<commit_message>
Updated web page with all intro finished
</commit_message>
<xml_diff>
--- a/Report.docx
+++ b/Report.docx
@@ -251,6 +251,9 @@
         </w:rPr>
       </w:pPr>
       <m:oMathPara>
+        <m:oMathParaPr>
+          <m:jc m:val="center"/>
+        </m:oMathParaPr>
         <m:oMath>
           <m:sSub>
             <m:sSubPr>
@@ -2202,8 +2205,6 @@
       <w:r>
         <w:t>:</w:t>
       </w:r>
-      <w:bookmarkStart w:id="0" w:name="_GoBack"/>
-      <w:bookmarkEnd w:id="0"/>
     </w:p>
     <w:p>
       <w:pPr>
@@ -2275,7 +2276,1897 @@
         <w:t xml:space="preserve"> Schemes</w:t>
       </w:r>
     </w:p>
-    <w:p/>
+    <w:p>
+      <w:pPr>
+        <w:rPr>
+          <w:rFonts w:eastAsiaTheme="minorEastAsia"/>
+        </w:rPr>
+      </w:pPr>
+      <w:r>
+        <w:t>In general, when a function and its derivatives are single-valued, finite and continuous, then a Taylor</w:t>
+      </w:r>
+      <w:r>
+        <w:t xml:space="preserve"> series expansion can be taken to give </w:t>
+      </w:r>
+      <w:r>
+        <w:t>and approximation of the</w:t>
+      </w:r>
+      <w:r>
+        <w:t xml:space="preserve"> function</w:t>
+      </w:r>
+      <w:r>
+        <w:t xml:space="preserve"> and versions of it</w:t>
+      </w:r>
+      <w:r>
+        <w:t xml:space="preserve"> shifted </w:t>
+      </w:r>
+      <w:proofErr w:type="gramStart"/>
+      <w:r>
+        <w:t xml:space="preserve">by </w:t>
+      </w:r>
+      <w:proofErr w:type="gramEnd"/>
+      <m:oMath>
+        <m:r>
+          <w:rPr>
+            <w:rFonts w:ascii="Cambria Math" w:hAnsi="Cambria Math"/>
+          </w:rPr>
+          <m:t>±h</m:t>
+        </m:r>
+      </m:oMath>
+      <w:r>
+        <w:rPr>
+          <w:rFonts w:eastAsiaTheme="minorEastAsia"/>
+        </w:rPr>
+        <w:t>. Considering 4</w:t>
+      </w:r>
+      <w:r>
+        <w:rPr>
+          <w:rFonts w:eastAsiaTheme="minorEastAsia"/>
+          <w:vertAlign w:val="superscript"/>
+        </w:rPr>
+        <w:t>th</w:t>
+      </w:r>
+      <w:r>
+        <w:rPr>
+          <w:rFonts w:eastAsiaTheme="minorEastAsia"/>
+        </w:rPr>
+        <w:t xml:space="preserve"> and higher order terms negligible, and taking the difference of the two Taylor series from the </w:t>
+      </w:r>
+      <m:oMath>
+        <m:r>
+          <w:rPr>
+            <w:rFonts w:ascii="Cambria Math" w:eastAsiaTheme="minorEastAsia" w:hAnsi="Cambria Math"/>
+          </w:rPr>
+          <m:t>±h</m:t>
+        </m:r>
+      </m:oMath>
+      <w:r>
+        <w:rPr>
+          <w:rFonts w:eastAsiaTheme="minorEastAsia"/>
+        </w:rPr>
+        <w:t xml:space="preserve"> shift, the following equation can be obtained</w:t>
+      </w:r>
+      <w:r>
+        <w:rPr>
+          <w:rFonts w:eastAsiaTheme="minorEastAsia"/>
+        </w:rPr>
+        <w:t xml:space="preserve"> </w:t>
+      </w:r>
+      <w:sdt>
+        <w:sdtPr>
+          <w:rPr>
+            <w:rFonts w:eastAsiaTheme="minorEastAsia"/>
+          </w:rPr>
+          <w:id w:val="2078479317"/>
+          <w:citation/>
+        </w:sdtPr>
+        <w:sdtContent>
+          <w:r>
+            <w:rPr>
+              <w:rFonts w:eastAsiaTheme="minorEastAsia"/>
+            </w:rPr>
+            <w:fldChar w:fldCharType="begin"/>
+          </w:r>
+          <w:r>
+            <w:rPr>
+              <w:rFonts w:eastAsiaTheme="minorEastAsia"/>
+            </w:rPr>
+            <w:instrText xml:space="preserve">CITATION GDS04 \l 2057 </w:instrText>
+          </w:r>
+          <w:r>
+            <w:rPr>
+              <w:rFonts w:eastAsiaTheme="minorEastAsia"/>
+            </w:rPr>
+            <w:fldChar w:fldCharType="separate"/>
+          </w:r>
+          <w:r>
+            <w:rPr>
+              <w:rFonts w:eastAsiaTheme="minorEastAsia"/>
+              <w:noProof/>
+            </w:rPr>
+            <w:t>[5]</w:t>
+          </w:r>
+          <w:r>
+            <w:rPr>
+              <w:rFonts w:eastAsiaTheme="minorEastAsia"/>
+            </w:rPr>
+            <w:fldChar w:fldCharType="end"/>
+          </w:r>
+        </w:sdtContent>
+      </w:sdt>
+      <w:r>
+        <w:rPr>
+          <w:rFonts w:eastAsiaTheme="minorEastAsia"/>
+        </w:rPr>
+        <w:t>:</w:t>
+      </w:r>
+    </w:p>
+    <w:p>
+      <w:pPr>
+        <w:rPr>
+          <w:rFonts w:eastAsiaTheme="minorEastAsia"/>
+        </w:rPr>
+      </w:pPr>
+      <m:oMathPara>
+        <m:oMath>
+          <m:f>
+            <m:fPr>
+              <m:ctrlPr>
+                <w:rPr>
+                  <w:rFonts w:ascii="Cambria Math" w:hAnsi="Cambria Math"/>
+                  <w:i/>
+                </w:rPr>
+              </m:ctrlPr>
+            </m:fPr>
+            <m:num>
+              <m:r>
+                <w:rPr>
+                  <w:rFonts w:ascii="Cambria Math" w:hAnsi="Cambria Math"/>
+                </w:rPr>
+                <m:t>d</m:t>
+              </m:r>
+            </m:num>
+            <m:den>
+              <m:r>
+                <w:rPr>
+                  <w:rFonts w:ascii="Cambria Math" w:hAnsi="Cambria Math"/>
+                </w:rPr>
+                <m:t>dx</m:t>
+              </m:r>
+            </m:den>
+          </m:f>
+          <m:r>
+            <w:rPr>
+              <w:rFonts w:ascii="Cambria Math" w:hAnsi="Cambria Math"/>
+            </w:rPr>
+            <m:t>U</m:t>
+          </m:r>
+          <m:d>
+            <m:dPr>
+              <m:ctrlPr>
+                <w:rPr>
+                  <w:rFonts w:ascii="Cambria Math" w:hAnsi="Cambria Math"/>
+                  <w:i/>
+                </w:rPr>
+              </m:ctrlPr>
+            </m:dPr>
+            <m:e>
+              <m:r>
+                <w:rPr>
+                  <w:rFonts w:ascii="Cambria Math" w:hAnsi="Cambria Math"/>
+                </w:rPr>
+                <m:t>x</m:t>
+              </m:r>
+            </m:e>
+          </m:d>
+          <m:r>
+            <w:rPr>
+              <w:rFonts w:ascii="Cambria Math" w:hAnsi="Cambria Math"/>
+            </w:rPr>
+            <m:t>≈</m:t>
+          </m:r>
+          <m:f>
+            <m:fPr>
+              <m:ctrlPr>
+                <w:rPr>
+                  <w:rFonts w:ascii="Cambria Math" w:hAnsi="Cambria Math"/>
+                  <w:i/>
+                </w:rPr>
+              </m:ctrlPr>
+            </m:fPr>
+            <m:num>
+              <m:r>
+                <w:rPr>
+                  <w:rFonts w:ascii="Cambria Math" w:hAnsi="Cambria Math"/>
+                </w:rPr>
+                <m:t>U</m:t>
+              </m:r>
+              <m:d>
+                <m:dPr>
+                  <m:ctrlPr>
+                    <w:rPr>
+                      <w:rFonts w:ascii="Cambria Math" w:hAnsi="Cambria Math"/>
+                      <w:i/>
+                    </w:rPr>
+                  </m:ctrlPr>
+                </m:dPr>
+                <m:e>
+                  <m:r>
+                    <w:rPr>
+                      <w:rFonts w:ascii="Cambria Math" w:hAnsi="Cambria Math"/>
+                    </w:rPr>
+                    <m:t>x+h</m:t>
+                  </m:r>
+                </m:e>
+              </m:d>
+              <m:r>
+                <w:rPr>
+                  <w:rFonts w:ascii="Cambria Math" w:hAnsi="Cambria Math"/>
+                </w:rPr>
+                <m:t>-</m:t>
+              </m:r>
+              <m:r>
+                <w:rPr>
+                  <w:rFonts w:ascii="Cambria Math" w:hAnsi="Cambria Math"/>
+                </w:rPr>
+                <m:t>U</m:t>
+              </m:r>
+              <m:d>
+                <m:dPr>
+                  <m:ctrlPr>
+                    <w:rPr>
+                      <w:rFonts w:ascii="Cambria Math" w:hAnsi="Cambria Math"/>
+                      <w:i/>
+                    </w:rPr>
+                  </m:ctrlPr>
+                </m:dPr>
+                <m:e>
+                  <m:r>
+                    <w:rPr>
+                      <w:rFonts w:ascii="Cambria Math" w:hAnsi="Cambria Math"/>
+                    </w:rPr>
+                    <m:t>x-h</m:t>
+                  </m:r>
+                </m:e>
+              </m:d>
+            </m:num>
+            <m:den>
+              <m:r>
+                <w:rPr>
+                  <w:rFonts w:ascii="Cambria Math" w:hAnsi="Cambria Math"/>
+                </w:rPr>
+                <m:t>2</m:t>
+              </m:r>
+              <m:r>
+                <w:rPr>
+                  <w:rFonts w:ascii="Cambria Math" w:hAnsi="Cambria Math"/>
+                </w:rPr>
+                <m:t>h</m:t>
+              </m:r>
+            </m:den>
+          </m:f>
+        </m:oMath>
+      </m:oMathPara>
+    </w:p>
+    <w:p>
+      <w:pPr>
+        <w:rPr>
+          <w:rFonts w:eastAsiaTheme="minorEastAsia"/>
+        </w:rPr>
+      </w:pPr>
+      <w:r>
+        <w:rPr>
+          <w:rFonts w:eastAsiaTheme="minorEastAsia"/>
+        </w:rPr>
+        <w:t xml:space="preserve">This is known as the central-difference approximation, as it looks at points equidistant on both sides of the point of interest. Forward- and backward-difference approximations can be obtained by taking the difference of </w:t>
+      </w:r>
+      <w:r>
+        <w:rPr>
+          <w:rFonts w:eastAsiaTheme="minorEastAsia"/>
+        </w:rPr>
+        <w:t>difference combinations of Taylor series:</w:t>
+      </w:r>
+    </w:p>
+    <w:p>
+      <w:pPr>
+        <w:rPr>
+          <w:rFonts w:eastAsiaTheme="minorEastAsia"/>
+        </w:rPr>
+      </w:pPr>
+      <m:oMathPara>
+        <m:oMath>
+          <m:f>
+            <m:fPr>
+              <m:ctrlPr>
+                <w:rPr>
+                  <w:rFonts w:ascii="Cambria Math" w:hAnsi="Cambria Math"/>
+                  <w:i/>
+                </w:rPr>
+              </m:ctrlPr>
+            </m:fPr>
+            <m:num>
+              <m:r>
+                <w:rPr>
+                  <w:rFonts w:ascii="Cambria Math" w:hAnsi="Cambria Math"/>
+                </w:rPr>
+                <m:t>d</m:t>
+              </m:r>
+            </m:num>
+            <m:den>
+              <m:r>
+                <w:rPr>
+                  <w:rFonts w:ascii="Cambria Math" w:hAnsi="Cambria Math"/>
+                </w:rPr>
+                <m:t>dx</m:t>
+              </m:r>
+            </m:den>
+          </m:f>
+          <m:r>
+            <w:rPr>
+              <w:rFonts w:ascii="Cambria Math" w:hAnsi="Cambria Math"/>
+            </w:rPr>
+            <m:t>U</m:t>
+          </m:r>
+          <m:d>
+            <m:dPr>
+              <m:ctrlPr>
+                <w:rPr>
+                  <w:rFonts w:ascii="Cambria Math" w:hAnsi="Cambria Math"/>
+                  <w:i/>
+                </w:rPr>
+              </m:ctrlPr>
+            </m:dPr>
+            <m:e>
+              <m:r>
+                <w:rPr>
+                  <w:rFonts w:ascii="Cambria Math" w:hAnsi="Cambria Math"/>
+                </w:rPr>
+                <m:t>x</m:t>
+              </m:r>
+            </m:e>
+          </m:d>
+          <m:r>
+            <w:rPr>
+              <w:rFonts w:ascii="Cambria Math" w:hAnsi="Cambria Math"/>
+            </w:rPr>
+            <m:t>≈</m:t>
+          </m:r>
+          <m:f>
+            <m:fPr>
+              <m:ctrlPr>
+                <w:rPr>
+                  <w:rFonts w:ascii="Cambria Math" w:hAnsi="Cambria Math"/>
+                  <w:i/>
+                </w:rPr>
+              </m:ctrlPr>
+            </m:fPr>
+            <m:num>
+              <m:r>
+                <w:rPr>
+                  <w:rFonts w:ascii="Cambria Math" w:hAnsi="Cambria Math"/>
+                </w:rPr>
+                <m:t>U</m:t>
+              </m:r>
+              <m:r>
+                <w:rPr>
+                  <w:rFonts w:ascii="Cambria Math" w:hAnsi="Cambria Math"/>
+                </w:rPr>
+                <m:t>(x</m:t>
+              </m:r>
+              <m:r>
+                <w:rPr>
+                  <w:rFonts w:ascii="Cambria Math" w:hAnsi="Cambria Math"/>
+                </w:rPr>
+                <m:t>+h</m:t>
+              </m:r>
+              <m:r>
+                <w:rPr>
+                  <w:rFonts w:ascii="Cambria Math" w:hAnsi="Cambria Math"/>
+                </w:rPr>
+                <m:t>)-</m:t>
+              </m:r>
+              <m:r>
+                <w:rPr>
+                  <w:rFonts w:ascii="Cambria Math" w:hAnsi="Cambria Math"/>
+                </w:rPr>
+                <m:t>U</m:t>
+              </m:r>
+              <m:d>
+                <m:dPr>
+                  <m:ctrlPr>
+                    <w:rPr>
+                      <w:rFonts w:ascii="Cambria Math" w:hAnsi="Cambria Math"/>
+                      <w:i/>
+                    </w:rPr>
+                  </m:ctrlPr>
+                </m:dPr>
+                <m:e>
+                  <m:r>
+                    <w:rPr>
+                      <w:rFonts w:ascii="Cambria Math" w:hAnsi="Cambria Math"/>
+                    </w:rPr>
+                    <m:t>x</m:t>
+                  </m:r>
+                </m:e>
+              </m:d>
+            </m:num>
+            <m:den>
+              <m:r>
+                <w:rPr>
+                  <w:rFonts w:ascii="Cambria Math" w:hAnsi="Cambria Math"/>
+                </w:rPr>
+                <m:t>h</m:t>
+              </m:r>
+            </m:den>
+          </m:f>
+        </m:oMath>
+      </m:oMathPara>
+    </w:p>
+    <w:p>
+      <w:pPr>
+        <w:rPr>
+          <w:rFonts w:eastAsiaTheme="minorEastAsia"/>
+        </w:rPr>
+      </w:pPr>
+      <m:oMathPara>
+        <m:oMath>
+          <m:f>
+            <m:fPr>
+              <m:ctrlPr>
+                <w:rPr>
+                  <w:rFonts w:ascii="Cambria Math" w:hAnsi="Cambria Math"/>
+                  <w:i/>
+                </w:rPr>
+              </m:ctrlPr>
+            </m:fPr>
+            <m:num>
+              <m:r>
+                <w:rPr>
+                  <w:rFonts w:ascii="Cambria Math" w:hAnsi="Cambria Math"/>
+                </w:rPr>
+                <m:t>d</m:t>
+              </m:r>
+            </m:num>
+            <m:den>
+              <m:r>
+                <w:rPr>
+                  <w:rFonts w:ascii="Cambria Math" w:hAnsi="Cambria Math"/>
+                </w:rPr>
+                <m:t>dx</m:t>
+              </m:r>
+            </m:den>
+          </m:f>
+          <m:r>
+            <w:rPr>
+              <w:rFonts w:ascii="Cambria Math" w:hAnsi="Cambria Math"/>
+            </w:rPr>
+            <m:t>U</m:t>
+          </m:r>
+          <m:d>
+            <m:dPr>
+              <m:ctrlPr>
+                <w:rPr>
+                  <w:rFonts w:ascii="Cambria Math" w:hAnsi="Cambria Math"/>
+                  <w:i/>
+                </w:rPr>
+              </m:ctrlPr>
+            </m:dPr>
+            <m:e>
+              <m:r>
+                <w:rPr>
+                  <w:rFonts w:ascii="Cambria Math" w:hAnsi="Cambria Math"/>
+                </w:rPr>
+                <m:t>x</m:t>
+              </m:r>
+            </m:e>
+          </m:d>
+          <m:r>
+            <w:rPr>
+              <w:rFonts w:ascii="Cambria Math" w:hAnsi="Cambria Math"/>
+            </w:rPr>
+            <m:t>≈</m:t>
+          </m:r>
+          <m:f>
+            <m:fPr>
+              <m:ctrlPr>
+                <w:rPr>
+                  <w:rFonts w:ascii="Cambria Math" w:hAnsi="Cambria Math"/>
+                  <w:i/>
+                </w:rPr>
+              </m:ctrlPr>
+            </m:fPr>
+            <m:num>
+              <m:r>
+                <w:rPr>
+                  <w:rFonts w:ascii="Cambria Math" w:hAnsi="Cambria Math"/>
+                </w:rPr>
+                <m:t>U</m:t>
+              </m:r>
+              <m:r>
+                <w:rPr>
+                  <w:rFonts w:ascii="Cambria Math" w:hAnsi="Cambria Math"/>
+                </w:rPr>
+                <m:t>(x)</m:t>
+              </m:r>
+              <m:r>
+                <w:rPr>
+                  <w:rFonts w:ascii="Cambria Math" w:hAnsi="Cambria Math"/>
+                </w:rPr>
+                <m:t>-</m:t>
+              </m:r>
+              <m:r>
+                <w:rPr>
+                  <w:rFonts w:ascii="Cambria Math" w:hAnsi="Cambria Math"/>
+                </w:rPr>
+                <m:t>U</m:t>
+              </m:r>
+              <m:d>
+                <m:dPr>
+                  <m:ctrlPr>
+                    <w:rPr>
+                      <w:rFonts w:ascii="Cambria Math" w:hAnsi="Cambria Math"/>
+                      <w:i/>
+                    </w:rPr>
+                  </m:ctrlPr>
+                </m:dPr>
+                <m:e>
+                  <m:r>
+                    <w:rPr>
+                      <w:rFonts w:ascii="Cambria Math" w:hAnsi="Cambria Math"/>
+                    </w:rPr>
+                    <m:t>x-</m:t>
+                  </m:r>
+                  <m:r>
+                    <w:rPr>
+                      <w:rFonts w:ascii="Cambria Math" w:hAnsi="Cambria Math"/>
+                    </w:rPr>
+                    <m:t>h</m:t>
+                  </m:r>
+                </m:e>
+              </m:d>
+            </m:num>
+            <m:den>
+              <m:r>
+                <w:rPr>
+                  <w:rFonts w:ascii="Cambria Math" w:hAnsi="Cambria Math"/>
+                </w:rPr>
+                <m:t>h</m:t>
+              </m:r>
+            </m:den>
+          </m:f>
+        </m:oMath>
+      </m:oMathPara>
+    </w:p>
+    <w:p>
+      <w:pPr>
+        <w:rPr>
+          <w:rFonts w:eastAsiaTheme="minorEastAsia"/>
+        </w:rPr>
+      </w:pPr>
+      <w:r>
+        <w:rPr>
+          <w:rFonts w:eastAsiaTheme="minorEastAsia"/>
+        </w:rPr>
+        <w:t xml:space="preserve">By extension, second derivatives may be calculated, and using partial differentiation to include multiple variables, such as space and time, </w:t>
+      </w:r>
+      <w:r>
+        <w:rPr>
+          <w:rFonts w:eastAsiaTheme="minorEastAsia"/>
+        </w:rPr>
+        <w:t>the wave equation can be written in terms of finite difference approximations as follows:</w:t>
+      </w:r>
+    </w:p>
+    <w:p>
+      <w:pPr>
+        <w:rPr>
+          <w:rFonts w:eastAsiaTheme="minorEastAsia"/>
+        </w:rPr>
+      </w:pPr>
+      <m:oMathPara>
+        <m:oMath>
+          <m:f>
+            <m:fPr>
+              <m:ctrlPr>
+                <w:rPr>
+                  <w:rFonts w:ascii="Cambria Math" w:eastAsiaTheme="minorEastAsia" w:hAnsi="Cambria Math"/>
+                  <w:i/>
+                </w:rPr>
+              </m:ctrlPr>
+            </m:fPr>
+            <m:num>
+              <m:sSup>
+                <m:sSupPr>
+                  <m:ctrlPr>
+                    <w:rPr>
+                      <w:rFonts w:ascii="Cambria Math" w:eastAsiaTheme="minorEastAsia" w:hAnsi="Cambria Math"/>
+                      <w:i/>
+                    </w:rPr>
+                  </m:ctrlPr>
+                </m:sSupPr>
+                <m:e>
+                  <m:r>
+                    <w:rPr>
+                      <w:rFonts w:ascii="Cambria Math" w:eastAsiaTheme="minorEastAsia" w:hAnsi="Cambria Math"/>
+                    </w:rPr>
+                    <m:t>δ</m:t>
+                  </m:r>
+                </m:e>
+                <m:sup>
+                  <m:r>
+                    <w:rPr>
+                      <w:rFonts w:ascii="Cambria Math" w:eastAsiaTheme="minorEastAsia" w:hAnsi="Cambria Math"/>
+                    </w:rPr>
+                    <m:t>2</m:t>
+                  </m:r>
+                </m:sup>
+              </m:sSup>
+              <m:r>
+                <w:rPr>
+                  <w:rFonts w:ascii="Cambria Math" w:eastAsiaTheme="minorEastAsia" w:hAnsi="Cambria Math"/>
+                </w:rPr>
+                <m:t>U</m:t>
+              </m:r>
+            </m:num>
+            <m:den>
+              <m:r>
+                <w:rPr>
+                  <w:rFonts w:ascii="Cambria Math" w:eastAsiaTheme="minorEastAsia" w:hAnsi="Cambria Math"/>
+                </w:rPr>
+                <m:t>δ</m:t>
+              </m:r>
+              <m:sSup>
+                <m:sSupPr>
+                  <m:ctrlPr>
+                    <w:rPr>
+                      <w:rFonts w:ascii="Cambria Math" w:eastAsiaTheme="minorEastAsia" w:hAnsi="Cambria Math"/>
+                      <w:i/>
+                    </w:rPr>
+                  </m:ctrlPr>
+                </m:sSupPr>
+                <m:e>
+                  <m:r>
+                    <w:rPr>
+                      <w:rFonts w:ascii="Cambria Math" w:eastAsiaTheme="minorEastAsia" w:hAnsi="Cambria Math"/>
+                    </w:rPr>
+                    <m:t>t</m:t>
+                  </m:r>
+                </m:e>
+                <m:sup>
+                  <m:r>
+                    <w:rPr>
+                      <w:rFonts w:ascii="Cambria Math" w:eastAsiaTheme="minorEastAsia" w:hAnsi="Cambria Math"/>
+                    </w:rPr>
+                    <m:t>2</m:t>
+                  </m:r>
+                </m:sup>
+              </m:sSup>
+            </m:den>
+          </m:f>
+          <m:r>
+            <w:rPr>
+              <w:rFonts w:ascii="Cambria Math" w:eastAsiaTheme="minorEastAsia" w:hAnsi="Cambria Math"/>
+            </w:rPr>
+            <m:t>=</m:t>
+          </m:r>
+          <m:sSup>
+            <m:sSupPr>
+              <m:ctrlPr>
+                <w:rPr>
+                  <w:rFonts w:ascii="Cambria Math" w:eastAsiaTheme="minorEastAsia" w:hAnsi="Cambria Math"/>
+                  <w:i/>
+                </w:rPr>
+              </m:ctrlPr>
+            </m:sSupPr>
+            <m:e>
+              <m:r>
+                <w:rPr>
+                  <w:rFonts w:ascii="Cambria Math" w:eastAsiaTheme="minorEastAsia" w:hAnsi="Cambria Math"/>
+                </w:rPr>
+                <m:t>c</m:t>
+              </m:r>
+            </m:e>
+            <m:sup>
+              <m:r>
+                <w:rPr>
+                  <w:rFonts w:ascii="Cambria Math" w:eastAsiaTheme="minorEastAsia" w:hAnsi="Cambria Math"/>
+                </w:rPr>
+                <m:t>2</m:t>
+              </m:r>
+            </m:sup>
+          </m:sSup>
+          <m:f>
+            <m:fPr>
+              <m:ctrlPr>
+                <w:rPr>
+                  <w:rFonts w:ascii="Cambria Math" w:eastAsiaTheme="minorEastAsia" w:hAnsi="Cambria Math"/>
+                  <w:i/>
+                </w:rPr>
+              </m:ctrlPr>
+            </m:fPr>
+            <m:num>
+              <m:sSup>
+                <m:sSupPr>
+                  <m:ctrlPr>
+                    <w:rPr>
+                      <w:rFonts w:ascii="Cambria Math" w:eastAsiaTheme="minorEastAsia" w:hAnsi="Cambria Math"/>
+                      <w:i/>
+                    </w:rPr>
+                  </m:ctrlPr>
+                </m:sSupPr>
+                <m:e>
+                  <m:r>
+                    <w:rPr>
+                      <w:rFonts w:ascii="Cambria Math" w:eastAsiaTheme="minorEastAsia" w:hAnsi="Cambria Math"/>
+                    </w:rPr>
+                    <m:t>δ</m:t>
+                  </m:r>
+                </m:e>
+                <m:sup>
+                  <m:r>
+                    <w:rPr>
+                      <w:rFonts w:ascii="Cambria Math" w:eastAsiaTheme="minorEastAsia" w:hAnsi="Cambria Math"/>
+                    </w:rPr>
+                    <m:t>2</m:t>
+                  </m:r>
+                </m:sup>
+              </m:sSup>
+              <m:r>
+                <w:rPr>
+                  <w:rFonts w:ascii="Cambria Math" w:eastAsiaTheme="minorEastAsia" w:hAnsi="Cambria Math"/>
+                </w:rPr>
+                <m:t>U</m:t>
+              </m:r>
+            </m:num>
+            <m:den>
+              <m:sSup>
+                <m:sSupPr>
+                  <m:ctrlPr>
+                    <w:rPr>
+                      <w:rFonts w:ascii="Cambria Math" w:eastAsiaTheme="minorEastAsia" w:hAnsi="Cambria Math"/>
+                      <w:i/>
+                    </w:rPr>
+                  </m:ctrlPr>
+                </m:sSupPr>
+                <m:e>
+                  <m:r>
+                    <w:rPr>
+                      <w:rFonts w:ascii="Cambria Math" w:eastAsiaTheme="minorEastAsia" w:hAnsi="Cambria Math"/>
+                    </w:rPr>
+                    <m:t>δ</m:t>
+                  </m:r>
+                </m:e>
+                <m:sup>
+                  <m:r>
+                    <w:rPr>
+                      <w:rFonts w:ascii="Cambria Math" w:eastAsiaTheme="minorEastAsia" w:hAnsi="Cambria Math"/>
+                    </w:rPr>
+                    <m:t>2</m:t>
+                  </m:r>
+                </m:sup>
+              </m:sSup>
+              <m:r>
+                <w:rPr>
+                  <w:rFonts w:ascii="Cambria Math" w:eastAsiaTheme="minorEastAsia" w:hAnsi="Cambria Math"/>
+                </w:rPr>
+                <m:t>x</m:t>
+              </m:r>
+            </m:den>
+          </m:f>
+          <m:r>
+            <w:rPr>
+              <w:rFonts w:ascii="Cambria Math" w:eastAsiaTheme="minorEastAsia" w:hAnsi="Cambria Math"/>
+            </w:rPr>
+            <m:t>→</m:t>
+          </m:r>
+          <m:f>
+            <m:fPr>
+              <m:ctrlPr>
+                <w:rPr>
+                  <w:rFonts w:ascii="Cambria Math" w:eastAsiaTheme="minorEastAsia" w:hAnsi="Cambria Math"/>
+                  <w:i/>
+                </w:rPr>
+              </m:ctrlPr>
+            </m:fPr>
+            <m:num>
+              <m:sSubSup>
+                <m:sSubSupPr>
+                  <m:ctrlPr>
+                    <w:rPr>
+                      <w:rFonts w:ascii="Cambria Math" w:eastAsiaTheme="minorEastAsia" w:hAnsi="Cambria Math"/>
+                      <w:i/>
+                    </w:rPr>
+                  </m:ctrlPr>
+                </m:sSubSupPr>
+                <m:e>
+                  <m:r>
+                    <w:rPr>
+                      <w:rFonts w:ascii="Cambria Math" w:eastAsiaTheme="minorEastAsia" w:hAnsi="Cambria Math"/>
+                    </w:rPr>
+                    <m:t>U</m:t>
+                  </m:r>
+                </m:e>
+                <m:sub>
+                  <m:r>
+                    <w:rPr>
+                      <w:rFonts w:ascii="Cambria Math" w:eastAsiaTheme="minorEastAsia" w:hAnsi="Cambria Math"/>
+                    </w:rPr>
+                    <m:t>j</m:t>
+                  </m:r>
+                </m:sub>
+                <m:sup>
+                  <m:r>
+                    <w:rPr>
+                      <w:rFonts w:ascii="Cambria Math" w:eastAsiaTheme="minorEastAsia" w:hAnsi="Cambria Math"/>
+                    </w:rPr>
+                    <m:t>n+1</m:t>
+                  </m:r>
+                </m:sup>
+              </m:sSubSup>
+              <m:r>
+                <w:rPr>
+                  <w:rFonts w:ascii="Cambria Math" w:eastAsiaTheme="minorEastAsia" w:hAnsi="Cambria Math"/>
+                </w:rPr>
+                <m:t>-2</m:t>
+              </m:r>
+              <m:sSubSup>
+                <m:sSubSupPr>
+                  <m:ctrlPr>
+                    <w:rPr>
+                      <w:rFonts w:ascii="Cambria Math" w:eastAsiaTheme="minorEastAsia" w:hAnsi="Cambria Math"/>
+                      <w:i/>
+                    </w:rPr>
+                  </m:ctrlPr>
+                </m:sSubSupPr>
+                <m:e>
+                  <m:r>
+                    <w:rPr>
+                      <w:rFonts w:ascii="Cambria Math" w:eastAsiaTheme="minorEastAsia" w:hAnsi="Cambria Math"/>
+                    </w:rPr>
+                    <m:t>U</m:t>
+                  </m:r>
+                </m:e>
+                <m:sub>
+                  <m:r>
+                    <w:rPr>
+                      <w:rFonts w:ascii="Cambria Math" w:eastAsiaTheme="minorEastAsia" w:hAnsi="Cambria Math"/>
+                    </w:rPr>
+                    <m:t>j</m:t>
+                  </m:r>
+                </m:sub>
+                <m:sup>
+                  <m:r>
+                    <w:rPr>
+                      <w:rFonts w:ascii="Cambria Math" w:eastAsiaTheme="minorEastAsia" w:hAnsi="Cambria Math"/>
+                    </w:rPr>
+                    <m:t>n</m:t>
+                  </m:r>
+                </m:sup>
+              </m:sSubSup>
+              <m:r>
+                <w:rPr>
+                  <w:rFonts w:ascii="Cambria Math" w:eastAsiaTheme="minorEastAsia" w:hAnsi="Cambria Math"/>
+                </w:rPr>
+                <m:t>+</m:t>
+              </m:r>
+              <m:sSubSup>
+                <m:sSubSupPr>
+                  <m:ctrlPr>
+                    <w:rPr>
+                      <w:rFonts w:ascii="Cambria Math" w:eastAsiaTheme="minorEastAsia" w:hAnsi="Cambria Math"/>
+                      <w:i/>
+                    </w:rPr>
+                  </m:ctrlPr>
+                </m:sSubSupPr>
+                <m:e>
+                  <m:r>
+                    <w:rPr>
+                      <w:rFonts w:ascii="Cambria Math" w:eastAsiaTheme="minorEastAsia" w:hAnsi="Cambria Math"/>
+                    </w:rPr>
+                    <m:t>U</m:t>
+                  </m:r>
+                </m:e>
+                <m:sub>
+                  <m:r>
+                    <w:rPr>
+                      <w:rFonts w:ascii="Cambria Math" w:eastAsiaTheme="minorEastAsia" w:hAnsi="Cambria Math"/>
+                    </w:rPr>
+                    <m:t>j</m:t>
+                  </m:r>
+                </m:sub>
+                <m:sup>
+                  <m:r>
+                    <w:rPr>
+                      <w:rFonts w:ascii="Cambria Math" w:eastAsiaTheme="minorEastAsia" w:hAnsi="Cambria Math"/>
+                    </w:rPr>
+                    <m:t>n-1</m:t>
+                  </m:r>
+                </m:sup>
+              </m:sSubSup>
+            </m:num>
+            <m:den>
+              <m:sSup>
+                <m:sSupPr>
+                  <m:ctrlPr>
+                    <w:rPr>
+                      <w:rFonts w:ascii="Cambria Math" w:eastAsiaTheme="minorEastAsia" w:hAnsi="Cambria Math"/>
+                      <w:i/>
+                    </w:rPr>
+                  </m:ctrlPr>
+                </m:sSupPr>
+                <m:e>
+                  <m:r>
+                    <w:rPr>
+                      <w:rFonts w:ascii="Cambria Math" w:eastAsiaTheme="minorEastAsia" w:hAnsi="Cambria Math"/>
+                    </w:rPr>
+                    <m:t>T</m:t>
+                  </m:r>
+                </m:e>
+                <m:sup>
+                  <m:r>
+                    <w:rPr>
+                      <w:rFonts w:ascii="Cambria Math" w:eastAsiaTheme="minorEastAsia" w:hAnsi="Cambria Math"/>
+                    </w:rPr>
+                    <m:t>2</m:t>
+                  </m:r>
+                </m:sup>
+              </m:sSup>
+            </m:den>
+          </m:f>
+          <m:r>
+            <w:rPr>
+              <w:rFonts w:ascii="Cambria Math" w:eastAsiaTheme="minorEastAsia" w:hAnsi="Cambria Math"/>
+            </w:rPr>
+            <m:t>=</m:t>
+          </m:r>
+          <m:sSup>
+            <m:sSupPr>
+              <m:ctrlPr>
+                <w:rPr>
+                  <w:rFonts w:ascii="Cambria Math" w:eastAsiaTheme="minorEastAsia" w:hAnsi="Cambria Math"/>
+                  <w:i/>
+                </w:rPr>
+              </m:ctrlPr>
+            </m:sSupPr>
+            <m:e>
+              <m:r>
+                <w:rPr>
+                  <w:rFonts w:ascii="Cambria Math" w:eastAsiaTheme="minorEastAsia" w:hAnsi="Cambria Math"/>
+                </w:rPr>
+                <m:t>c</m:t>
+              </m:r>
+            </m:e>
+            <m:sup>
+              <m:r>
+                <w:rPr>
+                  <w:rFonts w:ascii="Cambria Math" w:eastAsiaTheme="minorEastAsia" w:hAnsi="Cambria Math"/>
+                </w:rPr>
+                <m:t>2</m:t>
+              </m:r>
+            </m:sup>
+          </m:sSup>
+          <m:f>
+            <m:fPr>
+              <m:ctrlPr>
+                <w:rPr>
+                  <w:rFonts w:ascii="Cambria Math" w:eastAsiaTheme="minorEastAsia" w:hAnsi="Cambria Math"/>
+                  <w:i/>
+                </w:rPr>
+              </m:ctrlPr>
+            </m:fPr>
+            <m:num>
+              <m:sSubSup>
+                <m:sSubSupPr>
+                  <m:ctrlPr>
+                    <w:rPr>
+                      <w:rFonts w:ascii="Cambria Math" w:eastAsiaTheme="minorEastAsia" w:hAnsi="Cambria Math"/>
+                      <w:i/>
+                    </w:rPr>
+                  </m:ctrlPr>
+                </m:sSubSupPr>
+                <m:e>
+                  <m:r>
+                    <w:rPr>
+                      <w:rFonts w:ascii="Cambria Math" w:eastAsiaTheme="minorEastAsia" w:hAnsi="Cambria Math"/>
+                    </w:rPr>
+                    <m:t>U</m:t>
+                  </m:r>
+                </m:e>
+                <m:sub>
+                  <m:r>
+                    <w:rPr>
+                      <w:rFonts w:ascii="Cambria Math" w:eastAsiaTheme="minorEastAsia" w:hAnsi="Cambria Math"/>
+                    </w:rPr>
+                    <m:t>j</m:t>
+                  </m:r>
+                  <m:r>
+                    <w:rPr>
+                      <w:rFonts w:ascii="Cambria Math" w:eastAsiaTheme="minorEastAsia" w:hAnsi="Cambria Math"/>
+                    </w:rPr>
+                    <m:t>+1</m:t>
+                  </m:r>
+                </m:sub>
+                <m:sup>
+                  <m:r>
+                    <w:rPr>
+                      <w:rFonts w:ascii="Cambria Math" w:eastAsiaTheme="minorEastAsia" w:hAnsi="Cambria Math"/>
+                    </w:rPr>
+                    <m:t>n</m:t>
+                  </m:r>
+                </m:sup>
+              </m:sSubSup>
+              <m:r>
+                <w:rPr>
+                  <w:rFonts w:ascii="Cambria Math" w:eastAsiaTheme="minorEastAsia" w:hAnsi="Cambria Math"/>
+                </w:rPr>
+                <m:t>-2</m:t>
+              </m:r>
+              <m:sSubSup>
+                <m:sSubSupPr>
+                  <m:ctrlPr>
+                    <w:rPr>
+                      <w:rFonts w:ascii="Cambria Math" w:eastAsiaTheme="minorEastAsia" w:hAnsi="Cambria Math"/>
+                      <w:i/>
+                    </w:rPr>
+                  </m:ctrlPr>
+                </m:sSubSupPr>
+                <m:e>
+                  <m:r>
+                    <w:rPr>
+                      <w:rFonts w:ascii="Cambria Math" w:eastAsiaTheme="minorEastAsia" w:hAnsi="Cambria Math"/>
+                    </w:rPr>
+                    <m:t>U</m:t>
+                  </m:r>
+                </m:e>
+                <m:sub>
+                  <m:r>
+                    <w:rPr>
+                      <w:rFonts w:ascii="Cambria Math" w:eastAsiaTheme="minorEastAsia" w:hAnsi="Cambria Math"/>
+                    </w:rPr>
+                    <m:t>j</m:t>
+                  </m:r>
+                </m:sub>
+                <m:sup>
+                  <m:r>
+                    <w:rPr>
+                      <w:rFonts w:ascii="Cambria Math" w:eastAsiaTheme="minorEastAsia" w:hAnsi="Cambria Math"/>
+                    </w:rPr>
+                    <m:t>n</m:t>
+                  </m:r>
+                </m:sup>
+              </m:sSubSup>
+              <m:r>
+                <w:rPr>
+                  <w:rFonts w:ascii="Cambria Math" w:eastAsiaTheme="minorEastAsia" w:hAnsi="Cambria Math"/>
+                </w:rPr>
+                <m:t>+</m:t>
+              </m:r>
+              <m:sSubSup>
+                <m:sSubSupPr>
+                  <m:ctrlPr>
+                    <w:rPr>
+                      <w:rFonts w:ascii="Cambria Math" w:eastAsiaTheme="minorEastAsia" w:hAnsi="Cambria Math"/>
+                      <w:i/>
+                    </w:rPr>
+                  </m:ctrlPr>
+                </m:sSubSupPr>
+                <m:e>
+                  <m:r>
+                    <w:rPr>
+                      <w:rFonts w:ascii="Cambria Math" w:eastAsiaTheme="minorEastAsia" w:hAnsi="Cambria Math"/>
+                    </w:rPr>
+                    <m:t>U</m:t>
+                  </m:r>
+                </m:e>
+                <m:sub>
+                  <m:r>
+                    <w:rPr>
+                      <w:rFonts w:ascii="Cambria Math" w:eastAsiaTheme="minorEastAsia" w:hAnsi="Cambria Math"/>
+                    </w:rPr>
+                    <m:t>j</m:t>
+                  </m:r>
+                  <m:r>
+                    <w:rPr>
+                      <w:rFonts w:ascii="Cambria Math" w:eastAsiaTheme="minorEastAsia" w:hAnsi="Cambria Math"/>
+                    </w:rPr>
+                    <m:t>-1</m:t>
+                  </m:r>
+                </m:sub>
+                <m:sup>
+                  <m:r>
+                    <w:rPr>
+                      <w:rFonts w:ascii="Cambria Math" w:eastAsiaTheme="minorEastAsia" w:hAnsi="Cambria Math"/>
+                    </w:rPr>
+                    <m:t>n</m:t>
+                  </m:r>
+                </m:sup>
+              </m:sSubSup>
+            </m:num>
+            <m:den>
+              <m:sSup>
+                <m:sSupPr>
+                  <m:ctrlPr>
+                    <w:rPr>
+                      <w:rFonts w:ascii="Cambria Math" w:eastAsiaTheme="minorEastAsia" w:hAnsi="Cambria Math"/>
+                      <w:i/>
+                    </w:rPr>
+                  </m:ctrlPr>
+                </m:sSupPr>
+                <m:e>
+                  <m:r>
+                    <w:rPr>
+                      <w:rFonts w:ascii="Cambria Math" w:eastAsiaTheme="minorEastAsia" w:hAnsi="Cambria Math"/>
+                    </w:rPr>
+                    <m:t>X</m:t>
+                  </m:r>
+                </m:e>
+                <m:sup>
+                  <m:r>
+                    <w:rPr>
+                      <w:rFonts w:ascii="Cambria Math" w:eastAsiaTheme="minorEastAsia" w:hAnsi="Cambria Math"/>
+                    </w:rPr>
+                    <m:t>2</m:t>
+                  </m:r>
+                </m:sup>
+              </m:sSup>
+            </m:den>
+          </m:f>
+        </m:oMath>
+      </m:oMathPara>
+    </w:p>
+    <w:p>
+      <w:pPr>
+        <w:rPr>
+          <w:rFonts w:eastAsiaTheme="minorEastAsia"/>
+        </w:rPr>
+      </w:pPr>
+      <w:r>
+        <w:rPr>
+          <w:rFonts w:eastAsiaTheme="minorEastAsia"/>
+        </w:rPr>
+        <w:t>In terms of physical modelling, th</w:t>
+      </w:r>
+      <w:r>
+        <w:rPr>
+          <w:rFonts w:eastAsiaTheme="minorEastAsia"/>
+        </w:rPr>
+        <w:t>is</w:t>
+      </w:r>
+      <w:r>
+        <w:rPr>
+          <w:rFonts w:eastAsiaTheme="minorEastAsia"/>
+        </w:rPr>
+        <w:t xml:space="preserve"> formula can be </w:t>
+      </w:r>
+      <w:r>
+        <w:rPr>
+          <w:rFonts w:eastAsiaTheme="minorEastAsia"/>
+        </w:rPr>
+        <w:t>rearranged</w:t>
+      </w:r>
+      <w:r>
+        <w:rPr>
+          <w:rFonts w:eastAsiaTheme="minorEastAsia"/>
+        </w:rPr>
+        <w:t xml:space="preserve"> to calculate the next </w:t>
+      </w:r>
+      <w:r>
+        <w:rPr>
+          <w:rFonts w:eastAsiaTheme="minorEastAsia"/>
+        </w:rPr>
+        <w:t>displacement or pressure value</w:t>
+      </w:r>
+      <w:proofErr w:type="gramStart"/>
+      <w:r>
+        <w:rPr>
+          <w:rFonts w:eastAsiaTheme="minorEastAsia"/>
+        </w:rPr>
+        <w:t xml:space="preserve">, </w:t>
+      </w:r>
+      <w:proofErr w:type="gramEnd"/>
+      <m:oMath>
+        <m:sSubSup>
+          <m:sSubSupPr>
+            <m:ctrlPr>
+              <w:rPr>
+                <w:rFonts w:ascii="Cambria Math" w:eastAsiaTheme="minorEastAsia" w:hAnsi="Cambria Math"/>
+                <w:i/>
+              </w:rPr>
+            </m:ctrlPr>
+          </m:sSubSupPr>
+          <m:e>
+            <m:r>
+              <w:rPr>
+                <w:rFonts w:ascii="Cambria Math" w:eastAsiaTheme="minorEastAsia" w:hAnsi="Cambria Math"/>
+              </w:rPr>
+              <m:t>U</m:t>
+            </m:r>
+          </m:e>
+          <m:sub>
+            <m:r>
+              <w:rPr>
+                <w:rFonts w:ascii="Cambria Math" w:eastAsiaTheme="minorEastAsia" w:hAnsi="Cambria Math"/>
+              </w:rPr>
+              <m:t>j</m:t>
+            </m:r>
+          </m:sub>
+          <m:sup>
+            <m:r>
+              <w:rPr>
+                <w:rFonts w:ascii="Cambria Math" w:eastAsiaTheme="minorEastAsia" w:hAnsi="Cambria Math"/>
+              </w:rPr>
+              <m:t>n+1</m:t>
+            </m:r>
+          </m:sup>
+        </m:sSubSup>
+      </m:oMath>
+      <w:r>
+        <w:rPr>
+          <w:rFonts w:eastAsiaTheme="minorEastAsia"/>
+        </w:rPr>
+        <w:t xml:space="preserve">, </w:t>
+      </w:r>
+      <w:r>
+        <w:rPr>
+          <w:rFonts w:eastAsiaTheme="minorEastAsia"/>
+        </w:rPr>
+        <w:t xml:space="preserve">by using neighbouring points on the space-time grid </w:t>
+      </w:r>
+      <w:sdt>
+        <w:sdtPr>
+          <w:rPr>
+            <w:rFonts w:eastAsiaTheme="minorEastAsia"/>
+          </w:rPr>
+          <w:id w:val="-1532018242"/>
+          <w:citation/>
+        </w:sdtPr>
+        <w:sdtContent>
+          <w:r>
+            <w:rPr>
+              <w:rFonts w:eastAsiaTheme="minorEastAsia"/>
+            </w:rPr>
+            <w:fldChar w:fldCharType="begin"/>
+          </w:r>
+          <w:r>
+            <w:rPr>
+              <w:rFonts w:eastAsiaTheme="minorEastAsia"/>
+            </w:rPr>
+            <w:instrText xml:space="preserve"> CITATION Uni08 \l 2057 </w:instrText>
+          </w:r>
+          <w:r>
+            <w:rPr>
+              <w:rFonts w:eastAsiaTheme="minorEastAsia"/>
+            </w:rPr>
+            <w:fldChar w:fldCharType="separate"/>
+          </w:r>
+          <w:r>
+            <w:rPr>
+              <w:rFonts w:eastAsiaTheme="minorEastAsia"/>
+              <w:noProof/>
+            </w:rPr>
+            <w:t>[6]</w:t>
+          </w:r>
+          <w:r>
+            <w:rPr>
+              <w:rFonts w:eastAsiaTheme="minorEastAsia"/>
+            </w:rPr>
+            <w:fldChar w:fldCharType="end"/>
+          </w:r>
+        </w:sdtContent>
+      </w:sdt>
+      <w:r>
+        <w:rPr>
+          <w:rFonts w:eastAsiaTheme="minorEastAsia"/>
+        </w:rPr>
+        <w:t>, where:</w:t>
+      </w:r>
+    </w:p>
+    <w:p>
+      <w:pPr>
+        <w:jc w:val="center"/>
+        <w:rPr>
+          <w:rFonts w:eastAsiaTheme="minorEastAsia"/>
+        </w:rPr>
+      </w:pPr>
+      <m:oMathPara>
+        <m:oMath>
+          <m:sSubSup>
+            <m:sSubSupPr>
+              <m:ctrlPr>
+                <w:rPr>
+                  <w:rFonts w:ascii="Cambria Math" w:eastAsiaTheme="minorEastAsia" w:hAnsi="Cambria Math"/>
+                  <w:i/>
+                </w:rPr>
+              </m:ctrlPr>
+            </m:sSubSupPr>
+            <m:e>
+              <m:r>
+                <w:rPr>
+                  <w:rFonts w:ascii="Cambria Math" w:eastAsiaTheme="minorEastAsia" w:hAnsi="Cambria Math"/>
+                </w:rPr>
+                <m:t>U</m:t>
+              </m:r>
+            </m:e>
+            <m:sub>
+              <m:r>
+                <w:rPr>
+                  <w:rFonts w:ascii="Cambria Math" w:eastAsiaTheme="minorEastAsia" w:hAnsi="Cambria Math"/>
+                </w:rPr>
+                <m:t>j</m:t>
+              </m:r>
+            </m:sub>
+            <m:sup>
+              <m:r>
+                <w:rPr>
+                  <w:rFonts w:ascii="Cambria Math" w:eastAsiaTheme="minorEastAsia" w:hAnsi="Cambria Math"/>
+                </w:rPr>
+                <m:t>n</m:t>
+              </m:r>
+              <m:r>
+                <w:rPr>
+                  <w:rFonts w:ascii="Cambria Math" w:eastAsiaTheme="minorEastAsia" w:hAnsi="Cambria Math"/>
+                </w:rPr>
+                <m:t>+1</m:t>
+              </m:r>
+            </m:sup>
+          </m:sSubSup>
+          <m:r>
+            <w:rPr>
+              <w:rFonts w:ascii="Cambria Math" w:eastAsiaTheme="minorEastAsia" w:hAnsi="Cambria Math"/>
+            </w:rPr>
+            <m:t>=</m:t>
+          </m:r>
+          <m:r>
+            <w:rPr>
+              <w:rFonts w:ascii="Cambria Math" w:eastAsiaTheme="minorEastAsia" w:hAnsi="Cambria Math"/>
+            </w:rPr>
+            <m:t>A</m:t>
+          </m:r>
+          <m:sSubSup>
+            <m:sSubSupPr>
+              <m:ctrlPr>
+                <w:rPr>
+                  <w:rFonts w:ascii="Cambria Math" w:eastAsiaTheme="minorEastAsia" w:hAnsi="Cambria Math"/>
+                  <w:i/>
+                </w:rPr>
+              </m:ctrlPr>
+            </m:sSubSupPr>
+            <m:e>
+              <m:r>
+                <w:rPr>
+                  <w:rFonts w:ascii="Cambria Math" w:eastAsiaTheme="minorEastAsia" w:hAnsi="Cambria Math"/>
+                </w:rPr>
+                <m:t>U</m:t>
+              </m:r>
+            </m:e>
+            <m:sub>
+              <m:r>
+                <w:rPr>
+                  <w:rFonts w:ascii="Cambria Math" w:eastAsiaTheme="minorEastAsia" w:hAnsi="Cambria Math"/>
+                </w:rPr>
+                <m:t>j</m:t>
+              </m:r>
+            </m:sub>
+            <m:sup>
+              <m:r>
+                <w:rPr>
+                  <w:rFonts w:ascii="Cambria Math" w:eastAsiaTheme="minorEastAsia" w:hAnsi="Cambria Math"/>
+                </w:rPr>
+                <m:t>n</m:t>
+              </m:r>
+            </m:sup>
+          </m:sSubSup>
+          <m:r>
+            <w:rPr>
+              <w:rFonts w:ascii="Cambria Math" w:eastAsiaTheme="minorEastAsia" w:hAnsi="Cambria Math"/>
+            </w:rPr>
+            <m:t>+B</m:t>
+          </m:r>
+          <m:d>
+            <m:dPr>
+              <m:ctrlPr>
+                <w:rPr>
+                  <w:rFonts w:ascii="Cambria Math" w:eastAsiaTheme="minorEastAsia" w:hAnsi="Cambria Math"/>
+                  <w:i/>
+                </w:rPr>
+              </m:ctrlPr>
+            </m:dPr>
+            <m:e>
+              <m:sSubSup>
+                <m:sSubSupPr>
+                  <m:ctrlPr>
+                    <w:rPr>
+                      <w:rFonts w:ascii="Cambria Math" w:eastAsiaTheme="minorEastAsia" w:hAnsi="Cambria Math"/>
+                      <w:i/>
+                    </w:rPr>
+                  </m:ctrlPr>
+                </m:sSubSupPr>
+                <m:e>
+                  <m:r>
+                    <w:rPr>
+                      <w:rFonts w:ascii="Cambria Math" w:eastAsiaTheme="minorEastAsia" w:hAnsi="Cambria Math"/>
+                    </w:rPr>
+                    <m:t>U</m:t>
+                  </m:r>
+                </m:e>
+                <m:sub>
+                  <m:r>
+                    <w:rPr>
+                      <w:rFonts w:ascii="Cambria Math" w:eastAsiaTheme="minorEastAsia" w:hAnsi="Cambria Math"/>
+                    </w:rPr>
+                    <m:t>j</m:t>
+                  </m:r>
+                  <m:r>
+                    <w:rPr>
+                      <w:rFonts w:ascii="Cambria Math" w:eastAsiaTheme="minorEastAsia" w:hAnsi="Cambria Math"/>
+                    </w:rPr>
+                    <m:t>+1</m:t>
+                  </m:r>
+                </m:sub>
+                <m:sup>
+                  <m:r>
+                    <w:rPr>
+                      <w:rFonts w:ascii="Cambria Math" w:eastAsiaTheme="minorEastAsia" w:hAnsi="Cambria Math"/>
+                    </w:rPr>
+                    <m:t>n</m:t>
+                  </m:r>
+                </m:sup>
+              </m:sSubSup>
+              <m:r>
+                <w:rPr>
+                  <w:rFonts w:ascii="Cambria Math" w:eastAsiaTheme="minorEastAsia" w:hAnsi="Cambria Math"/>
+                </w:rPr>
+                <m:t>+</m:t>
+              </m:r>
+              <m:sSubSup>
+                <m:sSubSupPr>
+                  <m:ctrlPr>
+                    <w:rPr>
+                      <w:rFonts w:ascii="Cambria Math" w:eastAsiaTheme="minorEastAsia" w:hAnsi="Cambria Math"/>
+                      <w:i/>
+                    </w:rPr>
+                  </m:ctrlPr>
+                </m:sSubSupPr>
+                <m:e>
+                  <m:r>
+                    <w:rPr>
+                      <w:rFonts w:ascii="Cambria Math" w:eastAsiaTheme="minorEastAsia" w:hAnsi="Cambria Math"/>
+                    </w:rPr>
+                    <m:t>U</m:t>
+                  </m:r>
+                </m:e>
+                <m:sub>
+                  <m:r>
+                    <w:rPr>
+                      <w:rFonts w:ascii="Cambria Math" w:eastAsiaTheme="minorEastAsia" w:hAnsi="Cambria Math"/>
+                    </w:rPr>
+                    <m:t>j</m:t>
+                  </m:r>
+                  <m:r>
+                    <w:rPr>
+                      <w:rFonts w:ascii="Cambria Math" w:eastAsiaTheme="minorEastAsia" w:hAnsi="Cambria Math"/>
+                    </w:rPr>
+                    <m:t>-1</m:t>
+                  </m:r>
+                </m:sub>
+                <m:sup>
+                  <m:r>
+                    <w:rPr>
+                      <w:rFonts w:ascii="Cambria Math" w:eastAsiaTheme="minorEastAsia" w:hAnsi="Cambria Math"/>
+                    </w:rPr>
+                    <m:t>n</m:t>
+                  </m:r>
+                </m:sup>
+              </m:sSubSup>
+            </m:e>
+          </m:d>
+          <m:r>
+            <w:rPr>
+              <w:rFonts w:ascii="Cambria Math" w:eastAsiaTheme="minorEastAsia" w:hAnsi="Cambria Math"/>
+            </w:rPr>
+            <m:t>+C</m:t>
+          </m:r>
+          <m:sSubSup>
+            <m:sSubSupPr>
+              <m:ctrlPr>
+                <w:rPr>
+                  <w:rFonts w:ascii="Cambria Math" w:eastAsiaTheme="minorEastAsia" w:hAnsi="Cambria Math"/>
+                  <w:i/>
+                </w:rPr>
+              </m:ctrlPr>
+            </m:sSubSupPr>
+            <m:e>
+              <m:r>
+                <w:rPr>
+                  <w:rFonts w:ascii="Cambria Math" w:eastAsiaTheme="minorEastAsia" w:hAnsi="Cambria Math"/>
+                </w:rPr>
+                <m:t>U</m:t>
+              </m:r>
+            </m:e>
+            <m:sub>
+              <m:r>
+                <w:rPr>
+                  <w:rFonts w:ascii="Cambria Math" w:eastAsiaTheme="minorEastAsia" w:hAnsi="Cambria Math"/>
+                </w:rPr>
+                <m:t>j</m:t>
+              </m:r>
+            </m:sub>
+            <m:sup>
+              <m:r>
+                <w:rPr>
+                  <w:rFonts w:ascii="Cambria Math" w:eastAsiaTheme="minorEastAsia" w:hAnsi="Cambria Math"/>
+                </w:rPr>
+                <m:t>n</m:t>
+              </m:r>
+              <m:r>
+                <w:rPr>
+                  <w:rFonts w:ascii="Cambria Math" w:eastAsiaTheme="minorEastAsia" w:hAnsi="Cambria Math"/>
+                </w:rPr>
+                <m:t>-1</m:t>
+              </m:r>
+            </m:sup>
+          </m:sSubSup>
+        </m:oMath>
+      </m:oMathPara>
+    </w:p>
+    <w:p>
+      <w:pPr>
+        <w:rPr>
+          <w:rFonts w:eastAsiaTheme="minorEastAsia"/>
+        </w:rPr>
+      </w:pPr>
+      <w:r>
+        <w:rPr>
+          <w:rFonts w:eastAsiaTheme="minorEastAsia"/>
+        </w:rPr>
+        <w:t>The following notations are used</w:t>
+      </w:r>
+      <w:r>
+        <w:rPr>
+          <w:rFonts w:eastAsiaTheme="minorEastAsia"/>
+        </w:rPr>
+        <w:t xml:space="preserve"> in the above equations</w:t>
+      </w:r>
+      <w:r>
+        <w:rPr>
+          <w:rFonts w:eastAsiaTheme="minorEastAsia"/>
+        </w:rPr>
+        <w:t>:</w:t>
+      </w:r>
+    </w:p>
+    <w:p>
+      <w:pPr>
+        <w:pStyle w:val="ListParagraph"/>
+        <w:numPr>
+          <w:ilvl w:val="0"/>
+          <w:numId w:val="2"/>
+        </w:numPr>
+        <w:rPr>
+          <w:rFonts w:eastAsiaTheme="minorEastAsia"/>
+        </w:rPr>
+      </w:pPr>
+      <m:oMath>
+        <m:r>
+          <w:rPr>
+            <w:rFonts w:ascii="Cambria Math" w:eastAsiaTheme="minorEastAsia" w:hAnsi="Cambria Math"/>
+          </w:rPr>
+          <m:t>T=</m:t>
+        </m:r>
+        <m:r>
+          <m:rPr>
+            <m:sty m:val="p"/>
+          </m:rPr>
+          <w:rPr>
+            <w:rFonts w:ascii="Cambria Math" w:eastAsiaTheme="minorEastAsia" w:hAnsi="Cambria Math"/>
+          </w:rPr>
+          <m:t>Δ</m:t>
+        </m:r>
+        <m:r>
+          <w:rPr>
+            <w:rFonts w:ascii="Cambria Math" w:eastAsiaTheme="minorEastAsia" w:hAnsi="Cambria Math"/>
+          </w:rPr>
+          <m:t>t; X=</m:t>
+        </m:r>
+        <m:r>
+          <m:rPr>
+            <m:sty m:val="p"/>
+          </m:rPr>
+          <w:rPr>
+            <w:rFonts w:ascii="Cambria Math" w:eastAsiaTheme="minorEastAsia" w:hAnsi="Cambria Math"/>
+          </w:rPr>
+          <m:t>Δ</m:t>
+        </m:r>
+        <m:r>
+          <w:rPr>
+            <w:rFonts w:ascii="Cambria Math" w:eastAsiaTheme="minorEastAsia" w:hAnsi="Cambria Math"/>
+          </w:rPr>
+          <m:t>x</m:t>
+        </m:r>
+      </m:oMath>
+    </w:p>
+    <w:p>
+      <w:pPr>
+        <w:pStyle w:val="ListParagraph"/>
+        <w:numPr>
+          <w:ilvl w:val="0"/>
+          <w:numId w:val="2"/>
+        </w:numPr>
+        <w:rPr>
+          <w:rFonts w:eastAsiaTheme="minorEastAsia"/>
+        </w:rPr>
+      </w:pPr>
+      <m:oMath>
+        <m:sSubSup>
+          <m:sSubSupPr>
+            <m:ctrlPr>
+              <w:rPr>
+                <w:rFonts w:ascii="Cambria Math" w:eastAsiaTheme="minorEastAsia" w:hAnsi="Cambria Math"/>
+                <w:i/>
+              </w:rPr>
+            </m:ctrlPr>
+          </m:sSubSupPr>
+          <m:e>
+            <m:r>
+              <w:rPr>
+                <w:rFonts w:ascii="Cambria Math" w:eastAsiaTheme="minorEastAsia" w:hAnsi="Cambria Math"/>
+              </w:rPr>
+              <m:t>U</m:t>
+            </m:r>
+          </m:e>
+          <m:sub>
+            <m:r>
+              <w:rPr>
+                <w:rFonts w:ascii="Cambria Math" w:eastAsiaTheme="minorEastAsia" w:hAnsi="Cambria Math"/>
+              </w:rPr>
+              <m:t>j</m:t>
+            </m:r>
+          </m:sub>
+          <m:sup>
+            <m:r>
+              <w:rPr>
+                <w:rFonts w:ascii="Cambria Math" w:eastAsiaTheme="minorEastAsia" w:hAnsi="Cambria Math"/>
+              </w:rPr>
+              <m:t>n</m:t>
+            </m:r>
+          </m:sup>
+        </m:sSubSup>
+        <m:r>
+          <w:rPr>
+            <w:rFonts w:ascii="Cambria Math" w:eastAsiaTheme="minorEastAsia" w:hAnsi="Cambria Math"/>
+          </w:rPr>
+          <m:t>=</m:t>
+        </m:r>
+        <m:sSubSup>
+          <m:sSubSupPr>
+            <m:ctrlPr>
+              <w:rPr>
+                <w:rFonts w:ascii="Cambria Math" w:eastAsiaTheme="minorEastAsia" w:hAnsi="Cambria Math"/>
+                <w:i/>
+              </w:rPr>
+            </m:ctrlPr>
+          </m:sSubSupPr>
+          <m:e>
+            <m:d>
+              <m:dPr>
+                <m:begChr m:val=""/>
+                <m:endChr m:val="|"/>
+                <m:ctrlPr>
+                  <w:rPr>
+                    <w:rFonts w:ascii="Cambria Math" w:eastAsiaTheme="minorEastAsia" w:hAnsi="Cambria Math"/>
+                    <w:i/>
+                  </w:rPr>
+                </m:ctrlPr>
+              </m:dPr>
+              <m:e>
+                <m:r>
+                  <w:rPr>
+                    <w:rFonts w:ascii="Cambria Math" w:eastAsiaTheme="minorEastAsia" w:hAnsi="Cambria Math"/>
+                  </w:rPr>
+                  <m:t>U</m:t>
+                </m:r>
+                <m:d>
+                  <m:dPr>
+                    <m:ctrlPr>
+                      <w:rPr>
+                        <w:rFonts w:ascii="Cambria Math" w:eastAsiaTheme="minorEastAsia" w:hAnsi="Cambria Math"/>
+                        <w:i/>
+                      </w:rPr>
+                    </m:ctrlPr>
+                  </m:dPr>
+                  <m:e>
+                    <m:r>
+                      <w:rPr>
+                        <w:rFonts w:ascii="Cambria Math" w:eastAsiaTheme="minorEastAsia" w:hAnsi="Cambria Math"/>
+                      </w:rPr>
+                      <m:t>t,x</m:t>
+                    </m:r>
+                  </m:e>
+                </m:d>
+              </m:e>
+            </m:d>
+            <m:r>
+              <w:rPr>
+                <w:rFonts w:ascii="Cambria Math" w:eastAsiaTheme="minorEastAsia" w:hAnsi="Cambria Math"/>
+              </w:rPr>
+              <m:t xml:space="preserve"> </m:t>
+            </m:r>
+          </m:e>
+          <m:sub>
+            <m:r>
+              <w:rPr>
+                <w:rFonts w:ascii="Cambria Math" w:eastAsiaTheme="minorEastAsia" w:hAnsi="Cambria Math"/>
+              </w:rPr>
+              <m:t>x=</m:t>
+            </m:r>
+            <m:r>
+              <w:rPr>
+                <w:rFonts w:ascii="Cambria Math" w:eastAsiaTheme="minorEastAsia" w:hAnsi="Cambria Math"/>
+              </w:rPr>
+              <m:t>jX</m:t>
+            </m:r>
+          </m:sub>
+          <m:sup>
+            <m:r>
+              <w:rPr>
+                <w:rFonts w:ascii="Cambria Math" w:eastAsiaTheme="minorEastAsia" w:hAnsi="Cambria Math"/>
+              </w:rPr>
+              <m:t>t=</m:t>
+            </m:r>
+            <m:r>
+              <w:rPr>
+                <w:rFonts w:ascii="Cambria Math" w:eastAsiaTheme="minorEastAsia" w:hAnsi="Cambria Math"/>
+              </w:rPr>
+              <m:t>nT</m:t>
+            </m:r>
+          </m:sup>
+        </m:sSubSup>
+      </m:oMath>
+      <w:r>
+        <w:rPr>
+          <w:rFonts w:eastAsiaTheme="minorEastAsia"/>
+        </w:rPr>
+        <w:t xml:space="preserve"> </w:t>
+      </w:r>
+    </w:p>
+    <w:p>
+      <w:pPr>
+        <w:pStyle w:val="ListParagraph"/>
+        <w:numPr>
+          <w:ilvl w:val="0"/>
+          <w:numId w:val="2"/>
+        </w:numPr>
+        <w:rPr>
+          <w:rFonts w:eastAsiaTheme="minorEastAsia"/>
+        </w:rPr>
+      </w:pPr>
+      <m:oMath>
+        <m:r>
+          <w:rPr>
+            <w:rFonts w:ascii="Cambria Math" w:eastAsiaTheme="minorEastAsia" w:hAnsi="Cambria Math"/>
+          </w:rPr>
+          <m:t>λ=</m:t>
+        </m:r>
+        <m:f>
+          <m:fPr>
+            <m:ctrlPr>
+              <w:rPr>
+                <w:rFonts w:ascii="Cambria Math" w:eastAsiaTheme="minorEastAsia" w:hAnsi="Cambria Math"/>
+                <w:i/>
+              </w:rPr>
+            </m:ctrlPr>
+          </m:fPr>
+          <m:num>
+            <m:r>
+              <w:rPr>
+                <w:rFonts w:ascii="Cambria Math" w:eastAsiaTheme="minorEastAsia" w:hAnsi="Cambria Math"/>
+              </w:rPr>
+              <m:t>cT</m:t>
+            </m:r>
+          </m:num>
+          <m:den>
+            <m:r>
+              <w:rPr>
+                <w:rFonts w:ascii="Cambria Math" w:eastAsiaTheme="minorEastAsia" w:hAnsi="Cambria Math"/>
+              </w:rPr>
+              <m:t>X</m:t>
+            </m:r>
+          </m:den>
+        </m:f>
+        <m:r>
+          <w:rPr>
+            <w:rFonts w:ascii="Cambria Math" w:eastAsiaTheme="minorEastAsia" w:hAnsi="Cambria Math"/>
+          </w:rPr>
+          <m:t>;A=2</m:t>
+        </m:r>
+        <m:d>
+          <m:dPr>
+            <m:ctrlPr>
+              <w:rPr>
+                <w:rFonts w:ascii="Cambria Math" w:eastAsiaTheme="minorEastAsia" w:hAnsi="Cambria Math"/>
+                <w:i/>
+              </w:rPr>
+            </m:ctrlPr>
+          </m:dPr>
+          <m:e>
+            <m:r>
+              <w:rPr>
+                <w:rFonts w:ascii="Cambria Math" w:eastAsiaTheme="minorEastAsia" w:hAnsi="Cambria Math"/>
+              </w:rPr>
+              <m:t>1-2</m:t>
+            </m:r>
+            <m:sSup>
+              <m:sSupPr>
+                <m:ctrlPr>
+                  <w:rPr>
+                    <w:rFonts w:ascii="Cambria Math" w:eastAsiaTheme="minorEastAsia" w:hAnsi="Cambria Math"/>
+                    <w:i/>
+                  </w:rPr>
+                </m:ctrlPr>
+              </m:sSupPr>
+              <m:e>
+                <m:r>
+                  <w:rPr>
+                    <w:rFonts w:ascii="Cambria Math" w:eastAsiaTheme="minorEastAsia" w:hAnsi="Cambria Math"/>
+                  </w:rPr>
+                  <m:t>λ</m:t>
+                </m:r>
+              </m:e>
+              <m:sup>
+                <m:r>
+                  <w:rPr>
+                    <w:rFonts w:ascii="Cambria Math" w:eastAsiaTheme="minorEastAsia" w:hAnsi="Cambria Math"/>
+                  </w:rPr>
+                  <m:t>2</m:t>
+                </m:r>
+              </m:sup>
+            </m:sSup>
+          </m:e>
+        </m:d>
+        <m:r>
+          <w:rPr>
+            <w:rFonts w:ascii="Cambria Math" w:eastAsiaTheme="minorEastAsia" w:hAnsi="Cambria Math"/>
+          </w:rPr>
+          <m:t>;B=</m:t>
+        </m:r>
+        <m:sSup>
+          <m:sSupPr>
+            <m:ctrlPr>
+              <w:rPr>
+                <w:rFonts w:ascii="Cambria Math" w:eastAsiaTheme="minorEastAsia" w:hAnsi="Cambria Math"/>
+                <w:i/>
+              </w:rPr>
+            </m:ctrlPr>
+          </m:sSupPr>
+          <m:e>
+            <m:r>
+              <w:rPr>
+                <w:rFonts w:ascii="Cambria Math" w:eastAsiaTheme="minorEastAsia" w:hAnsi="Cambria Math"/>
+              </w:rPr>
+              <m:t>λ</m:t>
+            </m:r>
+          </m:e>
+          <m:sup>
+            <m:r>
+              <w:rPr>
+                <w:rFonts w:ascii="Cambria Math" w:eastAsiaTheme="minorEastAsia" w:hAnsi="Cambria Math"/>
+              </w:rPr>
+              <m:t>2</m:t>
+            </m:r>
+          </m:sup>
+        </m:sSup>
+        <m:r>
+          <w:rPr>
+            <w:rFonts w:ascii="Cambria Math" w:eastAsiaTheme="minorEastAsia" w:hAnsi="Cambria Math"/>
+          </w:rPr>
+          <m:t>;C=-1</m:t>
+        </m:r>
+        <m:r>
+          <w:rPr>
+            <w:rFonts w:ascii="Cambria Math" w:eastAsiaTheme="minorEastAsia" w:hAnsi="Cambria Math"/>
+          </w:rPr>
+          <m:t xml:space="preserve"> </m:t>
+        </m:r>
+      </m:oMath>
+    </w:p>
     <w:p>
       <w:pPr>
         <w:pStyle w:val="Heading3"/>
@@ -2388,7 +4279,7 @@
             <w:rPr>
               <w:noProof/>
             </w:rPr>
-            <w:t>[5]</w:t>
+            <w:t>[7]</w:t>
           </w:r>
           <w:r>
             <w:fldChar w:fldCharType="end"/>
@@ -2429,6 +4320,48 @@
     <w:p>
       <w:r>
         <w:t>ADD SOUND SAMPLE</w:t>
+      </w:r>
+    </w:p>
+    <w:p>
+      <w:r>
+        <w:t>The ‘Sculpture’ synthesiser in Apple’s DAW Logic uses physical modelling algorithms to generate its output and has a perceptually intuitive interface that involves sliding between four material types, Nylon, Wood, Glass, and Steel, to change the quality of the output.</w:t>
+      </w:r>
+    </w:p>
+    <w:p>
+      <w:r>
+        <w:t>Nylon: ADD SOUND SAMPLE</w:t>
+      </w:r>
+    </w:p>
+    <w:p>
+      <w:r>
+        <w:t>Wood</w:t>
+      </w:r>
+      <w:r>
+        <w:t>: ADD SOUND SAMPLE</w:t>
+      </w:r>
+    </w:p>
+    <w:p>
+      <w:r>
+        <w:t>Glass</w:t>
+      </w:r>
+      <w:r>
+        <w:t>: ADD SOUND SAMPLE</w:t>
+      </w:r>
+    </w:p>
+    <w:p>
+      <w:r>
+        <w:t>Steel</w:t>
+      </w:r>
+      <w:r>
+        <w:t>: ADD SOUND SAMPLE</w:t>
+      </w:r>
+    </w:p>
+    <w:p>
+      <w:r>
+        <w:t>Hybrid</w:t>
+      </w:r>
+      <w:r>
+        <w:t>: ADD SOUND SAMPLE</w:t>
       </w:r>
     </w:p>
     <w:p>
@@ -2639,7 +4572,7 @@
               </w:tblGrid>
               <w:tr>
                 <w:trPr>
-                  <w:divId w:val="502667706"/>
+                  <w:divId w:val="2009097655"/>
                   <w:tblCellSpacing w:w="15" w:type="dxa"/>
                 </w:trPr>
                 <w:tc>
@@ -2687,7 +4620,7 @@
               </w:tr>
               <w:tr>
                 <w:trPr>
-                  <w:divId w:val="502667706"/>
+                  <w:divId w:val="2009097655"/>
                   <w:tblCellSpacing w:w="15" w:type="dxa"/>
                 </w:trPr>
                 <w:tc>
@@ -2735,7 +4668,7 @@
               </w:tr>
               <w:tr>
                 <w:trPr>
-                  <w:divId w:val="502667706"/>
+                  <w:divId w:val="2009097655"/>
                   <w:tblCellSpacing w:w="15" w:type="dxa"/>
                 </w:trPr>
                 <w:tc>
@@ -2783,7 +4716,7 @@
               </w:tr>
               <w:tr>
                 <w:trPr>
-                  <w:divId w:val="502667706"/>
+                  <w:divId w:val="2009097655"/>
                   <w:tblCellSpacing w:w="15" w:type="dxa"/>
                 </w:trPr>
                 <w:tc>
@@ -2831,7 +4764,7 @@
               </w:tr>
               <w:tr>
                 <w:trPr>
-                  <w:divId w:val="502667706"/>
+                  <w:divId w:val="2009097655"/>
                   <w:tblCellSpacing w:w="15" w:type="dxa"/>
                 </w:trPr>
                 <w:tc>
@@ -2872,14 +4805,28 @@
                       <w:rPr>
                         <w:noProof/>
                       </w:rPr>
-                      <w:t>G. Delap, “The NESS Project: Physical Modeling Sound Synthesis and Composition,” 17 August 2016. [Online]. Available: https://youtu.be/j1HP4SB1RFI?t=1m20s. [Accessed 28 March 2017].</w:t>
+                      <w:t xml:space="preserve">G. D. Smith, “Numerical solution of partial differential equations,” in </w:t>
+                    </w:r>
+                    <w:r>
+                      <w:rPr>
+                        <w:i/>
+                        <w:iCs/>
+                        <w:noProof/>
+                      </w:rPr>
+                      <w:t>Finite Difference Methods</w:t>
+                    </w:r>
+                    <w:r>
+                      <w:rPr>
+                        <w:noProof/>
+                      </w:rPr>
+                      <w:t>, Oxford, Oxford University Press, 2004, pp. 6-7.</w:t>
                     </w:r>
                   </w:p>
                 </w:tc>
               </w:tr>
               <w:tr>
                 <w:trPr>
-                  <w:divId w:val="502667706"/>
+                  <w:divId w:val="2009097655"/>
                   <w:tblCellSpacing w:w="15" w:type="dxa"/>
                 </w:trPr>
                 <w:tc>
@@ -2920,14 +4867,14 @@
                       <w:rPr>
                         <w:noProof/>
                       </w:rPr>
-                      <w:t>University of Edinburgh, “NESS,” 2016. [Online]. Available: http://www.ness.music.ed.ac.uk/. [Accessed 26 March 2017].</w:t>
+                      <w:t>Universite catholique de Louvain, “Time and space discretisations using finite differences,” 2008. [Online]. Available: http://www.climate.be/textbook/chapter3_node19.xml. [Accessed 29 March 2017].</w:t>
                     </w:r>
                   </w:p>
                 </w:tc>
               </w:tr>
               <w:tr>
                 <w:trPr>
-                  <w:divId w:val="502667706"/>
+                  <w:divId w:val="2009097655"/>
                   <w:tblCellSpacing w:w="15" w:type="dxa"/>
                 </w:trPr>
                 <w:tc>
@@ -2968,6 +4915,102 @@
                       <w:rPr>
                         <w:noProof/>
                       </w:rPr>
+                      <w:t>G. Delap, “The NESS Project: Physical Modeling Sound Synthesis and Composition,” 17 August 2016. [Online]. Available: https://youtu.be/j1HP4SB1RFI?t=1m20s. [Accessed 28 March 2017].</w:t>
+                    </w:r>
+                  </w:p>
+                </w:tc>
+              </w:tr>
+              <w:tr>
+                <w:trPr>
+                  <w:divId w:val="2009097655"/>
+                  <w:tblCellSpacing w:w="15" w:type="dxa"/>
+                </w:trPr>
+                <w:tc>
+                  <w:tcPr>
+                    <w:tcW w:w="50" w:type="pct"/>
+                    <w:hideMark/>
+                  </w:tcPr>
+                  <w:p>
+                    <w:pPr>
+                      <w:pStyle w:val="Bibliography"/>
+                      <w:rPr>
+                        <w:rFonts w:eastAsiaTheme="minorEastAsia"/>
+                        <w:noProof/>
+                      </w:rPr>
+                    </w:pPr>
+                    <w:r>
+                      <w:rPr>
+                        <w:noProof/>
+                      </w:rPr>
+                      <w:t xml:space="preserve">[8] </w:t>
+                    </w:r>
+                  </w:p>
+                </w:tc>
+                <w:tc>
+                  <w:tcPr>
+                    <w:tcW w:w="0" w:type="auto"/>
+                    <w:hideMark/>
+                  </w:tcPr>
+                  <w:p>
+                    <w:pPr>
+                      <w:pStyle w:val="Bibliography"/>
+                      <w:rPr>
+                        <w:rFonts w:eastAsiaTheme="minorEastAsia"/>
+                        <w:noProof/>
+                      </w:rPr>
+                    </w:pPr>
+                    <w:r>
+                      <w:rPr>
+                        <w:noProof/>
+                      </w:rPr>
+                      <w:t>University of Edinburgh, “NESS,” 2016. [Online]. Available: http://www.ness.music.ed.ac.uk/. [Accessed 26 March 2017].</w:t>
+                    </w:r>
+                  </w:p>
+                </w:tc>
+              </w:tr>
+              <w:tr>
+                <w:trPr>
+                  <w:divId w:val="2009097655"/>
+                  <w:tblCellSpacing w:w="15" w:type="dxa"/>
+                </w:trPr>
+                <w:tc>
+                  <w:tcPr>
+                    <w:tcW w:w="50" w:type="pct"/>
+                    <w:hideMark/>
+                  </w:tcPr>
+                  <w:p>
+                    <w:pPr>
+                      <w:pStyle w:val="Bibliography"/>
+                      <w:rPr>
+                        <w:rFonts w:eastAsiaTheme="minorEastAsia"/>
+                        <w:noProof/>
+                      </w:rPr>
+                    </w:pPr>
+                    <w:r>
+                      <w:rPr>
+                        <w:noProof/>
+                      </w:rPr>
+                      <w:t xml:space="preserve">[9] </w:t>
+                    </w:r>
+                  </w:p>
+                </w:tc>
+                <w:tc>
+                  <w:tcPr>
+                    <w:tcW w:w="0" w:type="auto"/>
+                    <w:hideMark/>
+                  </w:tcPr>
+                  <w:p>
+                    <w:pPr>
+                      <w:pStyle w:val="Bibliography"/>
+                      <w:rPr>
+                        <w:rFonts w:eastAsiaTheme="minorEastAsia"/>
+                        <w:noProof/>
+                      </w:rPr>
+                    </w:pPr>
+                    <w:r>
+                      <w:rPr>
+                        <w:noProof/>
+                      </w:rPr>
                       <w:t>University of Edinburgh, “MusICA Seminar: Stefan Bilbao &amp; colleagues - Next Generation Sound Synthesis (NESS),” 26 February 2013. [Online]. Available: https://www.youtube.com/watch?v=QdFSHN5YOHk. [Accessed 28 March 2017].</w:t>
                     </w:r>
                   </w:p>
@@ -2976,7 +5019,7 @@
             </w:tbl>
             <w:p>
               <w:pPr>
-                <w:divId w:val="502667706"/>
+                <w:divId w:val="2009097655"/>
                 <w:rPr>
                   <w:rFonts w:eastAsia="Times New Roman"/>
                   <w:noProof/>
@@ -2997,7 +5040,10 @@
         </w:sdt>
       </w:sdtContent>
     </w:sdt>
-    <w:p/>
+    <w:p>
+      <w:bookmarkStart w:id="0" w:name="_GoBack"/>
+      <w:bookmarkEnd w:id="0"/>
+    </w:p>
     <w:sectPr>
       <w:pgSz w:w="11906" w:h="16838"/>
       <w:pgMar w:top="1440" w:right="1440" w:bottom="1440" w:left="1440" w:header="708" w:footer="708" w:gutter="0"/>
@@ -3123,8 +5169,124 @@
       </w:pPr>
     </w:lvl>
   </w:abstractNum>
+  <w:abstractNum w:abstractNumId="1">
+    <w:nsid w:val="6C3915C0"/>
+    <w:multiLevelType w:val="hybridMultilevel"/>
+    <w:tmpl w:val="3210E80C"/>
+    <w:lvl w:ilvl="0" w:tplc="08090001">
+      <w:start w:val="1"/>
+      <w:numFmt w:val="bullet"/>
+      <w:lvlText w:val=""/>
+      <w:lvlJc w:val="left"/>
+      <w:pPr>
+        <w:ind w:left="720" w:hanging="360"/>
+      </w:pPr>
+      <w:rPr>
+        <w:rFonts w:ascii="Symbol" w:hAnsi="Symbol" w:hint="default"/>
+      </w:rPr>
+    </w:lvl>
+    <w:lvl w:ilvl="1" w:tplc="08090003" w:tentative="1">
+      <w:start w:val="1"/>
+      <w:numFmt w:val="bullet"/>
+      <w:lvlText w:val="o"/>
+      <w:lvlJc w:val="left"/>
+      <w:pPr>
+        <w:ind w:left="1440" w:hanging="360"/>
+      </w:pPr>
+      <w:rPr>
+        <w:rFonts w:ascii="Courier New" w:hAnsi="Courier New" w:cs="Courier New" w:hint="default"/>
+      </w:rPr>
+    </w:lvl>
+    <w:lvl w:ilvl="2" w:tplc="08090005" w:tentative="1">
+      <w:start w:val="1"/>
+      <w:numFmt w:val="bullet"/>
+      <w:lvlText w:val=""/>
+      <w:lvlJc w:val="left"/>
+      <w:pPr>
+        <w:ind w:left="2160" w:hanging="360"/>
+      </w:pPr>
+      <w:rPr>
+        <w:rFonts w:ascii="Wingdings" w:hAnsi="Wingdings" w:hint="default"/>
+      </w:rPr>
+    </w:lvl>
+    <w:lvl w:ilvl="3" w:tplc="08090001" w:tentative="1">
+      <w:start w:val="1"/>
+      <w:numFmt w:val="bullet"/>
+      <w:lvlText w:val=""/>
+      <w:lvlJc w:val="left"/>
+      <w:pPr>
+        <w:ind w:left="2880" w:hanging="360"/>
+      </w:pPr>
+      <w:rPr>
+        <w:rFonts w:ascii="Symbol" w:hAnsi="Symbol" w:hint="default"/>
+      </w:rPr>
+    </w:lvl>
+    <w:lvl w:ilvl="4" w:tplc="08090003" w:tentative="1">
+      <w:start w:val="1"/>
+      <w:numFmt w:val="bullet"/>
+      <w:lvlText w:val="o"/>
+      <w:lvlJc w:val="left"/>
+      <w:pPr>
+        <w:ind w:left="3600" w:hanging="360"/>
+      </w:pPr>
+      <w:rPr>
+        <w:rFonts w:ascii="Courier New" w:hAnsi="Courier New" w:cs="Courier New" w:hint="default"/>
+      </w:rPr>
+    </w:lvl>
+    <w:lvl w:ilvl="5" w:tplc="08090005" w:tentative="1">
+      <w:start w:val="1"/>
+      <w:numFmt w:val="bullet"/>
+      <w:lvlText w:val=""/>
+      <w:lvlJc w:val="left"/>
+      <w:pPr>
+        <w:ind w:left="4320" w:hanging="360"/>
+      </w:pPr>
+      <w:rPr>
+        <w:rFonts w:ascii="Wingdings" w:hAnsi="Wingdings" w:hint="default"/>
+      </w:rPr>
+    </w:lvl>
+    <w:lvl w:ilvl="6" w:tplc="08090001" w:tentative="1">
+      <w:start w:val="1"/>
+      <w:numFmt w:val="bullet"/>
+      <w:lvlText w:val=""/>
+      <w:lvlJc w:val="left"/>
+      <w:pPr>
+        <w:ind w:left="5040" w:hanging="360"/>
+      </w:pPr>
+      <w:rPr>
+        <w:rFonts w:ascii="Symbol" w:hAnsi="Symbol" w:hint="default"/>
+      </w:rPr>
+    </w:lvl>
+    <w:lvl w:ilvl="7" w:tplc="08090003" w:tentative="1">
+      <w:start w:val="1"/>
+      <w:numFmt w:val="bullet"/>
+      <w:lvlText w:val="o"/>
+      <w:lvlJc w:val="left"/>
+      <w:pPr>
+        <w:ind w:left="5760" w:hanging="360"/>
+      </w:pPr>
+      <w:rPr>
+        <w:rFonts w:ascii="Courier New" w:hAnsi="Courier New" w:cs="Courier New" w:hint="default"/>
+      </w:rPr>
+    </w:lvl>
+    <w:lvl w:ilvl="8" w:tplc="08090005" w:tentative="1">
+      <w:start w:val="1"/>
+      <w:numFmt w:val="bullet"/>
+      <w:lvlText w:val=""/>
+      <w:lvlJc w:val="left"/>
+      <w:pPr>
+        <w:ind w:left="6480" w:hanging="360"/>
+      </w:pPr>
+      <w:rPr>
+        <w:rFonts w:ascii="Wingdings" w:hAnsi="Wingdings" w:hint="default"/>
+      </w:rPr>
+    </w:lvl>
+  </w:abstractNum>
   <w:num w:numId="1">
     <w:abstractNumId w:val="0"/>
+  </w:num>
+  <w:num w:numId="2">
+    <w:abstractNumId w:val="1"/>
   </w:num>
 </w:numbering>
 </file>
@@ -3597,6 +5759,17 @@
       <w:color w:val="808080"/>
     </w:rPr>
   </w:style>
+  <w:style w:type="paragraph" w:styleId="ListParagraph">
+    <w:name w:val="List Paragraph"/>
+    <w:basedOn w:val="Normal"/>
+    <w:uiPriority w:val="34"/>
+    <w:qFormat/>
+    <w:rsid w:val="00836313"/>
+    <w:pPr>
+      <w:ind w:left="720"/>
+      <w:contextualSpacing/>
+    </w:pPr>
+  </w:style>
 </w:styles>
 </file>
 
@@ -4068,6 +6241,17 @@
       <w:color w:val="808080"/>
     </w:rPr>
   </w:style>
+  <w:style w:type="paragraph" w:styleId="ListParagraph">
+    <w:name w:val="List Paragraph"/>
+    <w:basedOn w:val="Normal"/>
+    <w:uiPriority w:val="34"/>
+    <w:qFormat/>
+    <w:rsid w:val="00836313"/>
+    <w:pPr>
+      <w:ind w:left="720"/>
+      <w:contextualSpacing/>
+    </w:pPr>
+  </w:style>
 </w:styles>
 </file>
 
@@ -4077,12 +6261,12 @@
 
 <file path=word/glossary/fontTable.xml><?xml version="1.0" encoding="utf-8"?>
 <w:fonts xmlns:mc="http://schemas.openxmlformats.org/markup-compatibility/2006" xmlns:r="http://schemas.openxmlformats.org/officeDocument/2006/relationships" xmlns:w="http://schemas.openxmlformats.org/wordprocessingml/2006/main" xmlns:w14="http://schemas.microsoft.com/office/word/2010/wordml" mc:Ignorable="w14">
-  <w:font w:name="Calibri">
-    <w:panose1 w:val="020F0502020204030204"/>
-    <w:charset w:val="00"/>
-    <w:family w:val="swiss"/>
+  <w:font w:name="Symbol">
+    <w:panose1 w:val="05050102010706020507"/>
+    <w:charset w:val="02"/>
+    <w:family w:val="roman"/>
     <w:pitch w:val="variable"/>
-    <w:sig w:usb0="E0002AFF" w:usb1="C000247B" w:usb2="00000009" w:usb3="00000000" w:csb0="000001FF" w:csb1="00000000"/>
+    <w:sig w:usb0="00000000" w:usb1="10000000" w:usb2="00000000" w:usb3="00000000" w:csb0="80000000" w:csb1="00000000"/>
   </w:font>
   <w:font w:name="Times New Roman">
     <w:panose1 w:val="02020603050405020304"/>
@@ -4090,6 +6274,27 @@
     <w:family w:val="roman"/>
     <w:pitch w:val="variable"/>
     <w:sig w:usb0="E0002EFF" w:usb1="C000785B" w:usb2="00000009" w:usb3="00000000" w:csb0="000001FF" w:csb1="00000000"/>
+  </w:font>
+  <w:font w:name="Courier New">
+    <w:panose1 w:val="02070309020205020404"/>
+    <w:charset w:val="00"/>
+    <w:family w:val="modern"/>
+    <w:pitch w:val="fixed"/>
+    <w:sig w:usb0="E0002EFF" w:usb1="C0007843" w:usb2="00000009" w:usb3="00000000" w:csb0="000001FF" w:csb1="00000000"/>
+  </w:font>
+  <w:font w:name="Wingdings">
+    <w:panose1 w:val="05000000000000000000"/>
+    <w:charset w:val="02"/>
+    <w:family w:val="auto"/>
+    <w:pitch w:val="variable"/>
+    <w:sig w:usb0="00000000" w:usb1="10000000" w:usb2="00000000" w:usb3="00000000" w:csb0="80000000" w:csb1="00000000"/>
+  </w:font>
+  <w:font w:name="Calibri">
+    <w:panose1 w:val="020F0502020204030204"/>
+    <w:charset w:val="00"/>
+    <w:family w:val="swiss"/>
+    <w:pitch w:val="variable"/>
+    <w:sig w:usb0="E0002AFF" w:usb1="C000247B" w:usb2="00000009" w:usb3="00000000" w:csb0="000001FF" w:csb1="00000000"/>
   </w:font>
   <w:font w:name="Cambria">
     <w:panose1 w:val="02040503050406030204"/>
@@ -4131,7 +6336,7 @@
     <w:rsidRoot w:val="006F5E8A"/>
     <w:rsid w:val="00290471"/>
     <w:rsid w:val="006F5E8A"/>
-    <w:rsid w:val="009714F1"/>
+    <w:rsid w:val="009C1FC7"/>
     <w:rsid w:val="00C151BE"/>
   </w:rsids>
   <m:mathPr>
@@ -4863,7 +7068,7 @@
     <b:MonthAccessed>March</b:MonthAccessed>
     <b:DayAccessed>26</b:DayAccessed>
     <b:URL>http://www.ness.music.ed.ac.uk/</b:URL>
-    <b:RefOrder>6</b:RefOrder>
+    <b:RefOrder>8</b:RefOrder>
   </b:Source>
   <b:Source>
     <b:Tag>Uni13</b:Tag>
@@ -4883,7 +7088,7 @@
       </b:Author>
     </b:Author>
     <b:City>Edinburgh</b:City>
-    <b:RefOrder>7</b:RefOrder>
+    <b:RefOrder>9</b:RefOrder>
   </b:Source>
   <b:Source>
     <b:Tag>Jul06</b:Tag>
@@ -4932,7 +7137,7 @@
     <b:MonthAccessed>March</b:MonthAccessed>
     <b:DayAccessed>28</b:DayAccessed>
     <b:URL>https://youtu.be/j1HP4SB1RFI?t=1m20s</b:URL>
-    <b:RefOrder>5</b:RefOrder>
+    <b:RefOrder>7</b:RefOrder>
   </b:Source>
   <b:Source>
     <b:Tag>The01</b:Tag>
@@ -5011,11 +7216,51 @@
     </b:Author>
     <b:RefOrder>3</b:RefOrder>
   </b:Source>
+  <b:Source>
+    <b:Tag>GDS04</b:Tag>
+    <b:SourceType>BookSection</b:SourceType>
+    <b:Guid>{6ACEDF14-DC42-4A2E-B511-45B7AE6CDE0E}</b:Guid>
+    <b:Title>Numerical solution of partial differential equations</b:Title>
+    <b:Year>2004</b:Year>
+    <b:Author>
+      <b:Author>
+        <b:NameList>
+          <b:Person>
+            <b:Last>Smith</b:Last>
+            <b:First>G.</b:First>
+            <b:Middle>D.</b:Middle>
+          </b:Person>
+        </b:NameList>
+      </b:Author>
+    </b:Author>
+    <b:City>Oxford</b:City>
+    <b:Publisher>Oxford University Press</b:Publisher>
+    <b:BookTitle>Finite Difference Methods</b:BookTitle>
+    <b:Pages>6-7</b:Pages>
+    <b:RefOrder>5</b:RefOrder>
+  </b:Source>
+  <b:Source>
+    <b:Tag>Uni08</b:Tag>
+    <b:SourceType>InternetSite</b:SourceType>
+    <b:Guid>{2A92A507-DF97-4315-8323-E6AD2CCB481B}</b:Guid>
+    <b:Title>Time and space discretisations using finite differences</b:Title>
+    <b:Year>2008</b:Year>
+    <b:Author>
+      <b:Author>
+        <b:Corporate>Universite catholique de Louvain</b:Corporate>
+      </b:Author>
+    </b:Author>
+    <b:YearAccessed>2017</b:YearAccessed>
+    <b:MonthAccessed>March</b:MonthAccessed>
+    <b:DayAccessed>29</b:DayAccessed>
+    <b:URL>http://www.climate.be/textbook/chapter3_node19.xml</b:URL>
+    <b:RefOrder>6</b:RefOrder>
+  </b:Source>
 </b:Sources>
 </file>
 
 <file path=customXml/itemProps1.xml><?xml version="1.0" encoding="utf-8"?>
-<ds:datastoreItem xmlns:ds="http://schemas.openxmlformats.org/officeDocument/2006/customXml" ds:itemID="{7F1DBC48-88E1-4562-AA5B-AC34BC67ADAD}">
+<ds:datastoreItem xmlns:ds="http://schemas.openxmlformats.org/officeDocument/2006/customXml" ds:itemID="{FF7FC6CA-9E7B-4504-925E-7BA07345E218}">
   <ds:schemaRefs>
     <ds:schemaRef ds:uri="http://schemas.openxmlformats.org/officeDocument/2006/bibliography"/>
   </ds:schemaRefs>

</xml_diff>

<commit_message>
working 1d mass-spring-damper with comments
</commit_message>
<xml_diff>
--- a/Report.docx
+++ b/Report.docx
@@ -70,7 +70,16 @@
         <w:pStyle w:val="Heading4"/>
       </w:pPr>
       <w:r>
-        <w:t>Mass-spring Network</w:t>
+        <w:t>Mass-S</w:t>
+      </w:r>
+      <w:r>
+        <w:t>pring</w:t>
+      </w:r>
+      <w:r>
+        <w:t>-Damper</w:t>
+      </w:r>
+      <w:r>
+        <w:t xml:space="preserve"> Network</w:t>
       </w:r>
       <w:r>
         <w:t>s</w:t>
@@ -84,13 +93,8 @@
         <w:t xml:space="preserve"> </w:t>
       </w:r>
       <w:r>
-        <w:t>with connections that obey Hooke’s law</w:t>
-      </w:r>
-      <w:proofErr w:type="gramStart"/>
-      <w:r>
-        <w:t xml:space="preserve">, </w:t>
-      </w:r>
-      <w:proofErr w:type="gramEnd"/>
+        <w:t xml:space="preserve">with connections that obey Hooke’s law, </w:t>
+      </w:r>
       <m:oMath>
         <m:r>
           <w:rPr>
@@ -136,13 +140,8 @@
         </w:sdtContent>
       </w:sdt>
       <w:r>
-        <w:t xml:space="preserve">. With the addition of a damping </w:t>
-      </w:r>
-      <w:proofErr w:type="gramStart"/>
-      <w:r>
-        <w:t xml:space="preserve">factor </w:t>
-      </w:r>
-      <w:proofErr w:type="gramEnd"/>
+        <w:t xml:space="preserve">. With the addition of a damping factor </w:t>
+      </w:r>
       <m:oMath>
         <m:r>
           <w:rPr>
@@ -196,13 +195,8 @@
         <w:t>This can then be equated with</w:t>
       </w:r>
       <w:r>
-        <w:t xml:space="preserve"> Newton’s second law of motion</w:t>
-      </w:r>
-      <w:proofErr w:type="gramStart"/>
-      <w:r>
-        <w:t xml:space="preserve">, </w:t>
-      </w:r>
-      <w:proofErr w:type="gramEnd"/>
+        <w:t xml:space="preserve"> Newton’s second law of motion, </w:t>
+      </w:r>
       <m:oMath>
         <m:r>
           <w:rPr>
@@ -833,14 +827,7 @@
         <w:rPr>
           <w:rFonts w:eastAsiaTheme="minorEastAsia"/>
         </w:rPr>
-        <w:t xml:space="preserve">The equation can be rewritten, </w:t>
-      </w:r>
-      <w:proofErr w:type="gramStart"/>
-      <w:r>
-        <w:rPr>
-          <w:rFonts w:eastAsiaTheme="minorEastAsia"/>
-        </w:rPr>
-        <w:t>letting</w:t>
+        <w:t>The equation can be rewritten, letting</w:t>
       </w:r>
       <w:r>
         <w:rPr>
@@ -848,7 +835,6 @@
         </w:rPr>
         <w:t xml:space="preserve"> </w:t>
       </w:r>
-      <w:proofErr w:type="gramEnd"/>
       <m:oMath>
         <m:r>
           <w:rPr>
@@ -1442,16 +1428,8 @@
         <w:rPr>
           <w:rFonts w:eastAsiaTheme="minorEastAsia"/>
         </w:rPr>
-        <w:t xml:space="preserve">Which can be rewritten, observing </w:t>
-      </w:r>
-      <w:proofErr w:type="gramStart"/>
-      <w:r>
-        <w:rPr>
-          <w:rFonts w:eastAsiaTheme="minorEastAsia"/>
-        </w:rPr>
-        <w:t xml:space="preserve">that </w:t>
-      </w:r>
-      <w:proofErr w:type="gramEnd"/>
+        <w:t xml:space="preserve">Which can be rewritten, observing that </w:t>
+      </w:r>
       <m:oMath>
         <m:r>
           <w:rPr>
@@ -1692,6 +1670,7 @@
           <w:id w:val="1677770446"/>
           <w:citation/>
         </w:sdtPr>
+        <w:sdtEndPr/>
         <w:sdtContent>
           <w:r>
             <w:fldChar w:fldCharType="begin"/>
@@ -1798,13 +1777,7 @@
                 <w:rPr>
                   <w:rFonts w:ascii="Cambria Math" w:hAnsi="Cambria Math"/>
                 </w:rPr>
-                <m:t>n</m:t>
-              </m:r>
-              <m:r>
-                <w:rPr>
-                  <w:rFonts w:ascii="Cambria Math" w:hAnsi="Cambria Math"/>
-                </w:rPr>
-                <m:t>-m</m:t>
+                <m:t>n-m</m:t>
               </m:r>
             </m:e>
           </m:d>
@@ -1871,16 +1844,8 @@
         <w:rPr>
           <w:rFonts w:eastAsiaTheme="minorEastAsia"/>
         </w:rPr>
-        <w:t xml:space="preserve">This equation can be realised using two parallel delay lines of </w:t>
-      </w:r>
-      <w:proofErr w:type="gramStart"/>
-      <w:r>
-        <w:rPr>
-          <w:rFonts w:eastAsiaTheme="minorEastAsia"/>
-        </w:rPr>
-        <w:t xml:space="preserve">length </w:t>
-      </w:r>
-      <w:proofErr w:type="gramEnd"/>
+        <w:t xml:space="preserve">This equation can be realised using two parallel delay lines of length </w:t>
+      </w:r>
       <m:oMath>
         <m:r>
           <w:rPr>
@@ -2027,6 +1992,7 @@
           <w:id w:val="-1363124007"/>
           <w:citation/>
         </w:sdtPr>
+        <w:sdtEndPr/>
         <w:sdtContent>
           <w:r>
             <w:rPr>
@@ -2150,15 +2116,7 @@
         <w:t xml:space="preserve">reading, writing, and addition operations when being executed on a computer. This allowed this type of synthesis to be possible early on compared to other methods due to its low computational cost, and was used in the </w:t>
       </w:r>
       <w:r>
-        <w:t>Kelly-</w:t>
-      </w:r>
-      <w:proofErr w:type="spellStart"/>
-      <w:r>
-        <w:t>Lochbaum</w:t>
-      </w:r>
-      <w:proofErr w:type="spellEnd"/>
-      <w:r>
-        <w:t xml:space="preserve"> vocal tract model</w:t>
+        <w:t>Kelly-Lochbaum vocal tract model</w:t>
       </w:r>
       <w:r>
         <w:t>,</w:t>
@@ -2298,13 +2256,8 @@
         <w:t xml:space="preserve"> and versions of it</w:t>
       </w:r>
       <w:r>
-        <w:t xml:space="preserve"> shifted </w:t>
-      </w:r>
-      <w:proofErr w:type="gramStart"/>
-      <w:r>
-        <w:t xml:space="preserve">by </w:t>
-      </w:r>
-      <w:proofErr w:type="gramEnd"/>
+        <w:t xml:space="preserve"> shifted by </w:t>
+      </w:r>
       <m:oMath>
         <m:r>
           <w:rPr>
@@ -2360,6 +2313,7 @@
           <w:id w:val="2078479317"/>
           <w:citation/>
         </w:sdtPr>
+        <w:sdtEndPr/>
         <w:sdtContent>
           <w:r>
             <w:rPr>
@@ -2503,13 +2457,7 @@
                 <w:rPr>
                   <w:rFonts w:ascii="Cambria Math" w:hAnsi="Cambria Math"/>
                 </w:rPr>
-                <m:t>-</m:t>
-              </m:r>
-              <m:r>
-                <w:rPr>
-                  <w:rFonts w:ascii="Cambria Math" w:hAnsi="Cambria Math"/>
-                </w:rPr>
-                <m:t>U</m:t>
+                <m:t>-U</m:t>
               </m:r>
               <m:d>
                 <m:dPr>
@@ -2645,31 +2593,7 @@
                 <w:rPr>
                   <w:rFonts w:ascii="Cambria Math" w:hAnsi="Cambria Math"/>
                 </w:rPr>
-                <m:t>U</m:t>
-              </m:r>
-              <m:r>
-                <w:rPr>
-                  <w:rFonts w:ascii="Cambria Math" w:hAnsi="Cambria Math"/>
-                </w:rPr>
-                <m:t>(x</m:t>
-              </m:r>
-              <m:r>
-                <w:rPr>
-                  <w:rFonts w:ascii="Cambria Math" w:hAnsi="Cambria Math"/>
-                </w:rPr>
-                <m:t>+h</m:t>
-              </m:r>
-              <m:r>
-                <w:rPr>
-                  <w:rFonts w:ascii="Cambria Math" w:hAnsi="Cambria Math"/>
-                </w:rPr>
-                <m:t>)-</m:t>
-              </m:r>
-              <m:r>
-                <w:rPr>
-                  <w:rFonts w:ascii="Cambria Math" w:hAnsi="Cambria Math"/>
-                </w:rPr>
-                <m:t>U</m:t>
+                <m:t>U(x+h)-U</m:t>
               </m:r>
               <m:d>
                 <m:dPr>
@@ -2780,25 +2704,7 @@
                 <w:rPr>
                   <w:rFonts w:ascii="Cambria Math" w:hAnsi="Cambria Math"/>
                 </w:rPr>
-                <m:t>U</m:t>
-              </m:r>
-              <m:r>
-                <w:rPr>
-                  <w:rFonts w:ascii="Cambria Math" w:hAnsi="Cambria Math"/>
-                </w:rPr>
-                <m:t>(x)</m:t>
-              </m:r>
-              <m:r>
-                <w:rPr>
-                  <w:rFonts w:ascii="Cambria Math" w:hAnsi="Cambria Math"/>
-                </w:rPr>
-                <m:t>-</m:t>
-              </m:r>
-              <m:r>
-                <w:rPr>
-                  <w:rFonts w:ascii="Cambria Math" w:hAnsi="Cambria Math"/>
-                </w:rPr>
-                <m:t>U</m:t>
+                <m:t>U(x)-U</m:t>
               </m:r>
               <m:d>
                 <m:dPr>
@@ -2814,13 +2720,7 @@
                     <w:rPr>
                       <w:rFonts w:ascii="Cambria Math" w:hAnsi="Cambria Math"/>
                     </w:rPr>
-                    <m:t>x-</m:t>
-                  </m:r>
-                  <m:r>
-                    <w:rPr>
-                      <w:rFonts w:ascii="Cambria Math" w:hAnsi="Cambria Math"/>
-                    </w:rPr>
-                    <m:t>h</m:t>
+                    <m:t>x-h</m:t>
                   </m:r>
                 </m:e>
               </m:d>
@@ -3276,13 +3176,7 @@
                     <w:rPr>
                       <w:rFonts w:ascii="Cambria Math" w:eastAsiaTheme="minorEastAsia" w:hAnsi="Cambria Math"/>
                     </w:rPr>
-                    <m:t>j</m:t>
-                  </m:r>
-                  <m:r>
-                    <w:rPr>
-                      <w:rFonts w:ascii="Cambria Math" w:eastAsiaTheme="minorEastAsia" w:hAnsi="Cambria Math"/>
-                    </w:rPr>
-                    <m:t>+1</m:t>
+                    <m:t>j+1</m:t>
                   </m:r>
                 </m:sub>
                 <m:sup>
@@ -3362,13 +3256,7 @@
                     <w:rPr>
                       <w:rFonts w:ascii="Cambria Math" w:eastAsiaTheme="minorEastAsia" w:hAnsi="Cambria Math"/>
                     </w:rPr>
-                    <m:t>j</m:t>
-                  </m:r>
-                  <m:r>
-                    <w:rPr>
-                      <w:rFonts w:ascii="Cambria Math" w:eastAsiaTheme="minorEastAsia" w:hAnsi="Cambria Math"/>
-                    </w:rPr>
-                    <m:t>-1</m:t>
+                    <m:t>j-1</m:t>
                   </m:r>
                 </m:sub>
                 <m:sup>
@@ -3423,46 +3311,8 @@
         <w:rPr>
           <w:rFonts w:eastAsiaTheme="minorEastAsia"/>
         </w:rPr>
-        <w:t>In terms of physical modelling, th</w:t>
-      </w:r>
-      <w:r>
-        <w:rPr>
-          <w:rFonts w:eastAsiaTheme="minorEastAsia"/>
-        </w:rPr>
-        <w:t>is</w:t>
-      </w:r>
-      <w:r>
-        <w:rPr>
-          <w:rFonts w:eastAsiaTheme="minorEastAsia"/>
-        </w:rPr>
-        <w:t xml:space="preserve"> formula can be </w:t>
-      </w:r>
-      <w:r>
-        <w:rPr>
-          <w:rFonts w:eastAsiaTheme="minorEastAsia"/>
-        </w:rPr>
-        <w:t>rearranged</w:t>
-      </w:r>
-      <w:r>
-        <w:rPr>
-          <w:rFonts w:eastAsiaTheme="minorEastAsia"/>
-        </w:rPr>
-        <w:t xml:space="preserve"> to calculate the next </w:t>
-      </w:r>
-      <w:r>
-        <w:rPr>
-          <w:rFonts w:eastAsiaTheme="minorEastAsia"/>
-        </w:rPr>
-        <w:t>displacement or pressure value</w:t>
-      </w:r>
-      <w:proofErr w:type="gramStart"/>
-      <w:r>
-        <w:rPr>
-          <w:rFonts w:eastAsiaTheme="minorEastAsia"/>
-        </w:rPr>
-        <w:t xml:space="preserve">, </w:t>
-      </w:r>
-      <w:proofErr w:type="gramEnd"/>
+        <w:t xml:space="preserve">In terms of physical modelling, this formula can be rearranged to calculate the next displacement or pressure value, </w:t>
+      </w:r>
       <m:oMath>
         <m:sSubSup>
           <m:sSubSupPr>
@@ -3503,13 +3353,7 @@
         <w:rPr>
           <w:rFonts w:eastAsiaTheme="minorEastAsia"/>
         </w:rPr>
-        <w:t xml:space="preserve">, </w:t>
-      </w:r>
-      <w:r>
-        <w:rPr>
-          <w:rFonts w:eastAsiaTheme="minorEastAsia"/>
-        </w:rPr>
-        <w:t xml:space="preserve">by using neighbouring points on the space-time grid </w:t>
+        <w:t xml:space="preserve">, by using neighbouring points on the space-time grid </w:t>
       </w:r>
       <w:sdt>
         <w:sdtPr>
@@ -3519,6 +3363,7 @@
           <w:id w:val="-1532018242"/>
           <w:citation/>
         </w:sdtPr>
+        <w:sdtEndPr/>
         <w:sdtContent>
           <w:r>
             <w:rPr>
@@ -3599,13 +3444,7 @@
                 <w:rPr>
                   <w:rFonts w:ascii="Cambria Math" w:eastAsiaTheme="minorEastAsia" w:hAnsi="Cambria Math"/>
                 </w:rPr>
-                <m:t>n</m:t>
-              </m:r>
-              <m:r>
-                <w:rPr>
-                  <w:rFonts w:ascii="Cambria Math" w:eastAsiaTheme="minorEastAsia" w:hAnsi="Cambria Math"/>
-                </w:rPr>
-                <m:t>+1</m:t>
+                <m:t>n+1</m:t>
               </m:r>
             </m:sup>
           </m:sSubSup>
@@ -3613,13 +3452,7 @@
             <w:rPr>
               <w:rFonts w:ascii="Cambria Math" w:eastAsiaTheme="minorEastAsia" w:hAnsi="Cambria Math"/>
             </w:rPr>
-            <m:t>=</m:t>
-          </m:r>
-          <m:r>
-            <w:rPr>
-              <w:rFonts w:ascii="Cambria Math" w:eastAsiaTheme="minorEastAsia" w:hAnsi="Cambria Math"/>
-            </w:rPr>
-            <m:t>A</m:t>
+            <m:t>=A</m:t>
           </m:r>
           <m:sSubSup>
             <m:sSubSupPr>
@@ -3693,13 +3526,7 @@
                     <w:rPr>
                       <w:rFonts w:ascii="Cambria Math" w:eastAsiaTheme="minorEastAsia" w:hAnsi="Cambria Math"/>
                     </w:rPr>
-                    <m:t>j</m:t>
-                  </m:r>
-                  <m:r>
-                    <w:rPr>
-                      <w:rFonts w:ascii="Cambria Math" w:eastAsiaTheme="minorEastAsia" w:hAnsi="Cambria Math"/>
-                    </w:rPr>
-                    <m:t>+1</m:t>
+                    <m:t>j+1</m:t>
                   </m:r>
                 </m:sub>
                 <m:sup>
@@ -3739,13 +3566,7 @@
                     <w:rPr>
                       <w:rFonts w:ascii="Cambria Math" w:eastAsiaTheme="minorEastAsia" w:hAnsi="Cambria Math"/>
                     </w:rPr>
-                    <m:t>j</m:t>
-                  </m:r>
-                  <m:r>
-                    <w:rPr>
-                      <w:rFonts w:ascii="Cambria Math" w:eastAsiaTheme="minorEastAsia" w:hAnsi="Cambria Math"/>
-                    </w:rPr>
-                    <m:t>-1</m:t>
+                    <m:t>j-1</m:t>
                   </m:r>
                 </m:sub>
                 <m:sup>
@@ -3795,13 +3616,7 @@
                 <w:rPr>
                   <w:rFonts w:ascii="Cambria Math" w:eastAsiaTheme="minorEastAsia" w:hAnsi="Cambria Math"/>
                 </w:rPr>
-                <m:t>n</m:t>
-              </m:r>
-              <m:r>
-                <w:rPr>
-                  <w:rFonts w:ascii="Cambria Math" w:eastAsiaTheme="minorEastAsia" w:hAnsi="Cambria Math"/>
-                </w:rPr>
-                <m:t>-1</m:t>
+                <m:t>n-1</m:t>
               </m:r>
             </m:sup>
           </m:sSubSup>
@@ -3818,19 +3633,7 @@
         <w:rPr>
           <w:rFonts w:eastAsiaTheme="minorEastAsia"/>
         </w:rPr>
-        <w:t>The following notations are used</w:t>
-      </w:r>
-      <w:r>
-        <w:rPr>
-          <w:rFonts w:eastAsiaTheme="minorEastAsia"/>
-        </w:rPr>
-        <w:t xml:space="preserve"> in the above equations</w:t>
-      </w:r>
-      <w:r>
-        <w:rPr>
-          <w:rFonts w:eastAsiaTheme="minorEastAsia"/>
-        </w:rPr>
-        <w:t>:</w:t>
+        <w:t>The following notations are used in the above equations:</w:t>
       </w:r>
     </w:p>
     <w:p>
@@ -3995,13 +3798,7 @@
               <w:rPr>
                 <w:rFonts w:ascii="Cambria Math" w:eastAsiaTheme="minorEastAsia" w:hAnsi="Cambria Math"/>
               </w:rPr>
-              <m:t>x=</m:t>
-            </m:r>
-            <m:r>
-              <w:rPr>
-                <w:rFonts w:ascii="Cambria Math" w:eastAsiaTheme="minorEastAsia" w:hAnsi="Cambria Math"/>
-              </w:rPr>
-              <m:t>jX</m:t>
+              <m:t>x=jX</m:t>
             </m:r>
           </m:sub>
           <m:sup>
@@ -4009,13 +3806,7 @@
               <w:rPr>
                 <w:rFonts w:ascii="Cambria Math" w:eastAsiaTheme="minorEastAsia" w:hAnsi="Cambria Math"/>
               </w:rPr>
-              <m:t>t=</m:t>
-            </m:r>
-            <m:r>
-              <w:rPr>
-                <w:rFonts w:ascii="Cambria Math" w:eastAsiaTheme="minorEastAsia" w:hAnsi="Cambria Math"/>
-              </w:rPr>
-              <m:t>nT</m:t>
+              <m:t>t=nT</m:t>
             </m:r>
           </m:sup>
         </m:sSubSup>
@@ -4157,13 +3948,7 @@
           <w:rPr>
             <w:rFonts w:ascii="Cambria Math" w:eastAsiaTheme="minorEastAsia" w:hAnsi="Cambria Math"/>
           </w:rPr>
-          <m:t>;C=-1</m:t>
-        </m:r>
-        <m:r>
-          <w:rPr>
-            <w:rFonts w:ascii="Cambria Math" w:eastAsiaTheme="minorEastAsia" w:hAnsi="Cambria Math"/>
-          </w:rPr>
-          <m:t xml:space="preserve"> </m:t>
+          <m:t xml:space="preserve">;C=-1 </m:t>
         </m:r>
       </m:oMath>
     </w:p>
@@ -4300,15 +4085,7 @@
     </w:p>
     <w:p>
       <w:r>
-        <w:t xml:space="preserve">Kelly and </w:t>
-      </w:r>
-      <w:proofErr w:type="spellStart"/>
-      <w:r>
-        <w:t>Lochbaum</w:t>
-      </w:r>
-      <w:proofErr w:type="spellEnd"/>
-      <w:r>
-        <w:t xml:space="preserve"> collaborated with Max Matthews in 1962 to produce a version of ‘Bicycle Built for Two” to demonstrate the capabilities of their model. Stanley Kubrick then used this in his 1968 film “2001: A Space Odyssey” as the song that the </w:t>
+        <w:t xml:space="preserve">Kelly and Lochbaum collaborated with Max Matthews in 1962 to produce a version of ‘Bicycle Built for Two” to demonstrate the capabilities of their model. Stanley Kubrick then used this in his 1968 film “2001: A Space Odyssey” as the song that the </w:t>
       </w:r>
       <w:r>
         <w:t xml:space="preserve">main </w:t>
@@ -4334,34 +4111,22 @@
     </w:p>
     <w:p>
       <w:r>
-        <w:t>Wood</w:t>
-      </w:r>
-      <w:r>
-        <w:t>: ADD SOUND SAMPLE</w:t>
-      </w:r>
-    </w:p>
-    <w:p>
-      <w:r>
-        <w:t>Glass</w:t>
-      </w:r>
-      <w:r>
-        <w:t>: ADD SOUND SAMPLE</w:t>
-      </w:r>
-    </w:p>
-    <w:p>
-      <w:r>
-        <w:t>Steel</w:t>
-      </w:r>
-      <w:r>
-        <w:t>: ADD SOUND SAMPLE</w:t>
-      </w:r>
-    </w:p>
-    <w:p>
-      <w:r>
-        <w:t>Hybrid</w:t>
-      </w:r>
-      <w:r>
-        <w:t>: ADD SOUND SAMPLE</w:t>
+        <w:t>Wood: ADD SOUND SAMPLE</w:t>
+      </w:r>
+    </w:p>
+    <w:p>
+      <w:r>
+        <w:t>Glass: ADD SOUND SAMPLE</w:t>
+      </w:r>
+    </w:p>
+    <w:p>
+      <w:r>
+        <w:t>Steel: ADD SOUND SAMPLE</w:t>
+      </w:r>
+    </w:p>
+    <w:p>
+      <w:r>
+        <w:t>Hybrid: ADD SOUND SAMPLE</w:t>
       </w:r>
     </w:p>
     <w:p>
@@ -4374,7 +4139,66 @@
     </w:p>
     <w:p>
       <w:r>
-        <w:t>Mass and spring triangular array</w:t>
+        <w:t>The system is a 1D mass-spring-damper model with variable spring constant, damping factor, and number of coupled masses.</w:t>
+      </w:r>
+    </w:p>
+    <w:p>
+      <w:pPr>
+        <w:jc w:val="center"/>
+      </w:pPr>
+      <w:r>
+        <w:rPr>
+          <w:noProof/>
+          <w:lang w:eastAsia="en-GB"/>
+        </w:rPr>
+        <w:drawing>
+          <wp:inline distT="0" distB="0" distL="0" distR="0">
+            <wp:extent cx="5362575" cy="1114425"/>
+            <wp:effectExtent l="0" t="0" r="9525" b="9525"/>
+            <wp:docPr id="4" name="Picture 4" descr="C:\Users\Jack\Documents\Uni\Physical Modelling Synthesis\Assignment\PhysicalModellingSynthesis\Webpage\images\mass-spring-damper-1d.png"/>
+            <wp:cNvGraphicFramePr>
+              <a:graphicFrameLocks xmlns:a="http://schemas.openxmlformats.org/drawingml/2006/main" noChangeAspect="1"/>
+            </wp:cNvGraphicFramePr>
+            <a:graphic xmlns:a="http://schemas.openxmlformats.org/drawingml/2006/main">
+              <a:graphicData uri="http://schemas.openxmlformats.org/drawingml/2006/picture">
+                <pic:pic xmlns:pic="http://schemas.openxmlformats.org/drawingml/2006/picture">
+                  <pic:nvPicPr>
+                    <pic:cNvPr id="0" name="Picture 2" descr="C:\Users\Jack\Documents\Uni\Physical Modelling Synthesis\Assignment\PhysicalModellingSynthesis\Webpage\images\mass-spring-damper-1d.png"/>
+                    <pic:cNvPicPr>
+                      <a:picLocks noChangeAspect="1" noChangeArrowheads="1"/>
+                    </pic:cNvPicPr>
+                  </pic:nvPicPr>
+                  <pic:blipFill>
+                    <a:blip r:embed="rId9">
+                      <a:extLst>
+                        <a:ext uri="{28A0092B-C50C-407E-A947-70E740481C1C}">
+                          <a14:useLocalDpi xmlns:a14="http://schemas.microsoft.com/office/drawing/2010/main" val="0"/>
+                        </a:ext>
+                      </a:extLst>
+                    </a:blip>
+                    <a:srcRect/>
+                    <a:stretch>
+                      <a:fillRect/>
+                    </a:stretch>
+                  </pic:blipFill>
+                  <pic:spPr bwMode="auto">
+                    <a:xfrm>
+                      <a:off x="0" y="0"/>
+                      <a:ext cx="5362575" cy="1114425"/>
+                    </a:xfrm>
+                    <a:prstGeom prst="rect">
+                      <a:avLst/>
+                    </a:prstGeom>
+                    <a:noFill/>
+                    <a:ln>
+                      <a:noFill/>
+                    </a:ln>
+                  </pic:spPr>
+                </pic:pic>
+              </a:graphicData>
+            </a:graphic>
+          </wp:inline>
+        </w:drawing>
       </w:r>
     </w:p>
     <w:p>
@@ -4390,16 +4214,69 @@
         <w:pStyle w:val="Heading4"/>
       </w:pPr>
       <w:r>
-        <w:t>Physical Properties and Underlying Mathematics</w:t>
+        <w:t>Physical Properties</w:t>
+      </w:r>
+    </w:p>
+    <w:p>
+      <w:r>
+        <w:t xml:space="preserve">The underlying mathematics behind this model </w:t>
+      </w:r>
+      <w:r>
+        <w:t>comes</w:t>
+      </w:r>
+      <w:r>
+        <w:t xml:space="preserve"> from Hooke’s Law, </w:t>
+      </w:r>
+      <w:r>
+        <w:t>described in the above section ‘</w:t>
+      </w:r>
+      <w:r>
+        <w:rPr>
+          <w:i/>
+        </w:rPr>
+        <w:t>Mass-Spring-Damper Networks</w:t>
+      </w:r>
+      <w:r>
+        <w:t xml:space="preserve">’. When considering a coupled string of masses and springs, the equation describing the forces acting on each mass becomes more complex, as the relative displacements and velocities involve more than a single non-zero term. </w:t>
+      </w:r>
+    </w:p>
+    <w:p>
+      <w:r>
+        <w:t>The two masses at the extremities of the string are fixed, the ones adjacent to those</w:t>
+      </w:r>
+      <w:r>
+        <w:t xml:space="preserve"> are</w:t>
+      </w:r>
+      <w:r>
+        <w:t xml:space="preserve"> acted upon by forces from </w:t>
+      </w:r>
+      <w:r>
+        <w:t xml:space="preserve">the neighbouring </w:t>
+      </w:r>
+      <w:r>
+        <w:t xml:space="preserve">fixed mass and a single mobile mass on the other side of it, </w:t>
+      </w:r>
+      <w:r>
+        <w:t>and all other masses are affected by forces from two mobile masses, one on each side.</w:t>
+      </w:r>
+      <w:bookmarkStart w:id="0" w:name="_GoBack"/>
+      <w:bookmarkEnd w:id="0"/>
+    </w:p>
+    <w:p>
+      <w:pPr>
+        <w:pStyle w:val="Heading4"/>
+      </w:pPr>
+      <w:r>
+        <w:t>Discretisation and Code Implementation</w:t>
       </w:r>
     </w:p>
     <w:p/>
     <w:p>
       <w:pPr>
-        <w:pStyle w:val="Heading4"/>
-      </w:pPr>
-      <w:r>
-        <w:t>Discretisation and Code Implementation</w:t>
+        <w:pStyle w:val="Heading3"/>
+      </w:pPr>
+      <w:r>
+        <w:t>Block Diagram</w:t>
       </w:r>
     </w:p>
     <w:p/>
@@ -4408,25 +4285,51 @@
         <w:pStyle w:val="Heading3"/>
       </w:pPr>
       <w:r>
-        <w:t>Block Diagram</w:t>
+        <w:t>Behavioural Predictions</w:t>
       </w:r>
     </w:p>
     <w:p/>
     <w:p>
       <w:pPr>
+        <w:pStyle w:val="Heading2"/>
+      </w:pPr>
+      <w:r>
+        <w:t>Proof of Concept</w:t>
+      </w:r>
+    </w:p>
+    <w:p>
+      <w:pPr>
         <w:pStyle w:val="Heading3"/>
       </w:pPr>
       <w:r>
-        <w:t>Behavioural Predictions</w:t>
+        <w:t>Time and Frequency Domain Analyses</w:t>
       </w:r>
     </w:p>
     <w:p/>
     <w:p>
       <w:pPr>
+        <w:pStyle w:val="Heading3"/>
+      </w:pPr>
+      <w:r>
+        <w:t>Generated Audio Output</w:t>
+      </w:r>
+    </w:p>
+    <w:p/>
+    <w:p>
+      <w:pPr>
+        <w:pStyle w:val="Heading3"/>
+      </w:pPr>
+      <w:r>
+        <w:t>Enhancements</w:t>
+      </w:r>
+    </w:p>
+    <w:p/>
+    <w:p>
+      <w:pPr>
         <w:pStyle w:val="Heading2"/>
       </w:pPr>
       <w:r>
-        <w:t>Proof of Concept</w:t>
+        <w:t>Sound Examples</w:t>
       </w:r>
     </w:p>
     <w:p>
@@ -4434,7 +4337,7 @@
         <w:pStyle w:val="Heading3"/>
       </w:pPr>
       <w:r>
-        <w:t>Time and Frequency Domain Analyses</w:t>
+        <w:t>Pre-sets</w:t>
       </w:r>
     </w:p>
     <w:p/>
@@ -4443,54 +4346,28 @@
         <w:pStyle w:val="Heading3"/>
       </w:pPr>
       <w:r>
-        <w:t>Generated Audio Output</w:t>
+        <w:t>Capability of the System</w:t>
       </w:r>
     </w:p>
     <w:p/>
     <w:p>
       <w:pPr>
-        <w:pStyle w:val="Heading3"/>
-      </w:pPr>
-      <w:r>
-        <w:t>Enhancements</w:t>
-      </w:r>
-    </w:p>
-    <w:p/>
-    <w:p>
-      <w:pPr>
         <w:pStyle w:val="Heading2"/>
       </w:pPr>
       <w:r>
-        <w:t>Sound Examples</w:t>
-      </w:r>
-    </w:p>
-    <w:p>
-      <w:pPr>
-        <w:pStyle w:val="Heading3"/>
-      </w:pPr>
-      <w:r>
-        <w:t>Pre-sets</w:t>
-      </w:r>
-    </w:p>
-    <w:p/>
-    <w:p>
-      <w:pPr>
-        <w:pStyle w:val="Heading3"/>
-      </w:pPr>
-      <w:r>
-        <w:t>Capability of the System</w:t>
-      </w:r>
-    </w:p>
-    <w:p/>
-    <w:p>
-      <w:pPr>
-        <w:pStyle w:val="Heading2"/>
-      </w:pPr>
-      <w:r>
         <w:t>Future Development</w:t>
       </w:r>
     </w:p>
-    <w:p/>
+    <w:p>
+      <w:r>
+        <w:t>Variable k and z for every spring</w:t>
+      </w:r>
+    </w:p>
+    <w:p>
+      <w:r>
+        <w:t>Variable m for every mass</w:t>
+      </w:r>
+    </w:p>
     <w:p>
       <w:pPr>
         <w:pStyle w:val="Heading2"/>
@@ -4504,29 +4381,24 @@
     </w:p>
     <w:sdt>
       <w:sdtPr>
+        <w:rPr>
+          <w:rFonts w:asciiTheme="minorHAnsi" w:eastAsiaTheme="minorHAnsi" w:hAnsiTheme="minorHAnsi" w:cstheme="minorBidi"/>
+          <w:b w:val="0"/>
+          <w:bCs w:val="0"/>
+          <w:color w:val="auto"/>
+          <w:sz w:val="22"/>
+          <w:szCs w:val="22"/>
+        </w:rPr>
         <w:id w:val="527610376"/>
         <w:docPartObj>
           <w:docPartGallery w:val="Bibliographies"/>
           <w:docPartUnique/>
         </w:docPartObj>
       </w:sdtPr>
-      <w:sdtEndPr>
-        <w:rPr>
-          <w:rFonts w:asciiTheme="minorHAnsi" w:eastAsiaTheme="minorHAnsi" w:hAnsiTheme="minorHAnsi" w:cstheme="minorBidi"/>
-          <w:b w:val="0"/>
-          <w:bCs w:val="0"/>
-          <w:color w:val="auto"/>
-          <w:sz w:val="22"/>
-          <w:szCs w:val="22"/>
-        </w:rPr>
-      </w:sdtEndPr>
+      <w:sdtEndPr/>
       <w:sdtContent>
         <w:sdt>
           <w:sdtPr>
-            <w:id w:val="111145805"/>
-            <w:bibliography/>
-          </w:sdtPr>
-          <w:sdtEndPr>
             <w:rPr>
               <w:rFonts w:asciiTheme="minorHAnsi" w:eastAsiaTheme="minorHAnsi" w:hAnsiTheme="minorHAnsi" w:cstheme="minorBidi"/>
               <w:b w:val="0"/>
@@ -4535,7 +4407,10 @@
               <w:sz w:val="22"/>
               <w:szCs w:val="22"/>
             </w:rPr>
-          </w:sdtEndPr>
+            <w:id w:val="111145805"/>
+            <w:bibliography/>
+          </w:sdtPr>
+          <w:sdtEndPr/>
           <w:sdtContent>
             <w:p>
               <w:pPr>
@@ -4572,7 +4447,6 @@
               </w:tblGrid>
               <w:tr>
                 <w:trPr>
-                  <w:divId w:val="2009097655"/>
                   <w:tblCellSpacing w:w="15" w:type="dxa"/>
                 </w:trPr>
                 <w:tc>
@@ -4620,7 +4494,6 @@
               </w:tr>
               <w:tr>
                 <w:trPr>
-                  <w:divId w:val="2009097655"/>
                   <w:tblCellSpacing w:w="15" w:type="dxa"/>
                 </w:trPr>
                 <w:tc>
@@ -4668,7 +4541,6 @@
               </w:tr>
               <w:tr>
                 <w:trPr>
-                  <w:divId w:val="2009097655"/>
                   <w:tblCellSpacing w:w="15" w:type="dxa"/>
                 </w:trPr>
                 <w:tc>
@@ -4716,7 +4588,6 @@
               </w:tr>
               <w:tr>
                 <w:trPr>
-                  <w:divId w:val="2009097655"/>
                   <w:tblCellSpacing w:w="15" w:type="dxa"/>
                 </w:trPr>
                 <w:tc>
@@ -4764,7 +4635,6 @@
               </w:tr>
               <w:tr>
                 <w:trPr>
-                  <w:divId w:val="2009097655"/>
                   <w:tblCellSpacing w:w="15" w:type="dxa"/>
                 </w:trPr>
                 <w:tc>
@@ -4826,7 +4696,6 @@
               </w:tr>
               <w:tr>
                 <w:trPr>
-                  <w:divId w:val="2009097655"/>
                   <w:tblCellSpacing w:w="15" w:type="dxa"/>
                 </w:trPr>
                 <w:tc>
@@ -4874,7 +4743,6 @@
               </w:tr>
               <w:tr>
                 <w:trPr>
-                  <w:divId w:val="2009097655"/>
                   <w:tblCellSpacing w:w="15" w:type="dxa"/>
                 </w:trPr>
                 <w:tc>
@@ -4922,7 +4790,6 @@
               </w:tr>
               <w:tr>
                 <w:trPr>
-                  <w:divId w:val="2009097655"/>
                   <w:tblCellSpacing w:w="15" w:type="dxa"/>
                 </w:trPr>
                 <w:tc>
@@ -4970,7 +4837,6 @@
               </w:tr>
               <w:tr>
                 <w:trPr>
-                  <w:divId w:val="2009097655"/>
                   <w:tblCellSpacing w:w="15" w:type="dxa"/>
                 </w:trPr>
                 <w:tc>
@@ -5019,7 +4885,6 @@
             </w:tbl>
             <w:p>
               <w:pPr>
-                <w:divId w:val="2009097655"/>
                 <w:rPr>
                   <w:rFonts w:eastAsia="Times New Roman"/>
                   <w:noProof/>
@@ -5040,10 +4905,7 @@
         </w:sdt>
       </w:sdtContent>
     </w:sdt>
-    <w:p>
-      <w:bookmarkStart w:id="0" w:name="_GoBack"/>
-      <w:bookmarkEnd w:id="0"/>
-    </w:p>
+    <w:p/>
     <w:sectPr>
       <w:pgSz w:w="11906" w:h="16838"/>
       <w:pgMar w:top="1440" w:right="1440" w:bottom="1440" w:left="1440" w:header="708" w:footer="708" w:gutter="0"/>
@@ -6253,517 +6115,6 @@
     </w:pPr>
   </w:style>
 </w:styles>
-</file>
-
-<file path=word/glossary/document.xml><?xml version="1.0" encoding="utf-8"?>
-<w:glossaryDocument xmlns:wpc="http://schemas.microsoft.com/office/word/2010/wordprocessingCanvas" xmlns:mc="http://schemas.openxmlformats.org/markup-compatibility/2006" xmlns:o="urn:schemas-microsoft-com:office:office" xmlns:r="http://schemas.openxmlformats.org/officeDocument/2006/relationships" xmlns:m="http://schemas.openxmlformats.org/officeDocument/2006/math" xmlns:v="urn:schemas-microsoft-com:vml" xmlns:wp14="http://schemas.microsoft.com/office/word/2010/wordprocessingDrawing" xmlns:wp="http://schemas.openxmlformats.org/drawingml/2006/wordprocessingDrawing" xmlns:w10="urn:schemas-microsoft-com:office:word" xmlns:w="http://schemas.openxmlformats.org/wordprocessingml/2006/main" xmlns:w14="http://schemas.microsoft.com/office/word/2010/wordml" xmlns:wpg="http://schemas.microsoft.com/office/word/2010/wordprocessingGroup" xmlns:wpi="http://schemas.microsoft.com/office/word/2010/wordprocessingInk" xmlns:wne="http://schemas.microsoft.com/office/word/2006/wordml" xmlns:wps="http://schemas.microsoft.com/office/word/2010/wordprocessingShape" mc:Ignorable="w14 wp14"/>
-</file>
-
-<file path=word/glossary/fontTable.xml><?xml version="1.0" encoding="utf-8"?>
-<w:fonts xmlns:mc="http://schemas.openxmlformats.org/markup-compatibility/2006" xmlns:r="http://schemas.openxmlformats.org/officeDocument/2006/relationships" xmlns:w="http://schemas.openxmlformats.org/wordprocessingml/2006/main" xmlns:w14="http://schemas.microsoft.com/office/word/2010/wordml" mc:Ignorable="w14">
-  <w:font w:name="Symbol">
-    <w:panose1 w:val="05050102010706020507"/>
-    <w:charset w:val="02"/>
-    <w:family w:val="roman"/>
-    <w:pitch w:val="variable"/>
-    <w:sig w:usb0="00000000" w:usb1="10000000" w:usb2="00000000" w:usb3="00000000" w:csb0="80000000" w:csb1="00000000"/>
-  </w:font>
-  <w:font w:name="Times New Roman">
-    <w:panose1 w:val="02020603050405020304"/>
-    <w:charset w:val="00"/>
-    <w:family w:val="roman"/>
-    <w:pitch w:val="variable"/>
-    <w:sig w:usb0="E0002EFF" w:usb1="C000785B" w:usb2="00000009" w:usb3="00000000" w:csb0="000001FF" w:csb1="00000000"/>
-  </w:font>
-  <w:font w:name="Courier New">
-    <w:panose1 w:val="02070309020205020404"/>
-    <w:charset w:val="00"/>
-    <w:family w:val="modern"/>
-    <w:pitch w:val="fixed"/>
-    <w:sig w:usb0="E0002EFF" w:usb1="C0007843" w:usb2="00000009" w:usb3="00000000" w:csb0="000001FF" w:csb1="00000000"/>
-  </w:font>
-  <w:font w:name="Wingdings">
-    <w:panose1 w:val="05000000000000000000"/>
-    <w:charset w:val="02"/>
-    <w:family w:val="auto"/>
-    <w:pitch w:val="variable"/>
-    <w:sig w:usb0="00000000" w:usb1="10000000" w:usb2="00000000" w:usb3="00000000" w:csb0="80000000" w:csb1="00000000"/>
-  </w:font>
-  <w:font w:name="Calibri">
-    <w:panose1 w:val="020F0502020204030204"/>
-    <w:charset w:val="00"/>
-    <w:family w:val="swiss"/>
-    <w:pitch w:val="variable"/>
-    <w:sig w:usb0="E0002AFF" w:usb1="C000247B" w:usb2="00000009" w:usb3="00000000" w:csb0="000001FF" w:csb1="00000000"/>
-  </w:font>
-  <w:font w:name="Cambria">
-    <w:panose1 w:val="02040503050406030204"/>
-    <w:charset w:val="00"/>
-    <w:family w:val="roman"/>
-    <w:pitch w:val="variable"/>
-    <w:sig w:usb0="E00002FF" w:usb1="400004FF" w:usb2="00000000" w:usb3="00000000" w:csb0="0000019F" w:csb1="00000000"/>
-  </w:font>
-  <w:font w:name="Tahoma">
-    <w:panose1 w:val="020B0604030504040204"/>
-    <w:charset w:val="00"/>
-    <w:family w:val="swiss"/>
-    <w:pitch w:val="variable"/>
-    <w:sig w:usb0="E1002EFF" w:usb1="C000605B" w:usb2="00000029" w:usb3="00000000" w:csb0="000101FF" w:csb1="00000000"/>
-  </w:font>
-  <w:font w:name="Cambria Math">
-    <w:panose1 w:val="02040503050406030204"/>
-    <w:charset w:val="00"/>
-    <w:family w:val="roman"/>
-    <w:pitch w:val="variable"/>
-    <w:sig w:usb0="E00002FF" w:usb1="420024FF" w:usb2="00000000" w:usb3="00000000" w:csb0="0000019F" w:csb1="00000000"/>
-  </w:font>
-</w:fonts>
-</file>
-
-<file path=word/glossary/settings.xml><?xml version="1.0" encoding="utf-8"?>
-<w:settings xmlns:mc="http://schemas.openxmlformats.org/markup-compatibility/2006" xmlns:o="urn:schemas-microsoft-com:office:office" xmlns:r="http://schemas.openxmlformats.org/officeDocument/2006/relationships" xmlns:m="http://schemas.openxmlformats.org/officeDocument/2006/math" xmlns:v="urn:schemas-microsoft-com:vml" xmlns:w10="urn:schemas-microsoft-com:office:word" xmlns:w="http://schemas.openxmlformats.org/wordprocessingml/2006/main" xmlns:w14="http://schemas.microsoft.com/office/word/2010/wordml" xmlns:sl="http://schemas.openxmlformats.org/schemaLibrary/2006/main" mc:Ignorable="w14">
-  <w:view w:val="normal"/>
-  <w:defaultTabStop w:val="720"/>
-  <w:characterSpacingControl w:val="doNotCompress"/>
-  <w:compat>
-    <w:useFELayout/>
-    <w:compatSetting w:name="compatibilityMode" w:uri="http://schemas.microsoft.com/office/word" w:val="14"/>
-    <w:compatSetting w:name="overrideTableStyleFontSizeAndJustification" w:uri="http://schemas.microsoft.com/office/word" w:val="1"/>
-    <w:compatSetting w:name="enableOpenTypeFeatures" w:uri="http://schemas.microsoft.com/office/word" w:val="1"/>
-    <w:compatSetting w:name="doNotFlipMirrorIndents" w:uri="http://schemas.microsoft.com/office/word" w:val="1"/>
-  </w:compat>
-  <w:rsids>
-    <w:rsidRoot w:val="006F5E8A"/>
-    <w:rsid w:val="00290471"/>
-    <w:rsid w:val="006F5E8A"/>
-    <w:rsid w:val="009C1FC7"/>
-    <w:rsid w:val="00C151BE"/>
-  </w:rsids>
-  <m:mathPr>
-    <m:mathFont m:val="Cambria Math"/>
-    <m:brkBin m:val="before"/>
-    <m:brkBinSub m:val="--"/>
-    <m:smallFrac m:val="0"/>
-    <m:dispDef/>
-    <m:lMargin m:val="0"/>
-    <m:rMargin m:val="0"/>
-    <m:defJc m:val="centerGroup"/>
-    <m:wrapIndent m:val="1440"/>
-    <m:intLim m:val="subSup"/>
-    <m:naryLim m:val="undOvr"/>
-  </m:mathPr>
-  <w:themeFontLang w:val="en-GB"/>
-  <w:clrSchemeMapping w:bg1="light1" w:t1="dark1" w:bg2="light2" w:t2="dark2" w:accent1="accent1" w:accent2="accent2" w:accent3="accent3" w:accent4="accent4" w:accent5="accent5" w:accent6="accent6" w:hyperlink="hyperlink" w:followedHyperlink="followedHyperlink"/>
-  <w:decimalSymbol w:val="."/>
-  <w:listSeparator w:val=","/>
-</w:settings>
-</file>
-
-<file path=word/glossary/styles.xml><?xml version="1.0" encoding="utf-8"?>
-<w:styles xmlns:mc="http://schemas.openxmlformats.org/markup-compatibility/2006" xmlns:r="http://schemas.openxmlformats.org/officeDocument/2006/relationships" xmlns:w="http://schemas.openxmlformats.org/wordprocessingml/2006/main" xmlns:w14="http://schemas.microsoft.com/office/word/2010/wordml" mc:Ignorable="w14">
-  <w:docDefaults>
-    <w:rPrDefault>
-      <w:rPr>
-        <w:rFonts w:asciiTheme="minorHAnsi" w:eastAsiaTheme="minorEastAsia" w:hAnsiTheme="minorHAnsi" w:cstheme="minorBidi"/>
-        <w:sz w:val="22"/>
-        <w:szCs w:val="22"/>
-        <w:lang w:val="en-GB" w:eastAsia="en-GB" w:bidi="ar-SA"/>
-      </w:rPr>
-    </w:rPrDefault>
-    <w:pPrDefault>
-      <w:pPr>
-        <w:spacing w:after="200" w:line="276" w:lineRule="auto"/>
-      </w:pPr>
-    </w:pPrDefault>
-  </w:docDefaults>
-  <w:latentStyles w:defLockedState="0" w:defUIPriority="99" w:defSemiHidden="1" w:defUnhideWhenUsed="1" w:defQFormat="0" w:count="267">
-    <w:lsdException w:name="Normal" w:semiHidden="0" w:uiPriority="0" w:unhideWhenUsed="0" w:qFormat="1"/>
-    <w:lsdException w:name="heading 1" w:semiHidden="0" w:uiPriority="9" w:unhideWhenUsed="0" w:qFormat="1"/>
-    <w:lsdException w:name="heading 2" w:uiPriority="9" w:qFormat="1"/>
-    <w:lsdException w:name="heading 3" w:uiPriority="9" w:qFormat="1"/>
-    <w:lsdException w:name="heading 4" w:uiPriority="9" w:qFormat="1"/>
-    <w:lsdException w:name="heading 5" w:uiPriority="9" w:qFormat="1"/>
-    <w:lsdException w:name="heading 6" w:uiPriority="9" w:qFormat="1"/>
-    <w:lsdException w:name="heading 7" w:uiPriority="9" w:qFormat="1"/>
-    <w:lsdException w:name="heading 8" w:uiPriority="9" w:qFormat="1"/>
-    <w:lsdException w:name="heading 9" w:uiPriority="9" w:qFormat="1"/>
-    <w:lsdException w:name="toc 1" w:uiPriority="39"/>
-    <w:lsdException w:name="toc 2" w:uiPriority="39"/>
-    <w:lsdException w:name="toc 3" w:uiPriority="39"/>
-    <w:lsdException w:name="toc 4" w:uiPriority="39"/>
-    <w:lsdException w:name="toc 5" w:uiPriority="39"/>
-    <w:lsdException w:name="toc 6" w:uiPriority="39"/>
-    <w:lsdException w:name="toc 7" w:uiPriority="39"/>
-    <w:lsdException w:name="toc 8" w:uiPriority="39"/>
-    <w:lsdException w:name="toc 9" w:uiPriority="39"/>
-    <w:lsdException w:name="caption" w:uiPriority="35" w:qFormat="1"/>
-    <w:lsdException w:name="Title" w:semiHidden="0" w:uiPriority="10" w:unhideWhenUsed="0" w:qFormat="1"/>
-    <w:lsdException w:name="Default Paragraph Font" w:uiPriority="1"/>
-    <w:lsdException w:name="Subtitle" w:semiHidden="0" w:uiPriority="11" w:unhideWhenUsed="0" w:qFormat="1"/>
-    <w:lsdException w:name="Strong" w:semiHidden="0" w:uiPriority="22" w:unhideWhenUsed="0" w:qFormat="1"/>
-    <w:lsdException w:name="Emphasis" w:semiHidden="0" w:uiPriority="20" w:unhideWhenUsed="0" w:qFormat="1"/>
-    <w:lsdException w:name="Table Grid" w:semiHidden="0" w:uiPriority="59" w:unhideWhenUsed="0"/>
-    <w:lsdException w:name="Placeholder Text" w:unhideWhenUsed="0"/>
-    <w:lsdException w:name="No Spacing" w:semiHidden="0" w:uiPriority="1" w:unhideWhenUsed="0" w:qFormat="1"/>
-    <w:lsdException w:name="Light Shading" w:semiHidden="0" w:uiPriority="60" w:unhideWhenUsed="0"/>
-    <w:lsdException w:name="Light List" w:semiHidden="0" w:uiPriority="61" w:unhideWhenUsed="0"/>
-    <w:lsdException w:name="Light Grid" w:semiHidden="0" w:uiPriority="62" w:unhideWhenUsed="0"/>
-    <w:lsdException w:name="Medium Shading 1" w:semiHidden="0" w:uiPriority="63" w:unhideWhenUsed="0"/>
-    <w:lsdException w:name="Medium Shading 2" w:semiHidden="0" w:uiPriority="64" w:unhideWhenUsed="0"/>
-    <w:lsdException w:name="Medium List 1" w:semiHidden="0" w:uiPriority="65" w:unhideWhenUsed="0"/>
-    <w:lsdException w:name="Medium List 2" w:semiHidden="0" w:uiPriority="66" w:unhideWhenUsed="0"/>
-    <w:lsdException w:name="Medium Grid 1" w:semiHidden="0" w:uiPriority="67" w:unhideWhenUsed="0"/>
-    <w:lsdException w:name="Medium Grid 2" w:semiHidden="0" w:uiPriority="68" w:unhideWhenUsed="0"/>
-    <w:lsdException w:name="Medium Grid 3" w:semiHidden="0" w:uiPriority="69" w:unhideWhenUsed="0"/>
-    <w:lsdException w:name="Dark List" w:semiHidden="0" w:uiPriority="70" w:unhideWhenUsed="0"/>
-    <w:lsdException w:name="Colorful Shading" w:semiHidden="0" w:uiPriority="71" w:unhideWhenUsed="0"/>
-    <w:lsdException w:name="Colorful List" w:semiHidden="0" w:uiPriority="72" w:unhideWhenUsed="0"/>
-    <w:lsdException w:name="Colorful Grid" w:semiHidden="0" w:uiPriority="73" w:unhideWhenUsed="0"/>
-    <w:lsdException w:name="Light Shading Accent 1" w:semiHidden="0" w:uiPriority="60" w:unhideWhenUsed="0"/>
-    <w:lsdException w:name="Light List Accent 1" w:semiHidden="0" w:uiPriority="61" w:unhideWhenUsed="0"/>
-    <w:lsdException w:name="Light Grid Accent 1" w:semiHidden="0" w:uiPriority="62" w:unhideWhenUsed="0"/>
-    <w:lsdException w:name="Medium Shading 1 Accent 1" w:semiHidden="0" w:uiPriority="63" w:unhideWhenUsed="0"/>
-    <w:lsdException w:name="Medium Shading 2 Accent 1" w:semiHidden="0" w:uiPriority="64" w:unhideWhenUsed="0"/>
-    <w:lsdException w:name="Medium List 1 Accent 1" w:semiHidden="0" w:uiPriority="65" w:unhideWhenUsed="0"/>
-    <w:lsdException w:name="Revision" w:unhideWhenUsed="0"/>
-    <w:lsdException w:name="List Paragraph" w:semiHidden="0" w:uiPriority="34" w:unhideWhenUsed="0" w:qFormat="1"/>
-    <w:lsdException w:name="Quote" w:semiHidden="0" w:uiPriority="29" w:unhideWhenUsed="0" w:qFormat="1"/>
-    <w:lsdException w:name="Intense Quote" w:semiHidden="0" w:uiPriority="30" w:unhideWhenUsed="0" w:qFormat="1"/>
-    <w:lsdException w:name="Medium List 2 Accent 1" w:semiHidden="0" w:uiPriority="66" w:unhideWhenUsed="0"/>
-    <w:lsdException w:name="Medium Grid 1 Accent 1" w:semiHidden="0" w:uiPriority="67" w:unhideWhenUsed="0"/>
-    <w:lsdException w:name="Medium Grid 2 Accent 1" w:semiHidden="0" w:uiPriority="68" w:unhideWhenUsed="0"/>
-    <w:lsdException w:name="Medium Grid 3 Accent 1" w:semiHidden="0" w:uiPriority="69" w:unhideWhenUsed="0"/>
-    <w:lsdException w:name="Dark List Accent 1" w:semiHidden="0" w:uiPriority="70" w:unhideWhenUsed="0"/>
-    <w:lsdException w:name="Colorful Shading Accent 1" w:semiHidden="0" w:uiPriority="71" w:unhideWhenUsed="0"/>
-    <w:lsdException w:name="Colorful List Accent 1" w:semiHidden="0" w:uiPriority="72" w:unhideWhenUsed="0"/>
-    <w:lsdException w:name="Colorful Grid Accent 1" w:semiHidden="0" w:uiPriority="73" w:unhideWhenUsed="0"/>
-    <w:lsdException w:name="Light Shading Accent 2" w:semiHidden="0" w:uiPriority="60" w:unhideWhenUsed="0"/>
-    <w:lsdException w:name="Light List Accent 2" w:semiHidden="0" w:uiPriority="61" w:unhideWhenUsed="0"/>
-    <w:lsdException w:name="Light Grid Accent 2" w:semiHidden="0" w:uiPriority="62" w:unhideWhenUsed="0"/>
-    <w:lsdException w:name="Medium Shading 1 Accent 2" w:semiHidden="0" w:uiPriority="63" w:unhideWhenUsed="0"/>
-    <w:lsdException w:name="Medium Shading 2 Accent 2" w:semiHidden="0" w:uiPriority="64" w:unhideWhenUsed="0"/>
-    <w:lsdException w:name="Medium List 1 Accent 2" w:semiHidden="0" w:uiPriority="65" w:unhideWhenUsed="0"/>
-    <w:lsdException w:name="Medium List 2 Accent 2" w:semiHidden="0" w:uiPriority="66" w:unhideWhenUsed="0"/>
-    <w:lsdException w:name="Medium Grid 1 Accent 2" w:semiHidden="0" w:uiPriority="67" w:unhideWhenUsed="0"/>
-    <w:lsdException w:name="Medium Grid 2 Accent 2" w:semiHidden="0" w:uiPriority="68" w:unhideWhenUsed="0"/>
-    <w:lsdException w:name="Medium Grid 3 Accent 2" w:semiHidden="0" w:uiPriority="69" w:unhideWhenUsed="0"/>
-    <w:lsdException w:name="Dark List Accent 2" w:semiHidden="0" w:uiPriority="70" w:unhideWhenUsed="0"/>
-    <w:lsdException w:name="Colorful Shading Accent 2" w:semiHidden="0" w:uiPriority="71" w:unhideWhenUsed="0"/>
-    <w:lsdException w:name="Colorful List Accent 2" w:semiHidden="0" w:uiPriority="72" w:unhideWhenUsed="0"/>
-    <w:lsdException w:name="Colorful Grid Accent 2" w:semiHidden="0" w:uiPriority="73" w:unhideWhenUsed="0"/>
-    <w:lsdException w:name="Light Shading Accent 3" w:semiHidden="0" w:uiPriority="60" w:unhideWhenUsed="0"/>
-    <w:lsdException w:name="Light List Accent 3" w:semiHidden="0" w:uiPriority="61" w:unhideWhenUsed="0"/>
-    <w:lsdException w:name="Light Grid Accent 3" w:semiHidden="0" w:uiPriority="62" w:unhideWhenUsed="0"/>
-    <w:lsdException w:name="Medium Shading 1 Accent 3" w:semiHidden="0" w:uiPriority="63" w:unhideWhenUsed="0"/>
-    <w:lsdException w:name="Medium Shading 2 Accent 3" w:semiHidden="0" w:uiPriority="64" w:unhideWhenUsed="0"/>
-    <w:lsdException w:name="Medium List 1 Accent 3" w:semiHidden="0" w:uiPriority="65" w:unhideWhenUsed="0"/>
-    <w:lsdException w:name="Medium List 2 Accent 3" w:semiHidden="0" w:uiPriority="66" w:unhideWhenUsed="0"/>
-    <w:lsdException w:name="Medium Grid 1 Accent 3" w:semiHidden="0" w:uiPriority="67" w:unhideWhenUsed="0"/>
-    <w:lsdException w:name="Medium Grid 2 Accent 3" w:semiHidden="0" w:uiPriority="68" w:unhideWhenUsed="0"/>
-    <w:lsdException w:name="Medium Grid 3 Accent 3" w:semiHidden="0" w:uiPriority="69" w:unhideWhenUsed="0"/>
-    <w:lsdException w:name="Dark List Accent 3" w:semiHidden="0" w:uiPriority="70" w:unhideWhenUsed="0"/>
-    <w:lsdException w:name="Colorful Shading Accent 3" w:semiHidden="0" w:uiPriority="71" w:unhideWhenUsed="0"/>
-    <w:lsdException w:name="Colorful List Accent 3" w:semiHidden="0" w:uiPriority="72" w:unhideWhenUsed="0"/>
-    <w:lsdException w:name="Colorful Grid Accent 3" w:semiHidden="0" w:uiPriority="73" w:unhideWhenUsed="0"/>
-    <w:lsdException w:name="Light Shading Accent 4" w:semiHidden="0" w:uiPriority="60" w:unhideWhenUsed="0"/>
-    <w:lsdException w:name="Light List Accent 4" w:semiHidden="0" w:uiPriority="61" w:unhideWhenUsed="0"/>
-    <w:lsdException w:name="Light Grid Accent 4" w:semiHidden="0" w:uiPriority="62" w:unhideWhenUsed="0"/>
-    <w:lsdException w:name="Medium Shading 1 Accent 4" w:semiHidden="0" w:uiPriority="63" w:unhideWhenUsed="0"/>
-    <w:lsdException w:name="Medium Shading 2 Accent 4" w:semiHidden="0" w:uiPriority="64" w:unhideWhenUsed="0"/>
-    <w:lsdException w:name="Medium List 1 Accent 4" w:semiHidden="0" w:uiPriority="65" w:unhideWhenUsed="0"/>
-    <w:lsdException w:name="Medium List 2 Accent 4" w:semiHidden="0" w:uiPriority="66" w:unhideWhenUsed="0"/>
-    <w:lsdException w:name="Medium Grid 1 Accent 4" w:semiHidden="0" w:uiPriority="67" w:unhideWhenUsed="0"/>
-    <w:lsdException w:name="Medium Grid 2 Accent 4" w:semiHidden="0" w:uiPriority="68" w:unhideWhenUsed="0"/>
-    <w:lsdException w:name="Medium Grid 3 Accent 4" w:semiHidden="0" w:uiPriority="69" w:unhideWhenUsed="0"/>
-    <w:lsdException w:name="Dark List Accent 4" w:semiHidden="0" w:uiPriority="70" w:unhideWhenUsed="0"/>
-    <w:lsdException w:name="Colorful Shading Accent 4" w:semiHidden="0" w:uiPriority="71" w:unhideWhenUsed="0"/>
-    <w:lsdException w:name="Colorful List Accent 4" w:semiHidden="0" w:uiPriority="72" w:unhideWhenUsed="0"/>
-    <w:lsdException w:name="Colorful Grid Accent 4" w:semiHidden="0" w:uiPriority="73" w:unhideWhenUsed="0"/>
-    <w:lsdException w:name="Light Shading Accent 5" w:semiHidden="0" w:uiPriority="60" w:unhideWhenUsed="0"/>
-    <w:lsdException w:name="Light List Accent 5" w:semiHidden="0" w:uiPriority="61" w:unhideWhenUsed="0"/>
-    <w:lsdException w:name="Light Grid Accent 5" w:semiHidden="0" w:uiPriority="62" w:unhideWhenUsed="0"/>
-    <w:lsdException w:name="Medium Shading 1 Accent 5" w:semiHidden="0" w:uiPriority="63" w:unhideWhenUsed="0"/>
-    <w:lsdException w:name="Medium Shading 2 Accent 5" w:semiHidden="0" w:uiPriority="64" w:unhideWhenUsed="0"/>
-    <w:lsdException w:name="Medium List 1 Accent 5" w:semiHidden="0" w:uiPriority="65" w:unhideWhenUsed="0"/>
-    <w:lsdException w:name="Medium List 2 Accent 5" w:semiHidden="0" w:uiPriority="66" w:unhideWhenUsed="0"/>
-    <w:lsdException w:name="Medium Grid 1 Accent 5" w:semiHidden="0" w:uiPriority="67" w:unhideWhenUsed="0"/>
-    <w:lsdException w:name="Medium Grid 2 Accent 5" w:semiHidden="0" w:uiPriority="68" w:unhideWhenUsed="0"/>
-    <w:lsdException w:name="Medium Grid 3 Accent 5" w:semiHidden="0" w:uiPriority="69" w:unhideWhenUsed="0"/>
-    <w:lsdException w:name="Dark List Accent 5" w:semiHidden="0" w:uiPriority="70" w:unhideWhenUsed="0"/>
-    <w:lsdException w:name="Colorful Shading Accent 5" w:semiHidden="0" w:uiPriority="71" w:unhideWhenUsed="0"/>
-    <w:lsdException w:name="Colorful List Accent 5" w:semiHidden="0" w:uiPriority="72" w:unhideWhenUsed="0"/>
-    <w:lsdException w:name="Colorful Grid Accent 5" w:semiHidden="0" w:uiPriority="73" w:unhideWhenUsed="0"/>
-    <w:lsdException w:name="Light Shading Accent 6" w:semiHidden="0" w:uiPriority="60" w:unhideWhenUsed="0"/>
-    <w:lsdException w:name="Light List Accent 6" w:semiHidden="0" w:uiPriority="61" w:unhideWhenUsed="0"/>
-    <w:lsdException w:name="Light Grid Accent 6" w:semiHidden="0" w:uiPriority="62" w:unhideWhenUsed="0"/>
-    <w:lsdException w:name="Medium Shading 1 Accent 6" w:semiHidden="0" w:uiPriority="63" w:unhideWhenUsed="0"/>
-    <w:lsdException w:name="Medium Shading 2 Accent 6" w:semiHidden="0" w:uiPriority="64" w:unhideWhenUsed="0"/>
-    <w:lsdException w:name="Medium List 1 Accent 6" w:semiHidden="0" w:uiPriority="65" w:unhideWhenUsed="0"/>
-    <w:lsdException w:name="Medium List 2 Accent 6" w:semiHidden="0" w:uiPriority="66" w:unhideWhenUsed="0"/>
-    <w:lsdException w:name="Medium Grid 1 Accent 6" w:semiHidden="0" w:uiPriority="67" w:unhideWhenUsed="0"/>
-    <w:lsdException w:name="Medium Grid 2 Accent 6" w:semiHidden="0" w:uiPriority="68" w:unhideWhenUsed="0"/>
-    <w:lsdException w:name="Medium Grid 3 Accent 6" w:semiHidden="0" w:uiPriority="69" w:unhideWhenUsed="0"/>
-    <w:lsdException w:name="Dark List Accent 6" w:semiHidden="0" w:uiPriority="70" w:unhideWhenUsed="0"/>
-    <w:lsdException w:name="Colorful Shading Accent 6" w:semiHidden="0" w:uiPriority="71" w:unhideWhenUsed="0"/>
-    <w:lsdException w:name="Colorful List Accent 6" w:semiHidden="0" w:uiPriority="72" w:unhideWhenUsed="0"/>
-    <w:lsdException w:name="Colorful Grid Accent 6" w:semiHidden="0" w:uiPriority="73" w:unhideWhenUsed="0"/>
-    <w:lsdException w:name="Subtle Emphasis" w:semiHidden="0" w:uiPriority="19" w:unhideWhenUsed="0" w:qFormat="1"/>
-    <w:lsdException w:name="Intense Emphasis" w:semiHidden="0" w:uiPriority="21" w:unhideWhenUsed="0" w:qFormat="1"/>
-    <w:lsdException w:name="Subtle Reference" w:semiHidden="0" w:uiPriority="31" w:unhideWhenUsed="0" w:qFormat="1"/>
-    <w:lsdException w:name="Intense Reference" w:semiHidden="0" w:uiPriority="32" w:unhideWhenUsed="0" w:qFormat="1"/>
-    <w:lsdException w:name="Book Title" w:semiHidden="0" w:uiPriority="33" w:unhideWhenUsed="0" w:qFormat="1"/>
-    <w:lsdException w:name="Bibliography" w:uiPriority="37"/>
-    <w:lsdException w:name="TOC Heading" w:uiPriority="39" w:qFormat="1"/>
-  </w:latentStyles>
-  <w:style w:type="paragraph" w:default="1" w:styleId="Normal">
-    <w:name w:val="Normal"/>
-    <w:qFormat/>
-  </w:style>
-  <w:style w:type="character" w:default="1" w:styleId="DefaultParagraphFont">
-    <w:name w:val="Default Paragraph Font"/>
-    <w:uiPriority w:val="1"/>
-    <w:semiHidden/>
-    <w:unhideWhenUsed/>
-  </w:style>
-  <w:style w:type="table" w:default="1" w:styleId="TableNormal">
-    <w:name w:val="Normal Table"/>
-    <w:uiPriority w:val="99"/>
-    <w:semiHidden/>
-    <w:unhideWhenUsed/>
-    <w:tblPr>
-      <w:tblInd w:w="0" w:type="dxa"/>
-      <w:tblCellMar>
-        <w:top w:w="0" w:type="dxa"/>
-        <w:left w:w="108" w:type="dxa"/>
-        <w:bottom w:w="0" w:type="dxa"/>
-        <w:right w:w="108" w:type="dxa"/>
-      </w:tblCellMar>
-    </w:tblPr>
-  </w:style>
-  <w:style w:type="numbering" w:default="1" w:styleId="NoList">
-    <w:name w:val="No List"/>
-    <w:uiPriority w:val="99"/>
-    <w:semiHidden/>
-    <w:unhideWhenUsed/>
-  </w:style>
-  <w:style w:type="character" w:styleId="PlaceholderText">
-    <w:name w:val="Placeholder Text"/>
-    <w:basedOn w:val="DefaultParagraphFont"/>
-    <w:uiPriority w:val="99"/>
-    <w:semiHidden/>
-    <w:rsid w:val="00290471"/>
-    <w:rPr>
-      <w:color w:val="808080"/>
-    </w:rPr>
-  </w:style>
-</w:styles>
-</file>
-
-<file path=word/glossary/stylesWithEffects.xml><?xml version="1.0" encoding="utf-8"?>
-<w:styles xmlns:wpc="http://schemas.microsoft.com/office/word/2010/wordprocessingCanvas" xmlns:mc="http://schemas.openxmlformats.org/markup-compatibility/2006" xmlns:o="urn:schemas-microsoft-com:office:office" xmlns:r="http://schemas.openxmlformats.org/officeDocument/2006/relationships" xmlns:m="http://schemas.openxmlformats.org/officeDocument/2006/math" xmlns:v="urn:schemas-microsoft-com:vml" xmlns:wp14="http://schemas.microsoft.com/office/word/2010/wordprocessingDrawing" xmlns:wp="http://schemas.openxmlformats.org/drawingml/2006/wordprocessingDrawing" xmlns:w10="urn:schemas-microsoft-com:office:word" xmlns:w="http://schemas.openxmlformats.org/wordprocessingml/2006/main" xmlns:w14="http://schemas.microsoft.com/office/word/2010/wordml" xmlns:wpg="http://schemas.microsoft.com/office/word/2010/wordprocessingGroup" xmlns:wpi="http://schemas.microsoft.com/office/word/2010/wordprocessingInk" xmlns:wne="http://schemas.microsoft.com/office/word/2006/wordml" xmlns:wps="http://schemas.microsoft.com/office/word/2010/wordprocessingShape" mc:Ignorable="w14 wp14">
-  <w:docDefaults>
-    <w:rPrDefault>
-      <w:rPr>
-        <w:rFonts w:asciiTheme="minorHAnsi" w:eastAsiaTheme="minorEastAsia" w:hAnsiTheme="minorHAnsi" w:cstheme="minorBidi"/>
-        <w:sz w:val="22"/>
-        <w:szCs w:val="22"/>
-        <w:lang w:val="en-GB" w:eastAsia="en-GB" w:bidi="ar-SA"/>
-      </w:rPr>
-    </w:rPrDefault>
-    <w:pPrDefault>
-      <w:pPr>
-        <w:spacing w:after="200" w:line="276" w:lineRule="auto"/>
-      </w:pPr>
-    </w:pPrDefault>
-  </w:docDefaults>
-  <w:latentStyles w:defLockedState="0" w:defUIPriority="99" w:defSemiHidden="1" w:defUnhideWhenUsed="1" w:defQFormat="0" w:count="267">
-    <w:lsdException w:name="Normal" w:semiHidden="0" w:uiPriority="0" w:unhideWhenUsed="0" w:qFormat="1"/>
-    <w:lsdException w:name="heading 1" w:semiHidden="0" w:uiPriority="9" w:unhideWhenUsed="0" w:qFormat="1"/>
-    <w:lsdException w:name="heading 2" w:uiPriority="9" w:qFormat="1"/>
-    <w:lsdException w:name="heading 3" w:uiPriority="9" w:qFormat="1"/>
-    <w:lsdException w:name="heading 4" w:uiPriority="9" w:qFormat="1"/>
-    <w:lsdException w:name="heading 5" w:uiPriority="9" w:qFormat="1"/>
-    <w:lsdException w:name="heading 6" w:uiPriority="9" w:qFormat="1"/>
-    <w:lsdException w:name="heading 7" w:uiPriority="9" w:qFormat="1"/>
-    <w:lsdException w:name="heading 8" w:uiPriority="9" w:qFormat="1"/>
-    <w:lsdException w:name="heading 9" w:uiPriority="9" w:qFormat="1"/>
-    <w:lsdException w:name="toc 1" w:uiPriority="39"/>
-    <w:lsdException w:name="toc 2" w:uiPriority="39"/>
-    <w:lsdException w:name="toc 3" w:uiPriority="39"/>
-    <w:lsdException w:name="toc 4" w:uiPriority="39"/>
-    <w:lsdException w:name="toc 5" w:uiPriority="39"/>
-    <w:lsdException w:name="toc 6" w:uiPriority="39"/>
-    <w:lsdException w:name="toc 7" w:uiPriority="39"/>
-    <w:lsdException w:name="toc 8" w:uiPriority="39"/>
-    <w:lsdException w:name="toc 9" w:uiPriority="39"/>
-    <w:lsdException w:name="caption" w:uiPriority="35" w:qFormat="1"/>
-    <w:lsdException w:name="Title" w:semiHidden="0" w:uiPriority="10" w:unhideWhenUsed="0" w:qFormat="1"/>
-    <w:lsdException w:name="Default Paragraph Font" w:uiPriority="1"/>
-    <w:lsdException w:name="Subtitle" w:semiHidden="0" w:uiPriority="11" w:unhideWhenUsed="0" w:qFormat="1"/>
-    <w:lsdException w:name="Strong" w:semiHidden="0" w:uiPriority="22" w:unhideWhenUsed="0" w:qFormat="1"/>
-    <w:lsdException w:name="Emphasis" w:semiHidden="0" w:uiPriority="20" w:unhideWhenUsed="0" w:qFormat="1"/>
-    <w:lsdException w:name="Table Grid" w:semiHidden="0" w:uiPriority="59" w:unhideWhenUsed="0"/>
-    <w:lsdException w:name="Placeholder Text" w:unhideWhenUsed="0"/>
-    <w:lsdException w:name="No Spacing" w:semiHidden="0" w:uiPriority="1" w:unhideWhenUsed="0" w:qFormat="1"/>
-    <w:lsdException w:name="Light Shading" w:semiHidden="0" w:uiPriority="60" w:unhideWhenUsed="0"/>
-    <w:lsdException w:name="Light List" w:semiHidden="0" w:uiPriority="61" w:unhideWhenUsed="0"/>
-    <w:lsdException w:name="Light Grid" w:semiHidden="0" w:uiPriority="62" w:unhideWhenUsed="0"/>
-    <w:lsdException w:name="Medium Shading 1" w:semiHidden="0" w:uiPriority="63" w:unhideWhenUsed="0"/>
-    <w:lsdException w:name="Medium Shading 2" w:semiHidden="0" w:uiPriority="64" w:unhideWhenUsed="0"/>
-    <w:lsdException w:name="Medium List 1" w:semiHidden="0" w:uiPriority="65" w:unhideWhenUsed="0"/>
-    <w:lsdException w:name="Medium List 2" w:semiHidden="0" w:uiPriority="66" w:unhideWhenUsed="0"/>
-    <w:lsdException w:name="Medium Grid 1" w:semiHidden="0" w:uiPriority="67" w:unhideWhenUsed="0"/>
-    <w:lsdException w:name="Medium Grid 2" w:semiHidden="0" w:uiPriority="68" w:unhideWhenUsed="0"/>
-    <w:lsdException w:name="Medium Grid 3" w:semiHidden="0" w:uiPriority="69" w:unhideWhenUsed="0"/>
-    <w:lsdException w:name="Dark List" w:semiHidden="0" w:uiPriority="70" w:unhideWhenUsed="0"/>
-    <w:lsdException w:name="Colorful Shading" w:semiHidden="0" w:uiPriority="71" w:unhideWhenUsed="0"/>
-    <w:lsdException w:name="Colorful List" w:semiHidden="0" w:uiPriority="72" w:unhideWhenUsed="0"/>
-    <w:lsdException w:name="Colorful Grid" w:semiHidden="0" w:uiPriority="73" w:unhideWhenUsed="0"/>
-    <w:lsdException w:name="Light Shading Accent 1" w:semiHidden="0" w:uiPriority="60" w:unhideWhenUsed="0"/>
-    <w:lsdException w:name="Light List Accent 1" w:semiHidden="0" w:uiPriority="61" w:unhideWhenUsed="0"/>
-    <w:lsdException w:name="Light Grid Accent 1" w:semiHidden="0" w:uiPriority="62" w:unhideWhenUsed="0"/>
-    <w:lsdException w:name="Medium Shading 1 Accent 1" w:semiHidden="0" w:uiPriority="63" w:unhideWhenUsed="0"/>
-    <w:lsdException w:name="Medium Shading 2 Accent 1" w:semiHidden="0" w:uiPriority="64" w:unhideWhenUsed="0"/>
-    <w:lsdException w:name="Medium List 1 Accent 1" w:semiHidden="0" w:uiPriority="65" w:unhideWhenUsed="0"/>
-    <w:lsdException w:name="Revision" w:unhideWhenUsed="0"/>
-    <w:lsdException w:name="List Paragraph" w:semiHidden="0" w:uiPriority="34" w:unhideWhenUsed="0" w:qFormat="1"/>
-    <w:lsdException w:name="Quote" w:semiHidden="0" w:uiPriority="29" w:unhideWhenUsed="0" w:qFormat="1"/>
-    <w:lsdException w:name="Intense Quote" w:semiHidden="0" w:uiPriority="30" w:unhideWhenUsed="0" w:qFormat="1"/>
-    <w:lsdException w:name="Medium List 2 Accent 1" w:semiHidden="0" w:uiPriority="66" w:unhideWhenUsed="0"/>
-    <w:lsdException w:name="Medium Grid 1 Accent 1" w:semiHidden="0" w:uiPriority="67" w:unhideWhenUsed="0"/>
-    <w:lsdException w:name="Medium Grid 2 Accent 1" w:semiHidden="0" w:uiPriority="68" w:unhideWhenUsed="0"/>
-    <w:lsdException w:name="Medium Grid 3 Accent 1" w:semiHidden="0" w:uiPriority="69" w:unhideWhenUsed="0"/>
-    <w:lsdException w:name="Dark List Accent 1" w:semiHidden="0" w:uiPriority="70" w:unhideWhenUsed="0"/>
-    <w:lsdException w:name="Colorful Shading Accent 1" w:semiHidden="0" w:uiPriority="71" w:unhideWhenUsed="0"/>
-    <w:lsdException w:name="Colorful List Accent 1" w:semiHidden="0" w:uiPriority="72" w:unhideWhenUsed="0"/>
-    <w:lsdException w:name="Colorful Grid Accent 1" w:semiHidden="0" w:uiPriority="73" w:unhideWhenUsed="0"/>
-    <w:lsdException w:name="Light Shading Accent 2" w:semiHidden="0" w:uiPriority="60" w:unhideWhenUsed="0"/>
-    <w:lsdException w:name="Light List Accent 2" w:semiHidden="0" w:uiPriority="61" w:unhideWhenUsed="0"/>
-    <w:lsdException w:name="Light Grid Accent 2" w:semiHidden="0" w:uiPriority="62" w:unhideWhenUsed="0"/>
-    <w:lsdException w:name="Medium Shading 1 Accent 2" w:semiHidden="0" w:uiPriority="63" w:unhideWhenUsed="0"/>
-    <w:lsdException w:name="Medium Shading 2 Accent 2" w:semiHidden="0" w:uiPriority="64" w:unhideWhenUsed="0"/>
-    <w:lsdException w:name="Medium List 1 Accent 2" w:semiHidden="0" w:uiPriority="65" w:unhideWhenUsed="0"/>
-    <w:lsdException w:name="Medium List 2 Accent 2" w:semiHidden="0" w:uiPriority="66" w:unhideWhenUsed="0"/>
-    <w:lsdException w:name="Medium Grid 1 Accent 2" w:semiHidden="0" w:uiPriority="67" w:unhideWhenUsed="0"/>
-    <w:lsdException w:name="Medium Grid 2 Accent 2" w:semiHidden="0" w:uiPriority="68" w:unhideWhenUsed="0"/>
-    <w:lsdException w:name="Medium Grid 3 Accent 2" w:semiHidden="0" w:uiPriority="69" w:unhideWhenUsed="0"/>
-    <w:lsdException w:name="Dark List Accent 2" w:semiHidden="0" w:uiPriority="70" w:unhideWhenUsed="0"/>
-    <w:lsdException w:name="Colorful Shading Accent 2" w:semiHidden="0" w:uiPriority="71" w:unhideWhenUsed="0"/>
-    <w:lsdException w:name="Colorful List Accent 2" w:semiHidden="0" w:uiPriority="72" w:unhideWhenUsed="0"/>
-    <w:lsdException w:name="Colorful Grid Accent 2" w:semiHidden="0" w:uiPriority="73" w:unhideWhenUsed="0"/>
-    <w:lsdException w:name="Light Shading Accent 3" w:semiHidden="0" w:uiPriority="60" w:unhideWhenUsed="0"/>
-    <w:lsdException w:name="Light List Accent 3" w:semiHidden="0" w:uiPriority="61" w:unhideWhenUsed="0"/>
-    <w:lsdException w:name="Light Grid Accent 3" w:semiHidden="0" w:uiPriority="62" w:unhideWhenUsed="0"/>
-    <w:lsdException w:name="Medium Shading 1 Accent 3" w:semiHidden="0" w:uiPriority="63" w:unhideWhenUsed="0"/>
-    <w:lsdException w:name="Medium Shading 2 Accent 3" w:semiHidden="0" w:uiPriority="64" w:unhideWhenUsed="0"/>
-    <w:lsdException w:name="Medium List 1 Accent 3" w:semiHidden="0" w:uiPriority="65" w:unhideWhenUsed="0"/>
-    <w:lsdException w:name="Medium List 2 Accent 3" w:semiHidden="0" w:uiPriority="66" w:unhideWhenUsed="0"/>
-    <w:lsdException w:name="Medium Grid 1 Accent 3" w:semiHidden="0" w:uiPriority="67" w:unhideWhenUsed="0"/>
-    <w:lsdException w:name="Medium Grid 2 Accent 3" w:semiHidden="0" w:uiPriority="68" w:unhideWhenUsed="0"/>
-    <w:lsdException w:name="Medium Grid 3 Accent 3" w:semiHidden="0" w:uiPriority="69" w:unhideWhenUsed="0"/>
-    <w:lsdException w:name="Dark List Accent 3" w:semiHidden="0" w:uiPriority="70" w:unhideWhenUsed="0"/>
-    <w:lsdException w:name="Colorful Shading Accent 3" w:semiHidden="0" w:uiPriority="71" w:unhideWhenUsed="0"/>
-    <w:lsdException w:name="Colorful List Accent 3" w:semiHidden="0" w:uiPriority="72" w:unhideWhenUsed="0"/>
-    <w:lsdException w:name="Colorful Grid Accent 3" w:semiHidden="0" w:uiPriority="73" w:unhideWhenUsed="0"/>
-    <w:lsdException w:name="Light Shading Accent 4" w:semiHidden="0" w:uiPriority="60" w:unhideWhenUsed="0"/>
-    <w:lsdException w:name="Light List Accent 4" w:semiHidden="0" w:uiPriority="61" w:unhideWhenUsed="0"/>
-    <w:lsdException w:name="Light Grid Accent 4" w:semiHidden="0" w:uiPriority="62" w:unhideWhenUsed="0"/>
-    <w:lsdException w:name="Medium Shading 1 Accent 4" w:semiHidden="0" w:uiPriority="63" w:unhideWhenUsed="0"/>
-    <w:lsdException w:name="Medium Shading 2 Accent 4" w:semiHidden="0" w:uiPriority="64" w:unhideWhenUsed="0"/>
-    <w:lsdException w:name="Medium List 1 Accent 4" w:semiHidden="0" w:uiPriority="65" w:unhideWhenUsed="0"/>
-    <w:lsdException w:name="Medium List 2 Accent 4" w:semiHidden="0" w:uiPriority="66" w:unhideWhenUsed="0"/>
-    <w:lsdException w:name="Medium Grid 1 Accent 4" w:semiHidden="0" w:uiPriority="67" w:unhideWhenUsed="0"/>
-    <w:lsdException w:name="Medium Grid 2 Accent 4" w:semiHidden="0" w:uiPriority="68" w:unhideWhenUsed="0"/>
-    <w:lsdException w:name="Medium Grid 3 Accent 4" w:semiHidden="0" w:uiPriority="69" w:unhideWhenUsed="0"/>
-    <w:lsdException w:name="Dark List Accent 4" w:semiHidden="0" w:uiPriority="70" w:unhideWhenUsed="0"/>
-    <w:lsdException w:name="Colorful Shading Accent 4" w:semiHidden="0" w:uiPriority="71" w:unhideWhenUsed="0"/>
-    <w:lsdException w:name="Colorful List Accent 4" w:semiHidden="0" w:uiPriority="72" w:unhideWhenUsed="0"/>
-    <w:lsdException w:name="Colorful Grid Accent 4" w:semiHidden="0" w:uiPriority="73" w:unhideWhenUsed="0"/>
-    <w:lsdException w:name="Light Shading Accent 5" w:semiHidden="0" w:uiPriority="60" w:unhideWhenUsed="0"/>
-    <w:lsdException w:name="Light List Accent 5" w:semiHidden="0" w:uiPriority="61" w:unhideWhenUsed="0"/>
-    <w:lsdException w:name="Light Grid Accent 5" w:semiHidden="0" w:uiPriority="62" w:unhideWhenUsed="0"/>
-    <w:lsdException w:name="Medium Shading 1 Accent 5" w:semiHidden="0" w:uiPriority="63" w:unhideWhenUsed="0"/>
-    <w:lsdException w:name="Medium Shading 2 Accent 5" w:semiHidden="0" w:uiPriority="64" w:unhideWhenUsed="0"/>
-    <w:lsdException w:name="Medium List 1 Accent 5" w:semiHidden="0" w:uiPriority="65" w:unhideWhenUsed="0"/>
-    <w:lsdException w:name="Medium List 2 Accent 5" w:semiHidden="0" w:uiPriority="66" w:unhideWhenUsed="0"/>
-    <w:lsdException w:name="Medium Grid 1 Accent 5" w:semiHidden="0" w:uiPriority="67" w:unhideWhenUsed="0"/>
-    <w:lsdException w:name="Medium Grid 2 Accent 5" w:semiHidden="0" w:uiPriority="68" w:unhideWhenUsed="0"/>
-    <w:lsdException w:name="Medium Grid 3 Accent 5" w:semiHidden="0" w:uiPriority="69" w:unhideWhenUsed="0"/>
-    <w:lsdException w:name="Dark List Accent 5" w:semiHidden="0" w:uiPriority="70" w:unhideWhenUsed="0"/>
-    <w:lsdException w:name="Colorful Shading Accent 5" w:semiHidden="0" w:uiPriority="71" w:unhideWhenUsed="0"/>
-    <w:lsdException w:name="Colorful List Accent 5" w:semiHidden="0" w:uiPriority="72" w:unhideWhenUsed="0"/>
-    <w:lsdException w:name="Colorful Grid Accent 5" w:semiHidden="0" w:uiPriority="73" w:unhideWhenUsed="0"/>
-    <w:lsdException w:name="Light Shading Accent 6" w:semiHidden="0" w:uiPriority="60" w:unhideWhenUsed="0"/>
-    <w:lsdException w:name="Light List Accent 6" w:semiHidden="0" w:uiPriority="61" w:unhideWhenUsed="0"/>
-    <w:lsdException w:name="Light Grid Accent 6" w:semiHidden="0" w:uiPriority="62" w:unhideWhenUsed="0"/>
-    <w:lsdException w:name="Medium Shading 1 Accent 6" w:semiHidden="0" w:uiPriority="63" w:unhideWhenUsed="0"/>
-    <w:lsdException w:name="Medium Shading 2 Accent 6" w:semiHidden="0" w:uiPriority="64" w:unhideWhenUsed="0"/>
-    <w:lsdException w:name="Medium List 1 Accent 6" w:semiHidden="0" w:uiPriority="65" w:unhideWhenUsed="0"/>
-    <w:lsdException w:name="Medium List 2 Accent 6" w:semiHidden="0" w:uiPriority="66" w:unhideWhenUsed="0"/>
-    <w:lsdException w:name="Medium Grid 1 Accent 6" w:semiHidden="0" w:uiPriority="67" w:unhideWhenUsed="0"/>
-    <w:lsdException w:name="Medium Grid 2 Accent 6" w:semiHidden="0" w:uiPriority="68" w:unhideWhenUsed="0"/>
-    <w:lsdException w:name="Medium Grid 3 Accent 6" w:semiHidden="0" w:uiPriority="69" w:unhideWhenUsed="0"/>
-    <w:lsdException w:name="Dark List Accent 6" w:semiHidden="0" w:uiPriority="70" w:unhideWhenUsed="0"/>
-    <w:lsdException w:name="Colorful Shading Accent 6" w:semiHidden="0" w:uiPriority="71" w:unhideWhenUsed="0"/>
-    <w:lsdException w:name="Colorful List Accent 6" w:semiHidden="0" w:uiPriority="72" w:unhideWhenUsed="0"/>
-    <w:lsdException w:name="Colorful Grid Accent 6" w:semiHidden="0" w:uiPriority="73" w:unhideWhenUsed="0"/>
-    <w:lsdException w:name="Subtle Emphasis" w:semiHidden="0" w:uiPriority="19" w:unhideWhenUsed="0" w:qFormat="1"/>
-    <w:lsdException w:name="Intense Emphasis" w:semiHidden="0" w:uiPriority="21" w:unhideWhenUsed="0" w:qFormat="1"/>
-    <w:lsdException w:name="Subtle Reference" w:semiHidden="0" w:uiPriority="31" w:unhideWhenUsed="0" w:qFormat="1"/>
-    <w:lsdException w:name="Intense Reference" w:semiHidden="0" w:uiPriority="32" w:unhideWhenUsed="0" w:qFormat="1"/>
-    <w:lsdException w:name="Book Title" w:semiHidden="0" w:uiPriority="33" w:unhideWhenUsed="0" w:qFormat="1"/>
-    <w:lsdException w:name="Bibliography" w:uiPriority="37"/>
-    <w:lsdException w:name="TOC Heading" w:uiPriority="39" w:qFormat="1"/>
-  </w:latentStyles>
-  <w:style w:type="paragraph" w:default="1" w:styleId="Normal">
-    <w:name w:val="Normal"/>
-    <w:qFormat/>
-  </w:style>
-  <w:style w:type="character" w:default="1" w:styleId="DefaultParagraphFont">
-    <w:name w:val="Default Paragraph Font"/>
-    <w:uiPriority w:val="1"/>
-    <w:semiHidden/>
-    <w:unhideWhenUsed/>
-  </w:style>
-  <w:style w:type="table" w:default="1" w:styleId="TableNormal">
-    <w:name w:val="Normal Table"/>
-    <w:uiPriority w:val="99"/>
-    <w:semiHidden/>
-    <w:unhideWhenUsed/>
-    <w:tblPr>
-      <w:tblInd w:w="0" w:type="dxa"/>
-      <w:tblCellMar>
-        <w:top w:w="0" w:type="dxa"/>
-        <w:left w:w="108" w:type="dxa"/>
-        <w:bottom w:w="0" w:type="dxa"/>
-        <w:right w:w="108" w:type="dxa"/>
-      </w:tblCellMar>
-    </w:tblPr>
-  </w:style>
-  <w:style w:type="numbering" w:default="1" w:styleId="NoList">
-    <w:name w:val="No List"/>
-    <w:uiPriority w:val="99"/>
-    <w:semiHidden/>
-    <w:unhideWhenUsed/>
-  </w:style>
-  <w:style w:type="character" w:styleId="PlaceholderText">
-    <w:name w:val="Placeholder Text"/>
-    <w:basedOn w:val="DefaultParagraphFont"/>
-    <w:uiPriority w:val="99"/>
-    <w:semiHidden/>
-    <w:rsid w:val="00290471"/>
-    <w:rPr>
-      <w:color w:val="808080"/>
-    </w:rPr>
-  </w:style>
-</w:styles>
-</file>
-
-<file path=word/glossary/webSettings.xml><?xml version="1.0" encoding="utf-8"?>
-<w:webSettings xmlns:mc="http://schemas.openxmlformats.org/markup-compatibility/2006" xmlns:r="http://schemas.openxmlformats.org/officeDocument/2006/relationships" xmlns:w="http://schemas.openxmlformats.org/wordprocessingml/2006/main" xmlns:w14="http://schemas.microsoft.com/office/word/2010/wordml" mc:Ignorable="w14">
-  <w:optimizeForBrowser/>
-  <w:allowPNG/>
-</w:webSettings>
 </file>
 
 <file path=word/theme/theme1.xml><?xml version="1.0" encoding="utf-8"?>
@@ -7260,7 +6611,7 @@
 </file>
 
 <file path=customXml/itemProps1.xml><?xml version="1.0" encoding="utf-8"?>
-<ds:datastoreItem xmlns:ds="http://schemas.openxmlformats.org/officeDocument/2006/customXml" ds:itemID="{FF7FC6CA-9E7B-4504-925E-7BA07345E218}">
+<ds:datastoreItem xmlns:ds="http://schemas.openxmlformats.org/officeDocument/2006/customXml" ds:itemID="{9AA97D68-28E8-4A29-94B9-9325A8A52F43}">
   <ds:schemaRefs>
     <ds:schemaRef ds:uri="http://schemas.openxmlformats.org/officeDocument/2006/bibliography"/>
   </ds:schemaRefs>

</xml_diff>

<commit_message>
updated report with some info on my system
</commit_message>
<xml_diff>
--- a/Report.docx
+++ b/Report.docx
@@ -93,8 +93,13 @@
         <w:t xml:space="preserve"> </w:t>
       </w:r>
       <w:r>
-        <w:t xml:space="preserve">with connections that obey Hooke’s law, </w:t>
-      </w:r>
+        <w:t>with connections that obey Hooke’s law</w:t>
+      </w:r>
+      <w:proofErr w:type="gramStart"/>
+      <w:r>
+        <w:t xml:space="preserve">, </w:t>
+      </w:r>
+      <w:proofErr w:type="gramEnd"/>
       <m:oMath>
         <m:r>
           <w:rPr>
@@ -117,7 +122,6 @@
           <w:id w:val="1150331946"/>
           <w:citation/>
         </w:sdtPr>
-        <w:sdtEndPr/>
         <w:sdtContent>
           <w:r>
             <w:fldChar w:fldCharType="begin"/>
@@ -140,8 +144,13 @@
         </w:sdtContent>
       </w:sdt>
       <w:r>
-        <w:t xml:space="preserve">. With the addition of a damping factor </w:t>
-      </w:r>
+        <w:t xml:space="preserve">. With the addition of a damping </w:t>
+      </w:r>
+      <w:proofErr w:type="gramStart"/>
+      <w:r>
+        <w:t xml:space="preserve">factor </w:t>
+      </w:r>
+      <w:proofErr w:type="gramEnd"/>
       <m:oMath>
         <m:r>
           <w:rPr>
@@ -195,8 +204,13 @@
         <w:t>This can then be equated with</w:t>
       </w:r>
       <w:r>
-        <w:t xml:space="preserve"> Newton’s second law of motion, </w:t>
-      </w:r>
+        <w:t xml:space="preserve"> Newton’s second law of motion</w:t>
+      </w:r>
+      <w:proofErr w:type="gramStart"/>
+      <w:r>
+        <w:t xml:space="preserve">, </w:t>
+      </w:r>
+      <w:proofErr w:type="gramEnd"/>
       <m:oMath>
         <m:r>
           <w:rPr>
@@ -827,7 +841,14 @@
         <w:rPr>
           <w:rFonts w:eastAsiaTheme="minorEastAsia"/>
         </w:rPr>
-        <w:t>The equation can be rewritten, letting</w:t>
+        <w:t xml:space="preserve">The equation can be rewritten, </w:t>
+      </w:r>
+      <w:proofErr w:type="gramStart"/>
+      <w:r>
+        <w:rPr>
+          <w:rFonts w:eastAsiaTheme="minorEastAsia"/>
+        </w:rPr>
+        <w:t>letting</w:t>
       </w:r>
       <w:r>
         <w:rPr>
@@ -835,6 +856,7 @@
         </w:rPr>
         <w:t xml:space="preserve"> </w:t>
       </w:r>
+      <w:proofErr w:type="gramEnd"/>
       <m:oMath>
         <m:r>
           <w:rPr>
@@ -1428,8 +1450,16 @@
         <w:rPr>
           <w:rFonts w:eastAsiaTheme="minorEastAsia"/>
         </w:rPr>
-        <w:t xml:space="preserve">Which can be rewritten, observing that </w:t>
-      </w:r>
+        <w:t xml:space="preserve">Which can be rewritten, observing </w:t>
+      </w:r>
+      <w:proofErr w:type="gramStart"/>
+      <w:r>
+        <w:rPr>
+          <w:rFonts w:eastAsiaTheme="minorEastAsia"/>
+        </w:rPr>
+        <w:t xml:space="preserve">that </w:t>
+      </w:r>
+      <w:proofErr w:type="gramEnd"/>
       <m:oMath>
         <m:r>
           <w:rPr>
@@ -1670,7 +1700,6 @@
           <w:id w:val="1677770446"/>
           <w:citation/>
         </w:sdtPr>
-        <w:sdtEndPr/>
         <w:sdtContent>
           <w:r>
             <w:fldChar w:fldCharType="begin"/>
@@ -1844,8 +1873,16 @@
         <w:rPr>
           <w:rFonts w:eastAsiaTheme="minorEastAsia"/>
         </w:rPr>
-        <w:t xml:space="preserve">This equation can be realised using two parallel delay lines of length </w:t>
-      </w:r>
+        <w:t xml:space="preserve">This equation can be realised using two parallel delay lines of </w:t>
+      </w:r>
+      <w:proofErr w:type="gramStart"/>
+      <w:r>
+        <w:rPr>
+          <w:rFonts w:eastAsiaTheme="minorEastAsia"/>
+        </w:rPr>
+        <w:t xml:space="preserve">length </w:t>
+      </w:r>
+      <w:proofErr w:type="gramEnd"/>
       <m:oMath>
         <m:r>
           <w:rPr>
@@ -1992,7 +2029,6 @@
           <w:id w:val="-1363124007"/>
           <w:citation/>
         </w:sdtPr>
-        <w:sdtEndPr/>
         <w:sdtContent>
           <w:r>
             <w:rPr>
@@ -2116,7 +2152,15 @@
         <w:t xml:space="preserve">reading, writing, and addition operations when being executed on a computer. This allowed this type of synthesis to be possible early on compared to other methods due to its low computational cost, and was used in the </w:t>
       </w:r>
       <w:r>
-        <w:t>Kelly-Lochbaum vocal tract model</w:t>
+        <w:t>Kelly-</w:t>
+      </w:r>
+      <w:proofErr w:type="spellStart"/>
+      <w:r>
+        <w:t>Lochbaum</w:t>
+      </w:r>
+      <w:proofErr w:type="spellEnd"/>
+      <w:r>
+        <w:t xml:space="preserve"> vocal tract model</w:t>
       </w:r>
       <w:r>
         <w:t>,</w:t>
@@ -2138,7 +2182,6 @@
           <w:id w:val="-1196921322"/>
           <w:citation/>
         </w:sdtPr>
-        <w:sdtEndPr/>
         <w:sdtContent>
           <w:r>
             <w:fldChar w:fldCharType="begin"/>
@@ -2256,8 +2299,13 @@
         <w:t xml:space="preserve"> and versions of it</w:t>
       </w:r>
       <w:r>
-        <w:t xml:space="preserve"> shifted by </w:t>
-      </w:r>
+        <w:t xml:space="preserve"> shifted </w:t>
+      </w:r>
+      <w:proofErr w:type="gramStart"/>
+      <w:r>
+        <w:t xml:space="preserve">by </w:t>
+      </w:r>
+      <w:proofErr w:type="gramEnd"/>
       <m:oMath>
         <m:r>
           <w:rPr>
@@ -2313,7 +2361,6 @@
           <w:id w:val="2078479317"/>
           <w:citation/>
         </w:sdtPr>
-        <w:sdtEndPr/>
         <w:sdtContent>
           <w:r>
             <w:rPr>
@@ -3311,8 +3358,16 @@
         <w:rPr>
           <w:rFonts w:eastAsiaTheme="minorEastAsia"/>
         </w:rPr>
-        <w:t xml:space="preserve">In terms of physical modelling, this formula can be rearranged to calculate the next displacement or pressure value, </w:t>
-      </w:r>
+        <w:t>In terms of physical modelling, this formula can be rearranged to calculate the next displacement or pressure value</w:t>
+      </w:r>
+      <w:proofErr w:type="gramStart"/>
+      <w:r>
+        <w:rPr>
+          <w:rFonts w:eastAsiaTheme="minorEastAsia"/>
+        </w:rPr>
+        <w:t xml:space="preserve">, </w:t>
+      </w:r>
+      <w:proofErr w:type="gramEnd"/>
       <m:oMath>
         <m:sSubSup>
           <m:sSubSupPr>
@@ -3363,7 +3418,6 @@
           <w:id w:val="-1532018242"/>
           <w:citation/>
         </w:sdtPr>
-        <w:sdtEndPr/>
         <w:sdtContent>
           <w:r>
             <w:rPr>
@@ -4049,7 +4103,6 @@
           <w:id w:val="-1956785521"/>
           <w:citation/>
         </w:sdtPr>
-        <w:sdtEndPr/>
         <w:sdtContent>
           <w:r>
             <w:fldChar w:fldCharType="begin"/>
@@ -4085,7 +4138,15 @@
     </w:p>
     <w:p>
       <w:r>
-        <w:t xml:space="preserve">Kelly and Lochbaum collaborated with Max Matthews in 1962 to produce a version of ‘Bicycle Built for Two” to demonstrate the capabilities of their model. Stanley Kubrick then used this in his 1968 film “2001: A Space Odyssey” as the song that the </w:t>
+        <w:t xml:space="preserve">Kelly and </w:t>
+      </w:r>
+      <w:proofErr w:type="spellStart"/>
+      <w:r>
+        <w:t>Lochbaum</w:t>
+      </w:r>
+      <w:proofErr w:type="spellEnd"/>
+      <w:r>
+        <w:t xml:space="preserve"> collaborated with Max Matthews in 1962 to produce a version of ‘Bicycle Built for Two” to demonstrate the capabilities of their model. Stanley Kubrick then used this in his 1968 film “2001: A Space Odyssey” as the song that the </w:t>
       </w:r>
       <w:r>
         <w:t xml:space="preserve">main </w:t>
@@ -4259,6 +4320,1366 @@
       <w:r>
         <w:t>and all other masses are affected by forces from two mobile masses, one on each side.</w:t>
       </w:r>
+      <w:r>
+        <w:t xml:space="preserve"> This setup leads to some simplification in the equations describing the forces on the masses on the extremities, as the displacement and velocity of the fixed masses is always zero. Hence, for a mass </w:t>
+      </w:r>
+      <m:oMath>
+        <m:r>
+          <w:rPr>
+            <w:rFonts w:ascii="Cambria Math" w:hAnsi="Cambria Math"/>
+          </w:rPr>
+          <m:t>i</m:t>
+        </m:r>
+      </m:oMath>
+      <w:r>
+        <w:t xml:space="preserve"> in between two mobile masses, the associated force acting on it is:</w:t>
+      </w:r>
+    </w:p>
+    <w:p>
+      <w:pPr>
+        <w:rPr>
+          <w:rFonts w:eastAsiaTheme="minorEastAsia"/>
+        </w:rPr>
+      </w:pPr>
+      <m:oMathPara>
+        <m:oMath>
+          <m:sSub>
+            <m:sSubPr>
+              <m:ctrlPr>
+                <w:rPr>
+                  <w:rFonts w:ascii="Cambria Math" w:hAnsi="Cambria Math"/>
+                  <w:i/>
+                </w:rPr>
+              </m:ctrlPr>
+            </m:sSubPr>
+            <m:e>
+              <m:r>
+                <w:rPr>
+                  <w:rFonts w:ascii="Cambria Math" w:hAnsi="Cambria Math"/>
+                </w:rPr>
+                <m:t>F</m:t>
+              </m:r>
+            </m:e>
+            <m:sub>
+              <m:r>
+                <w:rPr>
+                  <w:rFonts w:ascii="Cambria Math" w:hAnsi="Cambria Math"/>
+                </w:rPr>
+                <m:t>i</m:t>
+              </m:r>
+            </m:sub>
+          </m:sSub>
+          <m:r>
+            <w:rPr>
+              <w:rFonts w:ascii="Cambria Math" w:hAnsi="Cambria Math"/>
+            </w:rPr>
+            <m:t>=</m:t>
+          </m:r>
+          <m:sSub>
+            <m:sSubPr>
+              <m:ctrlPr>
+                <w:rPr>
+                  <w:rFonts w:ascii="Cambria Math" w:hAnsi="Cambria Math"/>
+                  <w:i/>
+                </w:rPr>
+              </m:ctrlPr>
+            </m:sSubPr>
+            <m:e>
+              <m:r>
+                <w:rPr>
+                  <w:rFonts w:ascii="Cambria Math" w:hAnsi="Cambria Math"/>
+                </w:rPr>
+                <m:t>F</m:t>
+              </m:r>
+            </m:e>
+            <m:sub>
+              <m:r>
+                <w:rPr>
+                  <w:rFonts w:ascii="Cambria Math" w:hAnsi="Cambria Math"/>
+                </w:rPr>
+                <m:t>i+1</m:t>
+              </m:r>
+            </m:sub>
+          </m:sSub>
+          <m:r>
+            <w:rPr>
+              <w:rFonts w:ascii="Cambria Math" w:hAnsi="Cambria Math"/>
+            </w:rPr>
+            <m:t>-</m:t>
+          </m:r>
+          <m:sSub>
+            <m:sSubPr>
+              <m:ctrlPr>
+                <w:rPr>
+                  <w:rFonts w:ascii="Cambria Math" w:hAnsi="Cambria Math"/>
+                  <w:i/>
+                </w:rPr>
+              </m:ctrlPr>
+            </m:sSubPr>
+            <m:e>
+              <m:r>
+                <w:rPr>
+                  <w:rFonts w:ascii="Cambria Math" w:hAnsi="Cambria Math"/>
+                </w:rPr>
+                <m:t>F</m:t>
+              </m:r>
+            </m:e>
+            <m:sub>
+              <m:r>
+                <w:rPr>
+                  <w:rFonts w:ascii="Cambria Math" w:hAnsi="Cambria Math"/>
+                </w:rPr>
+                <m:t>i-1</m:t>
+              </m:r>
+            </m:sub>
+          </m:sSub>
+          <m:r>
+            <w:rPr>
+              <w:rFonts w:ascii="Cambria Math" w:eastAsiaTheme="minorEastAsia" w:hAnsi="Cambria Math"/>
+            </w:rPr>
+            <w:br/>
+          </m:r>
+        </m:oMath>
+        <m:oMath>
+          <m:r>
+            <w:rPr>
+              <w:rFonts w:ascii="Cambria Math" w:eastAsiaTheme="minorEastAsia" w:hAnsi="Cambria Math"/>
+            </w:rPr>
+            <m:t>=-k</m:t>
+          </m:r>
+          <m:d>
+            <m:dPr>
+              <m:ctrlPr>
+                <w:rPr>
+                  <w:rFonts w:ascii="Cambria Math" w:eastAsiaTheme="minorEastAsia" w:hAnsi="Cambria Math"/>
+                  <w:i/>
+                </w:rPr>
+              </m:ctrlPr>
+            </m:dPr>
+            <m:e>
+              <m:sSub>
+                <m:sSubPr>
+                  <m:ctrlPr>
+                    <w:rPr>
+                      <w:rFonts w:ascii="Cambria Math" w:eastAsiaTheme="minorEastAsia" w:hAnsi="Cambria Math"/>
+                      <w:i/>
+                    </w:rPr>
+                  </m:ctrlPr>
+                </m:sSubPr>
+                <m:e>
+                  <m:r>
+                    <w:rPr>
+                      <w:rFonts w:ascii="Cambria Math" w:eastAsiaTheme="minorEastAsia" w:hAnsi="Cambria Math"/>
+                    </w:rPr>
+                    <m:t>x</m:t>
+                  </m:r>
+                </m:e>
+                <m:sub>
+                  <m:r>
+                    <w:rPr>
+                      <w:rFonts w:ascii="Cambria Math" w:eastAsiaTheme="minorEastAsia" w:hAnsi="Cambria Math"/>
+                    </w:rPr>
+                    <m:t>i+1</m:t>
+                  </m:r>
+                </m:sub>
+              </m:sSub>
+              <m:r>
+                <w:rPr>
+                  <w:rFonts w:ascii="Cambria Math" w:eastAsiaTheme="minorEastAsia" w:hAnsi="Cambria Math"/>
+                </w:rPr>
+                <m:t>-</m:t>
+              </m:r>
+              <m:sSub>
+                <m:sSubPr>
+                  <m:ctrlPr>
+                    <w:rPr>
+                      <w:rFonts w:ascii="Cambria Math" w:eastAsiaTheme="minorEastAsia" w:hAnsi="Cambria Math"/>
+                      <w:i/>
+                    </w:rPr>
+                  </m:ctrlPr>
+                </m:sSubPr>
+                <m:e>
+                  <m:r>
+                    <w:rPr>
+                      <w:rFonts w:ascii="Cambria Math" w:eastAsiaTheme="minorEastAsia" w:hAnsi="Cambria Math"/>
+                    </w:rPr>
+                    <m:t>x</m:t>
+                  </m:r>
+                </m:e>
+                <m:sub>
+                  <m:r>
+                    <w:rPr>
+                      <w:rFonts w:ascii="Cambria Math" w:eastAsiaTheme="minorEastAsia" w:hAnsi="Cambria Math"/>
+                    </w:rPr>
+                    <m:t>i</m:t>
+                  </m:r>
+                </m:sub>
+              </m:sSub>
+            </m:e>
+          </m:d>
+          <m:r>
+            <w:rPr>
+              <w:rFonts w:ascii="Cambria Math" w:eastAsiaTheme="minorEastAsia" w:hAnsi="Cambria Math"/>
+            </w:rPr>
+            <m:t>-z</m:t>
+          </m:r>
+          <m:d>
+            <m:dPr>
+              <m:ctrlPr>
+                <w:rPr>
+                  <w:rFonts w:ascii="Cambria Math" w:eastAsiaTheme="minorEastAsia" w:hAnsi="Cambria Math"/>
+                  <w:i/>
+                </w:rPr>
+              </m:ctrlPr>
+            </m:dPr>
+            <m:e>
+              <m:sSub>
+                <m:sSubPr>
+                  <m:ctrlPr>
+                    <w:rPr>
+                      <w:rFonts w:ascii="Cambria Math" w:eastAsiaTheme="minorEastAsia" w:hAnsi="Cambria Math"/>
+                      <w:i/>
+                    </w:rPr>
+                  </m:ctrlPr>
+                </m:sSubPr>
+                <m:e>
+                  <m:acc>
+                    <m:accPr>
+                      <m:chr m:val="̇"/>
+                      <m:ctrlPr>
+                        <w:rPr>
+                          <w:rFonts w:ascii="Cambria Math" w:eastAsiaTheme="minorEastAsia" w:hAnsi="Cambria Math"/>
+                          <w:i/>
+                        </w:rPr>
+                      </m:ctrlPr>
+                    </m:accPr>
+                    <m:e>
+                      <m:r>
+                        <w:rPr>
+                          <w:rFonts w:ascii="Cambria Math" w:eastAsiaTheme="minorEastAsia" w:hAnsi="Cambria Math"/>
+                        </w:rPr>
+                        <m:t>x</m:t>
+                      </m:r>
+                    </m:e>
+                  </m:acc>
+                </m:e>
+                <m:sub>
+                  <m:r>
+                    <w:rPr>
+                      <w:rFonts w:ascii="Cambria Math" w:eastAsiaTheme="minorEastAsia" w:hAnsi="Cambria Math"/>
+                    </w:rPr>
+                    <m:t>i+1</m:t>
+                  </m:r>
+                </m:sub>
+              </m:sSub>
+              <m:r>
+                <w:rPr>
+                  <w:rFonts w:ascii="Cambria Math" w:eastAsiaTheme="minorEastAsia" w:hAnsi="Cambria Math"/>
+                </w:rPr>
+                <m:t>-</m:t>
+              </m:r>
+              <m:sSub>
+                <m:sSubPr>
+                  <m:ctrlPr>
+                    <w:rPr>
+                      <w:rFonts w:ascii="Cambria Math" w:eastAsiaTheme="minorEastAsia" w:hAnsi="Cambria Math"/>
+                      <w:i/>
+                    </w:rPr>
+                  </m:ctrlPr>
+                </m:sSubPr>
+                <m:e>
+                  <m:acc>
+                    <m:accPr>
+                      <m:chr m:val="̇"/>
+                      <m:ctrlPr>
+                        <w:rPr>
+                          <w:rFonts w:ascii="Cambria Math" w:eastAsiaTheme="minorEastAsia" w:hAnsi="Cambria Math"/>
+                          <w:i/>
+                        </w:rPr>
+                      </m:ctrlPr>
+                    </m:accPr>
+                    <m:e>
+                      <m:r>
+                        <w:rPr>
+                          <w:rFonts w:ascii="Cambria Math" w:eastAsiaTheme="minorEastAsia" w:hAnsi="Cambria Math"/>
+                        </w:rPr>
+                        <m:t>x</m:t>
+                      </m:r>
+                    </m:e>
+                  </m:acc>
+                </m:e>
+                <m:sub>
+                  <m:r>
+                    <w:rPr>
+                      <w:rFonts w:ascii="Cambria Math" w:eastAsiaTheme="minorEastAsia" w:hAnsi="Cambria Math"/>
+                    </w:rPr>
+                    <m:t>i</m:t>
+                  </m:r>
+                </m:sub>
+              </m:sSub>
+            </m:e>
+          </m:d>
+          <m:r>
+            <w:rPr>
+              <w:rFonts w:ascii="Cambria Math" w:eastAsiaTheme="minorEastAsia" w:hAnsi="Cambria Math"/>
+            </w:rPr>
+            <m:t>+k</m:t>
+          </m:r>
+          <m:d>
+            <m:dPr>
+              <m:ctrlPr>
+                <w:rPr>
+                  <w:rFonts w:ascii="Cambria Math" w:eastAsiaTheme="minorEastAsia" w:hAnsi="Cambria Math"/>
+                  <w:i/>
+                </w:rPr>
+              </m:ctrlPr>
+            </m:dPr>
+            <m:e>
+              <m:sSub>
+                <m:sSubPr>
+                  <m:ctrlPr>
+                    <w:rPr>
+                      <w:rFonts w:ascii="Cambria Math" w:eastAsiaTheme="minorEastAsia" w:hAnsi="Cambria Math"/>
+                      <w:i/>
+                    </w:rPr>
+                  </m:ctrlPr>
+                </m:sSubPr>
+                <m:e>
+                  <m:r>
+                    <w:rPr>
+                      <w:rFonts w:ascii="Cambria Math" w:eastAsiaTheme="minorEastAsia" w:hAnsi="Cambria Math"/>
+                    </w:rPr>
+                    <m:t>x</m:t>
+                  </m:r>
+                </m:e>
+                <m:sub>
+                  <m:r>
+                    <w:rPr>
+                      <w:rFonts w:ascii="Cambria Math" w:eastAsiaTheme="minorEastAsia" w:hAnsi="Cambria Math"/>
+                    </w:rPr>
+                    <m:t>i</m:t>
+                  </m:r>
+                </m:sub>
+              </m:sSub>
+              <m:r>
+                <w:rPr>
+                  <w:rFonts w:ascii="Cambria Math" w:eastAsiaTheme="minorEastAsia" w:hAnsi="Cambria Math"/>
+                </w:rPr>
+                <m:t>-</m:t>
+              </m:r>
+              <m:sSub>
+                <m:sSubPr>
+                  <m:ctrlPr>
+                    <w:rPr>
+                      <w:rFonts w:ascii="Cambria Math" w:eastAsiaTheme="minorEastAsia" w:hAnsi="Cambria Math"/>
+                      <w:i/>
+                    </w:rPr>
+                  </m:ctrlPr>
+                </m:sSubPr>
+                <m:e>
+                  <m:r>
+                    <w:rPr>
+                      <w:rFonts w:ascii="Cambria Math" w:eastAsiaTheme="minorEastAsia" w:hAnsi="Cambria Math"/>
+                    </w:rPr>
+                    <m:t>x</m:t>
+                  </m:r>
+                </m:e>
+                <m:sub>
+                  <m:r>
+                    <w:rPr>
+                      <w:rFonts w:ascii="Cambria Math" w:eastAsiaTheme="minorEastAsia" w:hAnsi="Cambria Math"/>
+                    </w:rPr>
+                    <m:t>i-1</m:t>
+                  </m:r>
+                </m:sub>
+              </m:sSub>
+            </m:e>
+          </m:d>
+          <m:r>
+            <w:rPr>
+              <w:rFonts w:ascii="Cambria Math" w:eastAsiaTheme="minorEastAsia" w:hAnsi="Cambria Math"/>
+            </w:rPr>
+            <m:t>+z</m:t>
+          </m:r>
+          <m:d>
+            <m:dPr>
+              <m:ctrlPr>
+                <w:rPr>
+                  <w:rFonts w:ascii="Cambria Math" w:eastAsiaTheme="minorEastAsia" w:hAnsi="Cambria Math"/>
+                  <w:i/>
+                </w:rPr>
+              </m:ctrlPr>
+            </m:dPr>
+            <m:e>
+              <m:sSub>
+                <m:sSubPr>
+                  <m:ctrlPr>
+                    <w:rPr>
+                      <w:rFonts w:ascii="Cambria Math" w:eastAsiaTheme="minorEastAsia" w:hAnsi="Cambria Math"/>
+                      <w:i/>
+                    </w:rPr>
+                  </m:ctrlPr>
+                </m:sSubPr>
+                <m:e>
+                  <m:acc>
+                    <m:accPr>
+                      <m:chr m:val="̇"/>
+                      <m:ctrlPr>
+                        <w:rPr>
+                          <w:rFonts w:ascii="Cambria Math" w:eastAsiaTheme="minorEastAsia" w:hAnsi="Cambria Math"/>
+                          <w:i/>
+                        </w:rPr>
+                      </m:ctrlPr>
+                    </m:accPr>
+                    <m:e>
+                      <m:r>
+                        <w:rPr>
+                          <w:rFonts w:ascii="Cambria Math" w:eastAsiaTheme="minorEastAsia" w:hAnsi="Cambria Math"/>
+                        </w:rPr>
+                        <m:t>x</m:t>
+                      </m:r>
+                    </m:e>
+                  </m:acc>
+                </m:e>
+                <m:sub>
+                  <m:r>
+                    <w:rPr>
+                      <w:rFonts w:ascii="Cambria Math" w:eastAsiaTheme="minorEastAsia" w:hAnsi="Cambria Math"/>
+                    </w:rPr>
+                    <m:t>i</m:t>
+                  </m:r>
+                </m:sub>
+              </m:sSub>
+              <m:r>
+                <w:rPr>
+                  <w:rFonts w:ascii="Cambria Math" w:eastAsiaTheme="minorEastAsia" w:hAnsi="Cambria Math"/>
+                </w:rPr>
+                <m:t>-</m:t>
+              </m:r>
+              <m:sSub>
+                <m:sSubPr>
+                  <m:ctrlPr>
+                    <w:rPr>
+                      <w:rFonts w:ascii="Cambria Math" w:eastAsiaTheme="minorEastAsia" w:hAnsi="Cambria Math"/>
+                      <w:i/>
+                    </w:rPr>
+                  </m:ctrlPr>
+                </m:sSubPr>
+                <m:e>
+                  <m:acc>
+                    <m:accPr>
+                      <m:chr m:val="̇"/>
+                      <m:ctrlPr>
+                        <w:rPr>
+                          <w:rFonts w:ascii="Cambria Math" w:eastAsiaTheme="minorEastAsia" w:hAnsi="Cambria Math"/>
+                          <w:i/>
+                        </w:rPr>
+                      </m:ctrlPr>
+                    </m:accPr>
+                    <m:e>
+                      <m:r>
+                        <w:rPr>
+                          <w:rFonts w:ascii="Cambria Math" w:eastAsiaTheme="minorEastAsia" w:hAnsi="Cambria Math"/>
+                        </w:rPr>
+                        <m:t>x</m:t>
+                      </m:r>
+                    </m:e>
+                  </m:acc>
+                </m:e>
+                <m:sub>
+                  <m:r>
+                    <w:rPr>
+                      <w:rFonts w:ascii="Cambria Math" w:eastAsiaTheme="minorEastAsia" w:hAnsi="Cambria Math"/>
+                    </w:rPr>
+                    <m:t>i-1</m:t>
+                  </m:r>
+                </m:sub>
+              </m:sSub>
+            </m:e>
+          </m:d>
+          <m:r>
+            <w:rPr>
+              <w:rFonts w:ascii="Cambria Math" w:eastAsiaTheme="minorEastAsia" w:hAnsi="Cambria Math"/>
+            </w:rPr>
+            <w:br/>
+          </m:r>
+        </m:oMath>
+        <m:oMath>
+          <m:r>
+            <w:rPr>
+              <w:rFonts w:ascii="Cambria Math" w:eastAsiaTheme="minorEastAsia" w:hAnsi="Cambria Math"/>
+            </w:rPr>
+            <m:t>=k</m:t>
+          </m:r>
+          <m:d>
+            <m:dPr>
+              <m:ctrlPr>
+                <w:rPr>
+                  <w:rFonts w:ascii="Cambria Math" w:eastAsiaTheme="minorEastAsia" w:hAnsi="Cambria Math"/>
+                  <w:i/>
+                </w:rPr>
+              </m:ctrlPr>
+            </m:dPr>
+            <m:e>
+              <m:r>
+                <w:rPr>
+                  <w:rFonts w:ascii="Cambria Math" w:eastAsiaTheme="minorEastAsia" w:hAnsi="Cambria Math"/>
+                </w:rPr>
+                <m:t>2</m:t>
+              </m:r>
+              <m:sSub>
+                <m:sSubPr>
+                  <m:ctrlPr>
+                    <w:rPr>
+                      <w:rFonts w:ascii="Cambria Math" w:eastAsiaTheme="minorEastAsia" w:hAnsi="Cambria Math"/>
+                      <w:i/>
+                    </w:rPr>
+                  </m:ctrlPr>
+                </m:sSubPr>
+                <m:e>
+                  <m:r>
+                    <w:rPr>
+                      <w:rFonts w:ascii="Cambria Math" w:eastAsiaTheme="minorEastAsia" w:hAnsi="Cambria Math"/>
+                    </w:rPr>
+                    <m:t>x</m:t>
+                  </m:r>
+                </m:e>
+                <m:sub>
+                  <m:r>
+                    <w:rPr>
+                      <w:rFonts w:ascii="Cambria Math" w:eastAsiaTheme="minorEastAsia" w:hAnsi="Cambria Math"/>
+                    </w:rPr>
+                    <m:t>i</m:t>
+                  </m:r>
+                </m:sub>
+              </m:sSub>
+              <m:r>
+                <w:rPr>
+                  <w:rFonts w:ascii="Cambria Math" w:eastAsiaTheme="minorEastAsia" w:hAnsi="Cambria Math"/>
+                </w:rPr>
+                <m:t>-</m:t>
+              </m:r>
+              <m:sSub>
+                <m:sSubPr>
+                  <m:ctrlPr>
+                    <w:rPr>
+                      <w:rFonts w:ascii="Cambria Math" w:eastAsiaTheme="minorEastAsia" w:hAnsi="Cambria Math"/>
+                      <w:i/>
+                    </w:rPr>
+                  </m:ctrlPr>
+                </m:sSubPr>
+                <m:e>
+                  <m:r>
+                    <w:rPr>
+                      <w:rFonts w:ascii="Cambria Math" w:eastAsiaTheme="minorEastAsia" w:hAnsi="Cambria Math"/>
+                    </w:rPr>
+                    <m:t>x</m:t>
+                  </m:r>
+                </m:e>
+                <m:sub>
+                  <m:r>
+                    <w:rPr>
+                      <w:rFonts w:ascii="Cambria Math" w:eastAsiaTheme="minorEastAsia" w:hAnsi="Cambria Math"/>
+                    </w:rPr>
+                    <m:t>i-1</m:t>
+                  </m:r>
+                </m:sub>
+              </m:sSub>
+              <m:r>
+                <w:rPr>
+                  <w:rFonts w:ascii="Cambria Math" w:eastAsiaTheme="minorEastAsia" w:hAnsi="Cambria Math"/>
+                </w:rPr>
+                <m:t>-</m:t>
+              </m:r>
+              <m:sSub>
+                <m:sSubPr>
+                  <m:ctrlPr>
+                    <w:rPr>
+                      <w:rFonts w:ascii="Cambria Math" w:eastAsiaTheme="minorEastAsia" w:hAnsi="Cambria Math"/>
+                      <w:i/>
+                    </w:rPr>
+                  </m:ctrlPr>
+                </m:sSubPr>
+                <m:e>
+                  <m:r>
+                    <w:rPr>
+                      <w:rFonts w:ascii="Cambria Math" w:eastAsiaTheme="minorEastAsia" w:hAnsi="Cambria Math"/>
+                    </w:rPr>
+                    <m:t>x</m:t>
+                  </m:r>
+                </m:e>
+                <m:sub>
+                  <m:r>
+                    <w:rPr>
+                      <w:rFonts w:ascii="Cambria Math" w:eastAsiaTheme="minorEastAsia" w:hAnsi="Cambria Math"/>
+                    </w:rPr>
+                    <m:t>i+1</m:t>
+                  </m:r>
+                </m:sub>
+              </m:sSub>
+            </m:e>
+          </m:d>
+          <m:r>
+            <w:rPr>
+              <w:rFonts w:ascii="Cambria Math" w:eastAsiaTheme="minorEastAsia" w:hAnsi="Cambria Math"/>
+            </w:rPr>
+            <m:t>+z</m:t>
+          </m:r>
+          <m:d>
+            <m:dPr>
+              <m:ctrlPr>
+                <w:rPr>
+                  <w:rFonts w:ascii="Cambria Math" w:eastAsiaTheme="minorEastAsia" w:hAnsi="Cambria Math"/>
+                  <w:i/>
+                </w:rPr>
+              </m:ctrlPr>
+            </m:dPr>
+            <m:e>
+              <m:r>
+                <w:rPr>
+                  <w:rFonts w:ascii="Cambria Math" w:eastAsiaTheme="minorEastAsia" w:hAnsi="Cambria Math"/>
+                </w:rPr>
+                <m:t>2</m:t>
+              </m:r>
+              <m:sSub>
+                <m:sSubPr>
+                  <m:ctrlPr>
+                    <w:rPr>
+                      <w:rFonts w:ascii="Cambria Math" w:eastAsiaTheme="minorEastAsia" w:hAnsi="Cambria Math"/>
+                      <w:i/>
+                    </w:rPr>
+                  </m:ctrlPr>
+                </m:sSubPr>
+                <m:e>
+                  <m:acc>
+                    <m:accPr>
+                      <m:chr m:val="̇"/>
+                      <m:ctrlPr>
+                        <w:rPr>
+                          <w:rFonts w:ascii="Cambria Math" w:eastAsiaTheme="minorEastAsia" w:hAnsi="Cambria Math"/>
+                          <w:i/>
+                        </w:rPr>
+                      </m:ctrlPr>
+                    </m:accPr>
+                    <m:e>
+                      <m:r>
+                        <w:rPr>
+                          <w:rFonts w:ascii="Cambria Math" w:eastAsiaTheme="minorEastAsia" w:hAnsi="Cambria Math"/>
+                        </w:rPr>
+                        <m:t>x</m:t>
+                      </m:r>
+                    </m:e>
+                  </m:acc>
+                </m:e>
+                <m:sub>
+                  <m:r>
+                    <w:rPr>
+                      <w:rFonts w:ascii="Cambria Math" w:eastAsiaTheme="minorEastAsia" w:hAnsi="Cambria Math"/>
+                    </w:rPr>
+                    <m:t>i</m:t>
+                  </m:r>
+                </m:sub>
+              </m:sSub>
+              <m:r>
+                <w:rPr>
+                  <w:rFonts w:ascii="Cambria Math" w:eastAsiaTheme="minorEastAsia" w:hAnsi="Cambria Math"/>
+                </w:rPr>
+                <m:t>-</m:t>
+              </m:r>
+              <m:sSub>
+                <m:sSubPr>
+                  <m:ctrlPr>
+                    <w:rPr>
+                      <w:rFonts w:ascii="Cambria Math" w:eastAsiaTheme="minorEastAsia" w:hAnsi="Cambria Math"/>
+                      <w:i/>
+                    </w:rPr>
+                  </m:ctrlPr>
+                </m:sSubPr>
+                <m:e>
+                  <m:acc>
+                    <m:accPr>
+                      <m:chr m:val="̇"/>
+                      <m:ctrlPr>
+                        <w:rPr>
+                          <w:rFonts w:ascii="Cambria Math" w:eastAsiaTheme="minorEastAsia" w:hAnsi="Cambria Math"/>
+                          <w:i/>
+                        </w:rPr>
+                      </m:ctrlPr>
+                    </m:accPr>
+                    <m:e>
+                      <m:r>
+                        <w:rPr>
+                          <w:rFonts w:ascii="Cambria Math" w:eastAsiaTheme="minorEastAsia" w:hAnsi="Cambria Math"/>
+                        </w:rPr>
+                        <m:t>x</m:t>
+                      </m:r>
+                    </m:e>
+                  </m:acc>
+                </m:e>
+                <m:sub>
+                  <m:r>
+                    <w:rPr>
+                      <w:rFonts w:ascii="Cambria Math" w:eastAsiaTheme="minorEastAsia" w:hAnsi="Cambria Math"/>
+                    </w:rPr>
+                    <m:t>i-1</m:t>
+                  </m:r>
+                </m:sub>
+              </m:sSub>
+              <m:r>
+                <w:rPr>
+                  <w:rFonts w:ascii="Cambria Math" w:eastAsiaTheme="minorEastAsia" w:hAnsi="Cambria Math"/>
+                </w:rPr>
+                <m:t>-</m:t>
+              </m:r>
+              <m:sSub>
+                <m:sSubPr>
+                  <m:ctrlPr>
+                    <w:rPr>
+                      <w:rFonts w:ascii="Cambria Math" w:eastAsiaTheme="minorEastAsia" w:hAnsi="Cambria Math"/>
+                      <w:i/>
+                    </w:rPr>
+                  </m:ctrlPr>
+                </m:sSubPr>
+                <m:e>
+                  <m:acc>
+                    <m:accPr>
+                      <m:chr m:val="̇"/>
+                      <m:ctrlPr>
+                        <w:rPr>
+                          <w:rFonts w:ascii="Cambria Math" w:eastAsiaTheme="minorEastAsia" w:hAnsi="Cambria Math"/>
+                          <w:i/>
+                        </w:rPr>
+                      </m:ctrlPr>
+                    </m:accPr>
+                    <m:e>
+                      <m:r>
+                        <w:rPr>
+                          <w:rFonts w:ascii="Cambria Math" w:eastAsiaTheme="minorEastAsia" w:hAnsi="Cambria Math"/>
+                        </w:rPr>
+                        <m:t>x</m:t>
+                      </m:r>
+                    </m:e>
+                  </m:acc>
+                </m:e>
+                <m:sub>
+                  <m:r>
+                    <w:rPr>
+                      <w:rFonts w:ascii="Cambria Math" w:eastAsiaTheme="minorEastAsia" w:hAnsi="Cambria Math"/>
+                    </w:rPr>
+                    <m:t>i+1</m:t>
+                  </m:r>
+                </m:sub>
+              </m:sSub>
+            </m:e>
+          </m:d>
+        </m:oMath>
+      </m:oMathPara>
+    </w:p>
+    <w:p>
+      <w:pPr>
+        <w:rPr>
+          <w:rFonts w:eastAsiaTheme="minorEastAsia"/>
+        </w:rPr>
+      </w:pPr>
+      <w:r>
+        <w:rPr>
+          <w:rFonts w:eastAsiaTheme="minorEastAsia"/>
+        </w:rPr>
+        <w:t xml:space="preserve">Where </w:t>
+      </w:r>
+      <m:oMath>
+        <m:r>
+          <w:rPr>
+            <w:rFonts w:ascii="Cambria Math" w:eastAsiaTheme="minorEastAsia" w:hAnsi="Cambria Math"/>
+          </w:rPr>
+          <m:t>v=</m:t>
+        </m:r>
+        <m:acc>
+          <m:accPr>
+            <m:chr m:val="̇"/>
+            <m:ctrlPr>
+              <w:rPr>
+                <w:rFonts w:ascii="Cambria Math" w:eastAsiaTheme="minorEastAsia" w:hAnsi="Cambria Math"/>
+                <w:i/>
+              </w:rPr>
+            </m:ctrlPr>
+          </m:accPr>
+          <m:e>
+            <m:r>
+              <w:rPr>
+                <w:rFonts w:ascii="Cambria Math" w:eastAsiaTheme="minorEastAsia" w:hAnsi="Cambria Math"/>
+              </w:rPr>
+              <m:t>x</m:t>
+            </m:r>
+          </m:e>
+        </m:acc>
+        <m:r>
+          <w:rPr>
+            <w:rFonts w:ascii="Cambria Math" w:eastAsiaTheme="minorEastAsia" w:hAnsi="Cambria Math"/>
+          </w:rPr>
+          <m:t>=</m:t>
+        </m:r>
+        <m:f>
+          <m:fPr>
+            <m:ctrlPr>
+              <w:rPr>
+                <w:rFonts w:ascii="Cambria Math" w:eastAsiaTheme="minorEastAsia" w:hAnsi="Cambria Math"/>
+                <w:i/>
+              </w:rPr>
+            </m:ctrlPr>
+          </m:fPr>
+          <m:num>
+            <m:r>
+              <w:rPr>
+                <w:rFonts w:ascii="Cambria Math" w:eastAsiaTheme="minorEastAsia" w:hAnsi="Cambria Math"/>
+              </w:rPr>
+              <m:t>δx</m:t>
+            </m:r>
+          </m:num>
+          <m:den>
+            <m:r>
+              <w:rPr>
+                <w:rFonts w:ascii="Cambria Math" w:eastAsiaTheme="minorEastAsia" w:hAnsi="Cambria Math"/>
+              </w:rPr>
+              <m:t>δt</m:t>
+            </m:r>
+          </m:den>
+        </m:f>
+      </m:oMath>
+      <w:r>
+        <w:rPr>
+          <w:rFonts w:eastAsiaTheme="minorEastAsia"/>
+        </w:rPr>
+        <w:t xml:space="preserve"> and </w:t>
+      </w:r>
+      <m:oMath>
+        <m:r>
+          <w:rPr>
+            <w:rFonts w:ascii="Cambria Math" w:eastAsiaTheme="minorEastAsia" w:hAnsi="Cambria Math"/>
+          </w:rPr>
+          <m:t>1&lt;i&lt;N</m:t>
+        </m:r>
+      </m:oMath>
+    </w:p>
+    <w:p>
+      <w:pPr>
+        <w:rPr>
+          <w:rFonts w:eastAsiaTheme="minorEastAsia"/>
+        </w:rPr>
+      </w:pPr>
+      <w:r>
+        <w:rPr>
+          <w:rFonts w:eastAsiaTheme="minorEastAsia"/>
+        </w:rPr>
+        <w:t xml:space="preserve">Therefore, this can be simplified when one of the adjacent masses is fixed, as </w:t>
+      </w:r>
+      <m:oMath>
+        <m:r>
+          <w:rPr>
+            <w:rFonts w:ascii="Cambria Math" w:eastAsiaTheme="minorEastAsia" w:hAnsi="Cambria Math"/>
+          </w:rPr>
+          <m:t>x</m:t>
+        </m:r>
+      </m:oMath>
+      <w:r>
+        <w:rPr>
+          <w:rFonts w:eastAsiaTheme="minorEastAsia"/>
+        </w:rPr>
+        <w:t xml:space="preserve"> and </w:t>
+      </w:r>
+      <m:oMath>
+        <m:acc>
+          <m:accPr>
+            <m:chr m:val="̇"/>
+            <m:ctrlPr>
+              <w:rPr>
+                <w:rFonts w:ascii="Cambria Math" w:eastAsiaTheme="minorEastAsia" w:hAnsi="Cambria Math"/>
+                <w:i/>
+              </w:rPr>
+            </m:ctrlPr>
+          </m:accPr>
+          <m:e>
+            <m:r>
+              <w:rPr>
+                <w:rFonts w:ascii="Cambria Math" w:eastAsiaTheme="minorEastAsia" w:hAnsi="Cambria Math"/>
+              </w:rPr>
+              <m:t>x</m:t>
+            </m:r>
+          </m:e>
+        </m:acc>
+      </m:oMath>
+      <w:r>
+        <w:rPr>
+          <w:rFonts w:eastAsiaTheme="minorEastAsia"/>
+        </w:rPr>
+        <w:t xml:space="preserve"> for that mass will be zer</w:t>
+      </w:r>
+      <w:r>
+        <w:rPr>
+          <w:rFonts w:eastAsiaTheme="minorEastAsia"/>
+        </w:rPr>
+        <w:t>o, i.e.:</w:t>
+      </w:r>
+    </w:p>
+    <w:p>
+      <w:pPr>
+        <w:rPr>
+          <w:rFonts w:eastAsiaTheme="minorEastAsia"/>
+        </w:rPr>
+      </w:pPr>
+      <m:oMathPara>
+        <m:oMath>
+          <m:sSub>
+            <m:sSubPr>
+              <m:ctrlPr>
+                <w:rPr>
+                  <w:rFonts w:ascii="Cambria Math" w:eastAsiaTheme="minorEastAsia" w:hAnsi="Cambria Math"/>
+                  <w:i/>
+                </w:rPr>
+              </m:ctrlPr>
+            </m:sSubPr>
+            <m:e>
+              <m:r>
+                <w:rPr>
+                  <w:rFonts w:ascii="Cambria Math" w:eastAsiaTheme="minorEastAsia" w:hAnsi="Cambria Math"/>
+                </w:rPr>
+                <m:t>F</m:t>
+              </m:r>
+            </m:e>
+            <m:sub>
+              <m:r>
+                <w:rPr>
+                  <w:rFonts w:ascii="Cambria Math" w:eastAsiaTheme="minorEastAsia" w:hAnsi="Cambria Math"/>
+                </w:rPr>
+                <m:t>1</m:t>
+              </m:r>
+            </m:sub>
+          </m:sSub>
+          <m:r>
+            <w:rPr>
+              <w:rFonts w:ascii="Cambria Math" w:eastAsiaTheme="minorEastAsia" w:hAnsi="Cambria Math"/>
+            </w:rPr>
+            <m:t>=</m:t>
+          </m:r>
+          <m:r>
+            <w:rPr>
+              <w:rFonts w:ascii="Cambria Math" w:eastAsiaTheme="minorEastAsia" w:hAnsi="Cambria Math"/>
+            </w:rPr>
+            <m:t>k</m:t>
+          </m:r>
+          <m:d>
+            <m:dPr>
+              <m:ctrlPr>
+                <w:rPr>
+                  <w:rFonts w:ascii="Cambria Math" w:eastAsiaTheme="minorEastAsia" w:hAnsi="Cambria Math"/>
+                  <w:i/>
+                </w:rPr>
+              </m:ctrlPr>
+            </m:dPr>
+            <m:e>
+              <m:r>
+                <w:rPr>
+                  <w:rFonts w:ascii="Cambria Math" w:eastAsiaTheme="minorEastAsia" w:hAnsi="Cambria Math"/>
+                </w:rPr>
+                <m:t>2</m:t>
+              </m:r>
+              <m:sSub>
+                <m:sSubPr>
+                  <m:ctrlPr>
+                    <w:rPr>
+                      <w:rFonts w:ascii="Cambria Math" w:eastAsiaTheme="minorEastAsia" w:hAnsi="Cambria Math"/>
+                      <w:i/>
+                    </w:rPr>
+                  </m:ctrlPr>
+                </m:sSubPr>
+                <m:e>
+                  <m:r>
+                    <w:rPr>
+                      <w:rFonts w:ascii="Cambria Math" w:eastAsiaTheme="minorEastAsia" w:hAnsi="Cambria Math"/>
+                    </w:rPr>
+                    <m:t>x</m:t>
+                  </m:r>
+                </m:e>
+                <m:sub>
+                  <m:r>
+                    <w:rPr>
+                      <w:rFonts w:ascii="Cambria Math" w:eastAsiaTheme="minorEastAsia" w:hAnsi="Cambria Math"/>
+                    </w:rPr>
+                    <m:t>1</m:t>
+                  </m:r>
+                </m:sub>
+              </m:sSub>
+              <m:r>
+                <w:rPr>
+                  <w:rFonts w:ascii="Cambria Math" w:eastAsiaTheme="minorEastAsia" w:hAnsi="Cambria Math"/>
+                </w:rPr>
+                <m:t>-</m:t>
+              </m:r>
+              <m:sSub>
+                <m:sSubPr>
+                  <m:ctrlPr>
+                    <w:rPr>
+                      <w:rFonts w:ascii="Cambria Math" w:eastAsiaTheme="minorEastAsia" w:hAnsi="Cambria Math"/>
+                      <w:i/>
+                    </w:rPr>
+                  </m:ctrlPr>
+                </m:sSubPr>
+                <m:e>
+                  <m:r>
+                    <w:rPr>
+                      <w:rFonts w:ascii="Cambria Math" w:eastAsiaTheme="minorEastAsia" w:hAnsi="Cambria Math"/>
+                    </w:rPr>
+                    <m:t>x</m:t>
+                  </m:r>
+                </m:e>
+                <m:sub>
+                  <m:r>
+                    <w:rPr>
+                      <w:rFonts w:ascii="Cambria Math" w:eastAsiaTheme="minorEastAsia" w:hAnsi="Cambria Math"/>
+                    </w:rPr>
+                    <m:t>2</m:t>
+                  </m:r>
+                </m:sub>
+              </m:sSub>
+            </m:e>
+          </m:d>
+          <m:r>
+            <w:rPr>
+              <w:rFonts w:ascii="Cambria Math" w:eastAsiaTheme="minorEastAsia" w:hAnsi="Cambria Math"/>
+            </w:rPr>
+            <m:t>+z</m:t>
+          </m:r>
+          <m:d>
+            <m:dPr>
+              <m:ctrlPr>
+                <w:rPr>
+                  <w:rFonts w:ascii="Cambria Math" w:eastAsiaTheme="minorEastAsia" w:hAnsi="Cambria Math"/>
+                  <w:i/>
+                </w:rPr>
+              </m:ctrlPr>
+            </m:dPr>
+            <m:e>
+              <m:r>
+                <w:rPr>
+                  <w:rFonts w:ascii="Cambria Math" w:eastAsiaTheme="minorEastAsia" w:hAnsi="Cambria Math"/>
+                </w:rPr>
+                <m:t>2</m:t>
+              </m:r>
+              <m:sSub>
+                <m:sSubPr>
+                  <m:ctrlPr>
+                    <w:rPr>
+                      <w:rFonts w:ascii="Cambria Math" w:eastAsiaTheme="minorEastAsia" w:hAnsi="Cambria Math"/>
+                      <w:i/>
+                    </w:rPr>
+                  </m:ctrlPr>
+                </m:sSubPr>
+                <m:e>
+                  <m:acc>
+                    <m:accPr>
+                      <m:chr m:val="̇"/>
+                      <m:ctrlPr>
+                        <w:rPr>
+                          <w:rFonts w:ascii="Cambria Math" w:eastAsiaTheme="minorEastAsia" w:hAnsi="Cambria Math"/>
+                          <w:i/>
+                        </w:rPr>
+                      </m:ctrlPr>
+                    </m:accPr>
+                    <m:e>
+                      <m:r>
+                        <w:rPr>
+                          <w:rFonts w:ascii="Cambria Math" w:eastAsiaTheme="minorEastAsia" w:hAnsi="Cambria Math"/>
+                        </w:rPr>
+                        <m:t>x</m:t>
+                      </m:r>
+                    </m:e>
+                  </m:acc>
+                </m:e>
+                <m:sub>
+                  <m:r>
+                    <w:rPr>
+                      <w:rFonts w:ascii="Cambria Math" w:eastAsiaTheme="minorEastAsia" w:hAnsi="Cambria Math"/>
+                    </w:rPr>
+                    <m:t>1</m:t>
+                  </m:r>
+                </m:sub>
+              </m:sSub>
+              <m:r>
+                <w:rPr>
+                  <w:rFonts w:ascii="Cambria Math" w:eastAsiaTheme="minorEastAsia" w:hAnsi="Cambria Math"/>
+                </w:rPr>
+                <m:t>-</m:t>
+              </m:r>
+              <m:sSub>
+                <m:sSubPr>
+                  <m:ctrlPr>
+                    <w:rPr>
+                      <w:rFonts w:ascii="Cambria Math" w:eastAsiaTheme="minorEastAsia" w:hAnsi="Cambria Math"/>
+                      <w:i/>
+                    </w:rPr>
+                  </m:ctrlPr>
+                </m:sSubPr>
+                <m:e>
+                  <m:acc>
+                    <m:accPr>
+                      <m:chr m:val="̇"/>
+                      <m:ctrlPr>
+                        <w:rPr>
+                          <w:rFonts w:ascii="Cambria Math" w:eastAsiaTheme="minorEastAsia" w:hAnsi="Cambria Math"/>
+                          <w:i/>
+                        </w:rPr>
+                      </m:ctrlPr>
+                    </m:accPr>
+                    <m:e>
+                      <m:r>
+                        <w:rPr>
+                          <w:rFonts w:ascii="Cambria Math" w:eastAsiaTheme="minorEastAsia" w:hAnsi="Cambria Math"/>
+                        </w:rPr>
+                        <m:t>x</m:t>
+                      </m:r>
+                    </m:e>
+                  </m:acc>
+                </m:e>
+                <m:sub>
+                  <m:r>
+                    <w:rPr>
+                      <w:rFonts w:ascii="Cambria Math" w:eastAsiaTheme="minorEastAsia" w:hAnsi="Cambria Math"/>
+                    </w:rPr>
+                    <m:t>2</m:t>
+                  </m:r>
+                </m:sub>
+              </m:sSub>
+            </m:e>
+          </m:d>
+        </m:oMath>
+      </m:oMathPara>
+    </w:p>
+    <w:p>
+      <w:pPr>
+        <w:rPr>
+          <w:rFonts w:eastAsiaTheme="minorEastAsia"/>
+        </w:rPr>
+      </w:pPr>
+      <m:oMathPara>
+        <m:oMath>
+          <m:sSub>
+            <m:sSubPr>
+              <m:ctrlPr>
+                <w:rPr>
+                  <w:rFonts w:ascii="Cambria Math" w:eastAsiaTheme="minorEastAsia" w:hAnsi="Cambria Math"/>
+                  <w:i/>
+                </w:rPr>
+              </m:ctrlPr>
+            </m:sSubPr>
+            <m:e>
+              <m:r>
+                <w:rPr>
+                  <w:rFonts w:ascii="Cambria Math" w:eastAsiaTheme="minorEastAsia" w:hAnsi="Cambria Math"/>
+                </w:rPr>
+                <m:t>F</m:t>
+              </m:r>
+            </m:e>
+            <m:sub>
+              <m:r>
+                <w:rPr>
+                  <w:rFonts w:ascii="Cambria Math" w:eastAsiaTheme="minorEastAsia" w:hAnsi="Cambria Math"/>
+                </w:rPr>
+                <m:t>N</m:t>
+              </m:r>
+            </m:sub>
+          </m:sSub>
+          <m:r>
+            <w:rPr>
+              <w:rFonts w:ascii="Cambria Math" w:eastAsiaTheme="minorEastAsia" w:hAnsi="Cambria Math"/>
+            </w:rPr>
+            <m:t>=k</m:t>
+          </m:r>
+          <m:d>
+            <m:dPr>
+              <m:ctrlPr>
+                <w:rPr>
+                  <w:rFonts w:ascii="Cambria Math" w:eastAsiaTheme="minorEastAsia" w:hAnsi="Cambria Math"/>
+                  <w:i/>
+                </w:rPr>
+              </m:ctrlPr>
+            </m:dPr>
+            <m:e>
+              <m:r>
+                <w:rPr>
+                  <w:rFonts w:ascii="Cambria Math" w:eastAsiaTheme="minorEastAsia" w:hAnsi="Cambria Math"/>
+                </w:rPr>
+                <m:t>2</m:t>
+              </m:r>
+              <m:sSub>
+                <m:sSubPr>
+                  <m:ctrlPr>
+                    <w:rPr>
+                      <w:rFonts w:ascii="Cambria Math" w:eastAsiaTheme="minorEastAsia" w:hAnsi="Cambria Math"/>
+                      <w:i/>
+                    </w:rPr>
+                  </m:ctrlPr>
+                </m:sSubPr>
+                <m:e>
+                  <m:r>
+                    <w:rPr>
+                      <w:rFonts w:ascii="Cambria Math" w:eastAsiaTheme="minorEastAsia" w:hAnsi="Cambria Math"/>
+                    </w:rPr>
+                    <m:t>x</m:t>
+                  </m:r>
+                </m:e>
+                <m:sub>
+                  <m:r>
+                    <w:rPr>
+                      <w:rFonts w:ascii="Cambria Math" w:eastAsiaTheme="minorEastAsia" w:hAnsi="Cambria Math"/>
+                    </w:rPr>
+                    <m:t>N</m:t>
+                  </m:r>
+                </m:sub>
+              </m:sSub>
+              <m:r>
+                <w:rPr>
+                  <w:rFonts w:ascii="Cambria Math" w:eastAsiaTheme="minorEastAsia" w:hAnsi="Cambria Math"/>
+                </w:rPr>
+                <m:t>-</m:t>
+              </m:r>
+              <m:sSub>
+                <m:sSubPr>
+                  <m:ctrlPr>
+                    <w:rPr>
+                      <w:rFonts w:ascii="Cambria Math" w:eastAsiaTheme="minorEastAsia" w:hAnsi="Cambria Math"/>
+                      <w:i/>
+                    </w:rPr>
+                  </m:ctrlPr>
+                </m:sSubPr>
+                <m:e>
+                  <m:r>
+                    <w:rPr>
+                      <w:rFonts w:ascii="Cambria Math" w:eastAsiaTheme="minorEastAsia" w:hAnsi="Cambria Math"/>
+                    </w:rPr>
+                    <m:t>x</m:t>
+                  </m:r>
+                </m:e>
+                <m:sub>
+                  <m:r>
+                    <w:rPr>
+                      <w:rFonts w:ascii="Cambria Math" w:eastAsiaTheme="minorEastAsia" w:hAnsi="Cambria Math"/>
+                    </w:rPr>
+                    <m:t>N-1</m:t>
+                  </m:r>
+                </m:sub>
+              </m:sSub>
+            </m:e>
+          </m:d>
+          <m:r>
+            <w:rPr>
+              <w:rFonts w:ascii="Cambria Math" w:eastAsiaTheme="minorEastAsia" w:hAnsi="Cambria Math"/>
+            </w:rPr>
+            <m:t>+z</m:t>
+          </m:r>
+          <m:d>
+            <m:dPr>
+              <m:ctrlPr>
+                <w:rPr>
+                  <w:rFonts w:ascii="Cambria Math" w:eastAsiaTheme="minorEastAsia" w:hAnsi="Cambria Math"/>
+                  <w:i/>
+                </w:rPr>
+              </m:ctrlPr>
+            </m:dPr>
+            <m:e>
+              <m:r>
+                <w:rPr>
+                  <w:rFonts w:ascii="Cambria Math" w:eastAsiaTheme="minorEastAsia" w:hAnsi="Cambria Math"/>
+                </w:rPr>
+                <m:t>2</m:t>
+              </m:r>
+              <m:sSub>
+                <m:sSubPr>
+                  <m:ctrlPr>
+                    <w:rPr>
+                      <w:rFonts w:ascii="Cambria Math" w:eastAsiaTheme="minorEastAsia" w:hAnsi="Cambria Math"/>
+                      <w:i/>
+                    </w:rPr>
+                  </m:ctrlPr>
+                </m:sSubPr>
+                <m:e>
+                  <m:acc>
+                    <m:accPr>
+                      <m:chr m:val="̇"/>
+                      <m:ctrlPr>
+                        <w:rPr>
+                          <w:rFonts w:ascii="Cambria Math" w:eastAsiaTheme="minorEastAsia" w:hAnsi="Cambria Math"/>
+                          <w:i/>
+                        </w:rPr>
+                      </m:ctrlPr>
+                    </m:accPr>
+                    <m:e>
+                      <m:r>
+                        <w:rPr>
+                          <w:rFonts w:ascii="Cambria Math" w:eastAsiaTheme="minorEastAsia" w:hAnsi="Cambria Math"/>
+                        </w:rPr>
+                        <m:t>x</m:t>
+                      </m:r>
+                    </m:e>
+                  </m:acc>
+                </m:e>
+                <m:sub>
+                  <m:r>
+                    <w:rPr>
+                      <w:rFonts w:ascii="Cambria Math" w:eastAsiaTheme="minorEastAsia" w:hAnsi="Cambria Math"/>
+                    </w:rPr>
+                    <m:t>N</m:t>
+                  </m:r>
+                </m:sub>
+              </m:sSub>
+              <m:r>
+                <w:rPr>
+                  <w:rFonts w:ascii="Cambria Math" w:eastAsiaTheme="minorEastAsia" w:hAnsi="Cambria Math"/>
+                </w:rPr>
+                <m:t>-</m:t>
+              </m:r>
+              <m:sSub>
+                <m:sSubPr>
+                  <m:ctrlPr>
+                    <w:rPr>
+                      <w:rFonts w:ascii="Cambria Math" w:eastAsiaTheme="minorEastAsia" w:hAnsi="Cambria Math"/>
+                      <w:i/>
+                    </w:rPr>
+                  </m:ctrlPr>
+                </m:sSubPr>
+                <m:e>
+                  <m:acc>
+                    <m:accPr>
+                      <m:chr m:val="̇"/>
+                      <m:ctrlPr>
+                        <w:rPr>
+                          <w:rFonts w:ascii="Cambria Math" w:eastAsiaTheme="minorEastAsia" w:hAnsi="Cambria Math"/>
+                          <w:i/>
+                        </w:rPr>
+                      </m:ctrlPr>
+                    </m:accPr>
+                    <m:e>
+                      <m:r>
+                        <w:rPr>
+                          <w:rFonts w:ascii="Cambria Math" w:eastAsiaTheme="minorEastAsia" w:hAnsi="Cambria Math"/>
+                        </w:rPr>
+                        <m:t>x</m:t>
+                      </m:r>
+                    </m:e>
+                  </m:acc>
+                </m:e>
+                <m:sub>
+                  <m:r>
+                    <w:rPr>
+                      <w:rFonts w:ascii="Cambria Math" w:eastAsiaTheme="minorEastAsia" w:hAnsi="Cambria Math"/>
+                    </w:rPr>
+                    <m:t>N-1</m:t>
+                  </m:r>
+                </m:sub>
+              </m:sSub>
+            </m:e>
+          </m:d>
+        </m:oMath>
+      </m:oMathPara>
       <w:bookmarkStart w:id="0" w:name="_GoBack"/>
       <w:bookmarkEnd w:id="0"/>
     </w:p>
@@ -4395,7 +5816,6 @@
           <w:docPartUnique/>
         </w:docPartObj>
       </w:sdtPr>
-      <w:sdtEndPr/>
       <w:sdtContent>
         <w:sdt>
           <w:sdtPr>
@@ -4410,7 +5830,6 @@
             <w:id w:val="111145805"/>
             <w:bibliography/>
           </w:sdtPr>
-          <w:sdtEndPr/>
           <w:sdtContent>
             <w:p>
               <w:pPr>
@@ -6117,6 +7536,518 @@
 </w:styles>
 </file>
 
+<file path=word/glossary/document.xml><?xml version="1.0" encoding="utf-8"?>
+<w:glossaryDocument xmlns:wpc="http://schemas.microsoft.com/office/word/2010/wordprocessingCanvas" xmlns:mc="http://schemas.openxmlformats.org/markup-compatibility/2006" xmlns:o="urn:schemas-microsoft-com:office:office" xmlns:r="http://schemas.openxmlformats.org/officeDocument/2006/relationships" xmlns:m="http://schemas.openxmlformats.org/officeDocument/2006/math" xmlns:v="urn:schemas-microsoft-com:vml" xmlns:wp14="http://schemas.microsoft.com/office/word/2010/wordprocessingDrawing" xmlns:wp="http://schemas.openxmlformats.org/drawingml/2006/wordprocessingDrawing" xmlns:w10="urn:schemas-microsoft-com:office:word" xmlns:w="http://schemas.openxmlformats.org/wordprocessingml/2006/main" xmlns:w14="http://schemas.microsoft.com/office/word/2010/wordml" xmlns:wpg="http://schemas.microsoft.com/office/word/2010/wordprocessingGroup" xmlns:wpi="http://schemas.microsoft.com/office/word/2010/wordprocessingInk" xmlns:wne="http://schemas.microsoft.com/office/word/2006/wordml" xmlns:wps="http://schemas.microsoft.com/office/word/2010/wordprocessingShape" mc:Ignorable="w14 wp14"/>
+</file>
+
+<file path=word/glossary/fontTable.xml><?xml version="1.0" encoding="utf-8"?>
+<w:fonts xmlns:mc="http://schemas.openxmlformats.org/markup-compatibility/2006" xmlns:r="http://schemas.openxmlformats.org/officeDocument/2006/relationships" xmlns:w="http://schemas.openxmlformats.org/wordprocessingml/2006/main" xmlns:w14="http://schemas.microsoft.com/office/word/2010/wordml" mc:Ignorable="w14">
+  <w:font w:name="Symbol">
+    <w:panose1 w:val="05050102010706020507"/>
+    <w:charset w:val="02"/>
+    <w:family w:val="roman"/>
+    <w:pitch w:val="variable"/>
+    <w:sig w:usb0="00000000" w:usb1="10000000" w:usb2="00000000" w:usb3="00000000" w:csb0="80000000" w:csb1="00000000"/>
+  </w:font>
+  <w:font w:name="Times New Roman">
+    <w:panose1 w:val="02020603050405020304"/>
+    <w:charset w:val="00"/>
+    <w:family w:val="roman"/>
+    <w:pitch w:val="variable"/>
+    <w:sig w:usb0="E0002EFF" w:usb1="C000785B" w:usb2="00000009" w:usb3="00000000" w:csb0="000001FF" w:csb1="00000000"/>
+  </w:font>
+  <w:font w:name="Courier New">
+    <w:panose1 w:val="02070309020205020404"/>
+    <w:charset w:val="00"/>
+    <w:family w:val="modern"/>
+    <w:pitch w:val="fixed"/>
+    <w:sig w:usb0="E0002EFF" w:usb1="C0007843" w:usb2="00000009" w:usb3="00000000" w:csb0="000001FF" w:csb1="00000000"/>
+  </w:font>
+  <w:font w:name="Wingdings">
+    <w:panose1 w:val="05000000000000000000"/>
+    <w:charset w:val="02"/>
+    <w:family w:val="auto"/>
+    <w:pitch w:val="variable"/>
+    <w:sig w:usb0="00000000" w:usb1="10000000" w:usb2="00000000" w:usb3="00000000" w:csb0="80000000" w:csb1="00000000"/>
+  </w:font>
+  <w:font w:name="Calibri">
+    <w:panose1 w:val="020F0502020204030204"/>
+    <w:charset w:val="00"/>
+    <w:family w:val="swiss"/>
+    <w:pitch w:val="variable"/>
+    <w:sig w:usb0="E0002AFF" w:usb1="C000247B" w:usb2="00000009" w:usb3="00000000" w:csb0="000001FF" w:csb1="00000000"/>
+  </w:font>
+  <w:font w:name="Cambria">
+    <w:panose1 w:val="02040503050406030204"/>
+    <w:charset w:val="00"/>
+    <w:family w:val="roman"/>
+    <w:pitch w:val="variable"/>
+    <w:sig w:usb0="E00002FF" w:usb1="400004FF" w:usb2="00000000" w:usb3="00000000" w:csb0="0000019F" w:csb1="00000000"/>
+  </w:font>
+  <w:font w:name="Tahoma">
+    <w:panose1 w:val="020B0604030504040204"/>
+    <w:charset w:val="00"/>
+    <w:family w:val="swiss"/>
+    <w:pitch w:val="variable"/>
+    <w:sig w:usb0="E1002EFF" w:usb1="C000605B" w:usb2="00000029" w:usb3="00000000" w:csb0="000101FF" w:csb1="00000000"/>
+  </w:font>
+  <w:font w:name="Cambria Math">
+    <w:panose1 w:val="02040503050406030204"/>
+    <w:charset w:val="00"/>
+    <w:family w:val="roman"/>
+    <w:pitch w:val="variable"/>
+    <w:sig w:usb0="E00002FF" w:usb1="420024FF" w:usb2="00000000" w:usb3="00000000" w:csb0="0000019F" w:csb1="00000000"/>
+  </w:font>
+</w:fonts>
+</file>
+
+<file path=word/glossary/settings.xml><?xml version="1.0" encoding="utf-8"?>
+<w:settings xmlns:mc="http://schemas.openxmlformats.org/markup-compatibility/2006" xmlns:o="urn:schemas-microsoft-com:office:office" xmlns:r="http://schemas.openxmlformats.org/officeDocument/2006/relationships" xmlns:m="http://schemas.openxmlformats.org/officeDocument/2006/math" xmlns:v="urn:schemas-microsoft-com:vml" xmlns:w10="urn:schemas-microsoft-com:office:word" xmlns:w="http://schemas.openxmlformats.org/wordprocessingml/2006/main" xmlns:w14="http://schemas.microsoft.com/office/word/2010/wordml" xmlns:sl="http://schemas.openxmlformats.org/schemaLibrary/2006/main" mc:Ignorable="w14">
+  <w:view w:val="normal"/>
+  <w:defaultTabStop w:val="720"/>
+  <w:characterSpacingControl w:val="doNotCompress"/>
+  <w:compat>
+    <w:useFELayout/>
+    <w:compatSetting w:name="compatibilityMode" w:uri="http://schemas.microsoft.com/office/word" w:val="14"/>
+    <w:compatSetting w:name="overrideTableStyleFontSizeAndJustification" w:uri="http://schemas.microsoft.com/office/word" w:val="1"/>
+    <w:compatSetting w:name="enableOpenTypeFeatures" w:uri="http://schemas.microsoft.com/office/word" w:val="1"/>
+    <w:compatSetting w:name="doNotFlipMirrorIndents" w:uri="http://schemas.microsoft.com/office/word" w:val="1"/>
+  </w:compat>
+  <w:rsids>
+    <w:rsidRoot w:val="006F5E8A"/>
+    <w:rsid w:val="00290471"/>
+    <w:rsid w:val="006F5E8A"/>
+    <w:rsid w:val="009C1FC7"/>
+    <w:rsid w:val="00C151BE"/>
+    <w:rsid w:val="00D22871"/>
+  </w:rsids>
+  <m:mathPr>
+    <m:mathFont m:val="Cambria Math"/>
+    <m:brkBin m:val="before"/>
+    <m:brkBinSub m:val="--"/>
+    <m:smallFrac m:val="0"/>
+    <m:dispDef/>
+    <m:lMargin m:val="0"/>
+    <m:rMargin m:val="0"/>
+    <m:defJc m:val="centerGroup"/>
+    <m:wrapIndent m:val="1440"/>
+    <m:intLim m:val="subSup"/>
+    <m:naryLim m:val="undOvr"/>
+  </m:mathPr>
+  <w:themeFontLang w:val="en-GB"/>
+  <w:clrSchemeMapping w:bg1="light1" w:t1="dark1" w:bg2="light2" w:t2="dark2" w:accent1="accent1" w:accent2="accent2" w:accent3="accent3" w:accent4="accent4" w:accent5="accent5" w:accent6="accent6" w:hyperlink="hyperlink" w:followedHyperlink="followedHyperlink"/>
+  <w:decimalSymbol w:val="."/>
+  <w:listSeparator w:val=","/>
+</w:settings>
+</file>
+
+<file path=word/glossary/styles.xml><?xml version="1.0" encoding="utf-8"?>
+<w:styles xmlns:mc="http://schemas.openxmlformats.org/markup-compatibility/2006" xmlns:r="http://schemas.openxmlformats.org/officeDocument/2006/relationships" xmlns:w="http://schemas.openxmlformats.org/wordprocessingml/2006/main" xmlns:w14="http://schemas.microsoft.com/office/word/2010/wordml" mc:Ignorable="w14">
+  <w:docDefaults>
+    <w:rPrDefault>
+      <w:rPr>
+        <w:rFonts w:asciiTheme="minorHAnsi" w:eastAsiaTheme="minorEastAsia" w:hAnsiTheme="minorHAnsi" w:cstheme="minorBidi"/>
+        <w:sz w:val="22"/>
+        <w:szCs w:val="22"/>
+        <w:lang w:val="en-GB" w:eastAsia="en-GB" w:bidi="ar-SA"/>
+      </w:rPr>
+    </w:rPrDefault>
+    <w:pPrDefault>
+      <w:pPr>
+        <w:spacing w:after="200" w:line="276" w:lineRule="auto"/>
+      </w:pPr>
+    </w:pPrDefault>
+  </w:docDefaults>
+  <w:latentStyles w:defLockedState="0" w:defUIPriority="99" w:defSemiHidden="1" w:defUnhideWhenUsed="1" w:defQFormat="0" w:count="267">
+    <w:lsdException w:name="Normal" w:semiHidden="0" w:uiPriority="0" w:unhideWhenUsed="0" w:qFormat="1"/>
+    <w:lsdException w:name="heading 1" w:semiHidden="0" w:uiPriority="9" w:unhideWhenUsed="0" w:qFormat="1"/>
+    <w:lsdException w:name="heading 2" w:uiPriority="9" w:qFormat="1"/>
+    <w:lsdException w:name="heading 3" w:uiPriority="9" w:qFormat="1"/>
+    <w:lsdException w:name="heading 4" w:uiPriority="9" w:qFormat="1"/>
+    <w:lsdException w:name="heading 5" w:uiPriority="9" w:qFormat="1"/>
+    <w:lsdException w:name="heading 6" w:uiPriority="9" w:qFormat="1"/>
+    <w:lsdException w:name="heading 7" w:uiPriority="9" w:qFormat="1"/>
+    <w:lsdException w:name="heading 8" w:uiPriority="9" w:qFormat="1"/>
+    <w:lsdException w:name="heading 9" w:uiPriority="9" w:qFormat="1"/>
+    <w:lsdException w:name="toc 1" w:uiPriority="39"/>
+    <w:lsdException w:name="toc 2" w:uiPriority="39"/>
+    <w:lsdException w:name="toc 3" w:uiPriority="39"/>
+    <w:lsdException w:name="toc 4" w:uiPriority="39"/>
+    <w:lsdException w:name="toc 5" w:uiPriority="39"/>
+    <w:lsdException w:name="toc 6" w:uiPriority="39"/>
+    <w:lsdException w:name="toc 7" w:uiPriority="39"/>
+    <w:lsdException w:name="toc 8" w:uiPriority="39"/>
+    <w:lsdException w:name="toc 9" w:uiPriority="39"/>
+    <w:lsdException w:name="caption" w:uiPriority="35" w:qFormat="1"/>
+    <w:lsdException w:name="Title" w:semiHidden="0" w:uiPriority="10" w:unhideWhenUsed="0" w:qFormat="1"/>
+    <w:lsdException w:name="Default Paragraph Font" w:uiPriority="1"/>
+    <w:lsdException w:name="Subtitle" w:semiHidden="0" w:uiPriority="11" w:unhideWhenUsed="0" w:qFormat="1"/>
+    <w:lsdException w:name="Strong" w:semiHidden="0" w:uiPriority="22" w:unhideWhenUsed="0" w:qFormat="1"/>
+    <w:lsdException w:name="Emphasis" w:semiHidden="0" w:uiPriority="20" w:unhideWhenUsed="0" w:qFormat="1"/>
+    <w:lsdException w:name="Table Grid" w:semiHidden="0" w:uiPriority="59" w:unhideWhenUsed="0"/>
+    <w:lsdException w:name="Placeholder Text" w:unhideWhenUsed="0"/>
+    <w:lsdException w:name="No Spacing" w:semiHidden="0" w:uiPriority="1" w:unhideWhenUsed="0" w:qFormat="1"/>
+    <w:lsdException w:name="Light Shading" w:semiHidden="0" w:uiPriority="60" w:unhideWhenUsed="0"/>
+    <w:lsdException w:name="Light List" w:semiHidden="0" w:uiPriority="61" w:unhideWhenUsed="0"/>
+    <w:lsdException w:name="Light Grid" w:semiHidden="0" w:uiPriority="62" w:unhideWhenUsed="0"/>
+    <w:lsdException w:name="Medium Shading 1" w:semiHidden="0" w:uiPriority="63" w:unhideWhenUsed="0"/>
+    <w:lsdException w:name="Medium Shading 2" w:semiHidden="0" w:uiPriority="64" w:unhideWhenUsed="0"/>
+    <w:lsdException w:name="Medium List 1" w:semiHidden="0" w:uiPriority="65" w:unhideWhenUsed="0"/>
+    <w:lsdException w:name="Medium List 2" w:semiHidden="0" w:uiPriority="66" w:unhideWhenUsed="0"/>
+    <w:lsdException w:name="Medium Grid 1" w:semiHidden="0" w:uiPriority="67" w:unhideWhenUsed="0"/>
+    <w:lsdException w:name="Medium Grid 2" w:semiHidden="0" w:uiPriority="68" w:unhideWhenUsed="0"/>
+    <w:lsdException w:name="Medium Grid 3" w:semiHidden="0" w:uiPriority="69" w:unhideWhenUsed="0"/>
+    <w:lsdException w:name="Dark List" w:semiHidden="0" w:uiPriority="70" w:unhideWhenUsed="0"/>
+    <w:lsdException w:name="Colorful Shading" w:semiHidden="0" w:uiPriority="71" w:unhideWhenUsed="0"/>
+    <w:lsdException w:name="Colorful List" w:semiHidden="0" w:uiPriority="72" w:unhideWhenUsed="0"/>
+    <w:lsdException w:name="Colorful Grid" w:semiHidden="0" w:uiPriority="73" w:unhideWhenUsed="0"/>
+    <w:lsdException w:name="Light Shading Accent 1" w:semiHidden="0" w:uiPriority="60" w:unhideWhenUsed="0"/>
+    <w:lsdException w:name="Light List Accent 1" w:semiHidden="0" w:uiPriority="61" w:unhideWhenUsed="0"/>
+    <w:lsdException w:name="Light Grid Accent 1" w:semiHidden="0" w:uiPriority="62" w:unhideWhenUsed="0"/>
+    <w:lsdException w:name="Medium Shading 1 Accent 1" w:semiHidden="0" w:uiPriority="63" w:unhideWhenUsed="0"/>
+    <w:lsdException w:name="Medium Shading 2 Accent 1" w:semiHidden="0" w:uiPriority="64" w:unhideWhenUsed="0"/>
+    <w:lsdException w:name="Medium List 1 Accent 1" w:semiHidden="0" w:uiPriority="65" w:unhideWhenUsed="0"/>
+    <w:lsdException w:name="Revision" w:unhideWhenUsed="0"/>
+    <w:lsdException w:name="List Paragraph" w:semiHidden="0" w:uiPriority="34" w:unhideWhenUsed="0" w:qFormat="1"/>
+    <w:lsdException w:name="Quote" w:semiHidden="0" w:uiPriority="29" w:unhideWhenUsed="0" w:qFormat="1"/>
+    <w:lsdException w:name="Intense Quote" w:semiHidden="0" w:uiPriority="30" w:unhideWhenUsed="0" w:qFormat="1"/>
+    <w:lsdException w:name="Medium List 2 Accent 1" w:semiHidden="0" w:uiPriority="66" w:unhideWhenUsed="0"/>
+    <w:lsdException w:name="Medium Grid 1 Accent 1" w:semiHidden="0" w:uiPriority="67" w:unhideWhenUsed="0"/>
+    <w:lsdException w:name="Medium Grid 2 Accent 1" w:semiHidden="0" w:uiPriority="68" w:unhideWhenUsed="0"/>
+    <w:lsdException w:name="Medium Grid 3 Accent 1" w:semiHidden="0" w:uiPriority="69" w:unhideWhenUsed="0"/>
+    <w:lsdException w:name="Dark List Accent 1" w:semiHidden="0" w:uiPriority="70" w:unhideWhenUsed="0"/>
+    <w:lsdException w:name="Colorful Shading Accent 1" w:semiHidden="0" w:uiPriority="71" w:unhideWhenUsed="0"/>
+    <w:lsdException w:name="Colorful List Accent 1" w:semiHidden="0" w:uiPriority="72" w:unhideWhenUsed="0"/>
+    <w:lsdException w:name="Colorful Grid Accent 1" w:semiHidden="0" w:uiPriority="73" w:unhideWhenUsed="0"/>
+    <w:lsdException w:name="Light Shading Accent 2" w:semiHidden="0" w:uiPriority="60" w:unhideWhenUsed="0"/>
+    <w:lsdException w:name="Light List Accent 2" w:semiHidden="0" w:uiPriority="61" w:unhideWhenUsed="0"/>
+    <w:lsdException w:name="Light Grid Accent 2" w:semiHidden="0" w:uiPriority="62" w:unhideWhenUsed="0"/>
+    <w:lsdException w:name="Medium Shading 1 Accent 2" w:semiHidden="0" w:uiPriority="63" w:unhideWhenUsed="0"/>
+    <w:lsdException w:name="Medium Shading 2 Accent 2" w:semiHidden="0" w:uiPriority="64" w:unhideWhenUsed="0"/>
+    <w:lsdException w:name="Medium List 1 Accent 2" w:semiHidden="0" w:uiPriority="65" w:unhideWhenUsed="0"/>
+    <w:lsdException w:name="Medium List 2 Accent 2" w:semiHidden="0" w:uiPriority="66" w:unhideWhenUsed="0"/>
+    <w:lsdException w:name="Medium Grid 1 Accent 2" w:semiHidden="0" w:uiPriority="67" w:unhideWhenUsed="0"/>
+    <w:lsdException w:name="Medium Grid 2 Accent 2" w:semiHidden="0" w:uiPriority="68" w:unhideWhenUsed="0"/>
+    <w:lsdException w:name="Medium Grid 3 Accent 2" w:semiHidden="0" w:uiPriority="69" w:unhideWhenUsed="0"/>
+    <w:lsdException w:name="Dark List Accent 2" w:semiHidden="0" w:uiPriority="70" w:unhideWhenUsed="0"/>
+    <w:lsdException w:name="Colorful Shading Accent 2" w:semiHidden="0" w:uiPriority="71" w:unhideWhenUsed="0"/>
+    <w:lsdException w:name="Colorful List Accent 2" w:semiHidden="0" w:uiPriority="72" w:unhideWhenUsed="0"/>
+    <w:lsdException w:name="Colorful Grid Accent 2" w:semiHidden="0" w:uiPriority="73" w:unhideWhenUsed="0"/>
+    <w:lsdException w:name="Light Shading Accent 3" w:semiHidden="0" w:uiPriority="60" w:unhideWhenUsed="0"/>
+    <w:lsdException w:name="Light List Accent 3" w:semiHidden="0" w:uiPriority="61" w:unhideWhenUsed="0"/>
+    <w:lsdException w:name="Light Grid Accent 3" w:semiHidden="0" w:uiPriority="62" w:unhideWhenUsed="0"/>
+    <w:lsdException w:name="Medium Shading 1 Accent 3" w:semiHidden="0" w:uiPriority="63" w:unhideWhenUsed="0"/>
+    <w:lsdException w:name="Medium Shading 2 Accent 3" w:semiHidden="0" w:uiPriority="64" w:unhideWhenUsed="0"/>
+    <w:lsdException w:name="Medium List 1 Accent 3" w:semiHidden="0" w:uiPriority="65" w:unhideWhenUsed="0"/>
+    <w:lsdException w:name="Medium List 2 Accent 3" w:semiHidden="0" w:uiPriority="66" w:unhideWhenUsed="0"/>
+    <w:lsdException w:name="Medium Grid 1 Accent 3" w:semiHidden="0" w:uiPriority="67" w:unhideWhenUsed="0"/>
+    <w:lsdException w:name="Medium Grid 2 Accent 3" w:semiHidden="0" w:uiPriority="68" w:unhideWhenUsed="0"/>
+    <w:lsdException w:name="Medium Grid 3 Accent 3" w:semiHidden="0" w:uiPriority="69" w:unhideWhenUsed="0"/>
+    <w:lsdException w:name="Dark List Accent 3" w:semiHidden="0" w:uiPriority="70" w:unhideWhenUsed="0"/>
+    <w:lsdException w:name="Colorful Shading Accent 3" w:semiHidden="0" w:uiPriority="71" w:unhideWhenUsed="0"/>
+    <w:lsdException w:name="Colorful List Accent 3" w:semiHidden="0" w:uiPriority="72" w:unhideWhenUsed="0"/>
+    <w:lsdException w:name="Colorful Grid Accent 3" w:semiHidden="0" w:uiPriority="73" w:unhideWhenUsed="0"/>
+    <w:lsdException w:name="Light Shading Accent 4" w:semiHidden="0" w:uiPriority="60" w:unhideWhenUsed="0"/>
+    <w:lsdException w:name="Light List Accent 4" w:semiHidden="0" w:uiPriority="61" w:unhideWhenUsed="0"/>
+    <w:lsdException w:name="Light Grid Accent 4" w:semiHidden="0" w:uiPriority="62" w:unhideWhenUsed="0"/>
+    <w:lsdException w:name="Medium Shading 1 Accent 4" w:semiHidden="0" w:uiPriority="63" w:unhideWhenUsed="0"/>
+    <w:lsdException w:name="Medium Shading 2 Accent 4" w:semiHidden="0" w:uiPriority="64" w:unhideWhenUsed="0"/>
+    <w:lsdException w:name="Medium List 1 Accent 4" w:semiHidden="0" w:uiPriority="65" w:unhideWhenUsed="0"/>
+    <w:lsdException w:name="Medium List 2 Accent 4" w:semiHidden="0" w:uiPriority="66" w:unhideWhenUsed="0"/>
+    <w:lsdException w:name="Medium Grid 1 Accent 4" w:semiHidden="0" w:uiPriority="67" w:unhideWhenUsed="0"/>
+    <w:lsdException w:name="Medium Grid 2 Accent 4" w:semiHidden="0" w:uiPriority="68" w:unhideWhenUsed="0"/>
+    <w:lsdException w:name="Medium Grid 3 Accent 4" w:semiHidden="0" w:uiPriority="69" w:unhideWhenUsed="0"/>
+    <w:lsdException w:name="Dark List Accent 4" w:semiHidden="0" w:uiPriority="70" w:unhideWhenUsed="0"/>
+    <w:lsdException w:name="Colorful Shading Accent 4" w:semiHidden="0" w:uiPriority="71" w:unhideWhenUsed="0"/>
+    <w:lsdException w:name="Colorful List Accent 4" w:semiHidden="0" w:uiPriority="72" w:unhideWhenUsed="0"/>
+    <w:lsdException w:name="Colorful Grid Accent 4" w:semiHidden="0" w:uiPriority="73" w:unhideWhenUsed="0"/>
+    <w:lsdException w:name="Light Shading Accent 5" w:semiHidden="0" w:uiPriority="60" w:unhideWhenUsed="0"/>
+    <w:lsdException w:name="Light List Accent 5" w:semiHidden="0" w:uiPriority="61" w:unhideWhenUsed="0"/>
+    <w:lsdException w:name="Light Grid Accent 5" w:semiHidden="0" w:uiPriority="62" w:unhideWhenUsed="0"/>
+    <w:lsdException w:name="Medium Shading 1 Accent 5" w:semiHidden="0" w:uiPriority="63" w:unhideWhenUsed="0"/>
+    <w:lsdException w:name="Medium Shading 2 Accent 5" w:semiHidden="0" w:uiPriority="64" w:unhideWhenUsed="0"/>
+    <w:lsdException w:name="Medium List 1 Accent 5" w:semiHidden="0" w:uiPriority="65" w:unhideWhenUsed="0"/>
+    <w:lsdException w:name="Medium List 2 Accent 5" w:semiHidden="0" w:uiPriority="66" w:unhideWhenUsed="0"/>
+    <w:lsdException w:name="Medium Grid 1 Accent 5" w:semiHidden="0" w:uiPriority="67" w:unhideWhenUsed="0"/>
+    <w:lsdException w:name="Medium Grid 2 Accent 5" w:semiHidden="0" w:uiPriority="68" w:unhideWhenUsed="0"/>
+    <w:lsdException w:name="Medium Grid 3 Accent 5" w:semiHidden="0" w:uiPriority="69" w:unhideWhenUsed="0"/>
+    <w:lsdException w:name="Dark List Accent 5" w:semiHidden="0" w:uiPriority="70" w:unhideWhenUsed="0"/>
+    <w:lsdException w:name="Colorful Shading Accent 5" w:semiHidden="0" w:uiPriority="71" w:unhideWhenUsed="0"/>
+    <w:lsdException w:name="Colorful List Accent 5" w:semiHidden="0" w:uiPriority="72" w:unhideWhenUsed="0"/>
+    <w:lsdException w:name="Colorful Grid Accent 5" w:semiHidden="0" w:uiPriority="73" w:unhideWhenUsed="0"/>
+    <w:lsdException w:name="Light Shading Accent 6" w:semiHidden="0" w:uiPriority="60" w:unhideWhenUsed="0"/>
+    <w:lsdException w:name="Light List Accent 6" w:semiHidden="0" w:uiPriority="61" w:unhideWhenUsed="0"/>
+    <w:lsdException w:name="Light Grid Accent 6" w:semiHidden="0" w:uiPriority="62" w:unhideWhenUsed="0"/>
+    <w:lsdException w:name="Medium Shading 1 Accent 6" w:semiHidden="0" w:uiPriority="63" w:unhideWhenUsed="0"/>
+    <w:lsdException w:name="Medium Shading 2 Accent 6" w:semiHidden="0" w:uiPriority="64" w:unhideWhenUsed="0"/>
+    <w:lsdException w:name="Medium List 1 Accent 6" w:semiHidden="0" w:uiPriority="65" w:unhideWhenUsed="0"/>
+    <w:lsdException w:name="Medium List 2 Accent 6" w:semiHidden="0" w:uiPriority="66" w:unhideWhenUsed="0"/>
+    <w:lsdException w:name="Medium Grid 1 Accent 6" w:semiHidden="0" w:uiPriority="67" w:unhideWhenUsed="0"/>
+    <w:lsdException w:name="Medium Grid 2 Accent 6" w:semiHidden="0" w:uiPriority="68" w:unhideWhenUsed="0"/>
+    <w:lsdException w:name="Medium Grid 3 Accent 6" w:semiHidden="0" w:uiPriority="69" w:unhideWhenUsed="0"/>
+    <w:lsdException w:name="Dark List Accent 6" w:semiHidden="0" w:uiPriority="70" w:unhideWhenUsed="0"/>
+    <w:lsdException w:name="Colorful Shading Accent 6" w:semiHidden="0" w:uiPriority="71" w:unhideWhenUsed="0"/>
+    <w:lsdException w:name="Colorful List Accent 6" w:semiHidden="0" w:uiPriority="72" w:unhideWhenUsed="0"/>
+    <w:lsdException w:name="Colorful Grid Accent 6" w:semiHidden="0" w:uiPriority="73" w:unhideWhenUsed="0"/>
+    <w:lsdException w:name="Subtle Emphasis" w:semiHidden="0" w:uiPriority="19" w:unhideWhenUsed="0" w:qFormat="1"/>
+    <w:lsdException w:name="Intense Emphasis" w:semiHidden="0" w:uiPriority="21" w:unhideWhenUsed="0" w:qFormat="1"/>
+    <w:lsdException w:name="Subtle Reference" w:semiHidden="0" w:uiPriority="31" w:unhideWhenUsed="0" w:qFormat="1"/>
+    <w:lsdException w:name="Intense Reference" w:semiHidden="0" w:uiPriority="32" w:unhideWhenUsed="0" w:qFormat="1"/>
+    <w:lsdException w:name="Book Title" w:semiHidden="0" w:uiPriority="33" w:unhideWhenUsed="0" w:qFormat="1"/>
+    <w:lsdException w:name="Bibliography" w:uiPriority="37"/>
+    <w:lsdException w:name="TOC Heading" w:uiPriority="39" w:qFormat="1"/>
+  </w:latentStyles>
+  <w:style w:type="paragraph" w:default="1" w:styleId="Normal">
+    <w:name w:val="Normal"/>
+    <w:qFormat/>
+  </w:style>
+  <w:style w:type="character" w:default="1" w:styleId="DefaultParagraphFont">
+    <w:name w:val="Default Paragraph Font"/>
+    <w:uiPriority w:val="1"/>
+    <w:semiHidden/>
+    <w:unhideWhenUsed/>
+  </w:style>
+  <w:style w:type="table" w:default="1" w:styleId="TableNormal">
+    <w:name w:val="Normal Table"/>
+    <w:uiPriority w:val="99"/>
+    <w:semiHidden/>
+    <w:unhideWhenUsed/>
+    <w:tblPr>
+      <w:tblInd w:w="0" w:type="dxa"/>
+      <w:tblCellMar>
+        <w:top w:w="0" w:type="dxa"/>
+        <w:left w:w="108" w:type="dxa"/>
+        <w:bottom w:w="0" w:type="dxa"/>
+        <w:right w:w="108" w:type="dxa"/>
+      </w:tblCellMar>
+    </w:tblPr>
+  </w:style>
+  <w:style w:type="numbering" w:default="1" w:styleId="NoList">
+    <w:name w:val="No List"/>
+    <w:uiPriority w:val="99"/>
+    <w:semiHidden/>
+    <w:unhideWhenUsed/>
+  </w:style>
+  <w:style w:type="character" w:styleId="PlaceholderText">
+    <w:name w:val="Placeholder Text"/>
+    <w:basedOn w:val="DefaultParagraphFont"/>
+    <w:uiPriority w:val="99"/>
+    <w:semiHidden/>
+    <w:rsid w:val="00D22871"/>
+    <w:rPr>
+      <w:color w:val="808080"/>
+    </w:rPr>
+  </w:style>
+</w:styles>
+</file>
+
+<file path=word/glossary/stylesWithEffects.xml><?xml version="1.0" encoding="utf-8"?>
+<w:styles xmlns:wpc="http://schemas.microsoft.com/office/word/2010/wordprocessingCanvas" xmlns:mc="http://schemas.openxmlformats.org/markup-compatibility/2006" xmlns:o="urn:schemas-microsoft-com:office:office" xmlns:r="http://schemas.openxmlformats.org/officeDocument/2006/relationships" xmlns:m="http://schemas.openxmlformats.org/officeDocument/2006/math" xmlns:v="urn:schemas-microsoft-com:vml" xmlns:wp14="http://schemas.microsoft.com/office/word/2010/wordprocessingDrawing" xmlns:wp="http://schemas.openxmlformats.org/drawingml/2006/wordprocessingDrawing" xmlns:w10="urn:schemas-microsoft-com:office:word" xmlns:w="http://schemas.openxmlformats.org/wordprocessingml/2006/main" xmlns:w14="http://schemas.microsoft.com/office/word/2010/wordml" xmlns:wpg="http://schemas.microsoft.com/office/word/2010/wordprocessingGroup" xmlns:wpi="http://schemas.microsoft.com/office/word/2010/wordprocessingInk" xmlns:wne="http://schemas.microsoft.com/office/word/2006/wordml" xmlns:wps="http://schemas.microsoft.com/office/word/2010/wordprocessingShape" mc:Ignorable="w14 wp14">
+  <w:docDefaults>
+    <w:rPrDefault>
+      <w:rPr>
+        <w:rFonts w:asciiTheme="minorHAnsi" w:eastAsiaTheme="minorEastAsia" w:hAnsiTheme="minorHAnsi" w:cstheme="minorBidi"/>
+        <w:sz w:val="22"/>
+        <w:szCs w:val="22"/>
+        <w:lang w:val="en-GB" w:eastAsia="en-GB" w:bidi="ar-SA"/>
+      </w:rPr>
+    </w:rPrDefault>
+    <w:pPrDefault>
+      <w:pPr>
+        <w:spacing w:after="200" w:line="276" w:lineRule="auto"/>
+      </w:pPr>
+    </w:pPrDefault>
+  </w:docDefaults>
+  <w:latentStyles w:defLockedState="0" w:defUIPriority="99" w:defSemiHidden="1" w:defUnhideWhenUsed="1" w:defQFormat="0" w:count="267">
+    <w:lsdException w:name="Normal" w:semiHidden="0" w:uiPriority="0" w:unhideWhenUsed="0" w:qFormat="1"/>
+    <w:lsdException w:name="heading 1" w:semiHidden="0" w:uiPriority="9" w:unhideWhenUsed="0" w:qFormat="1"/>
+    <w:lsdException w:name="heading 2" w:uiPriority="9" w:qFormat="1"/>
+    <w:lsdException w:name="heading 3" w:uiPriority="9" w:qFormat="1"/>
+    <w:lsdException w:name="heading 4" w:uiPriority="9" w:qFormat="1"/>
+    <w:lsdException w:name="heading 5" w:uiPriority="9" w:qFormat="1"/>
+    <w:lsdException w:name="heading 6" w:uiPriority="9" w:qFormat="1"/>
+    <w:lsdException w:name="heading 7" w:uiPriority="9" w:qFormat="1"/>
+    <w:lsdException w:name="heading 8" w:uiPriority="9" w:qFormat="1"/>
+    <w:lsdException w:name="heading 9" w:uiPriority="9" w:qFormat="1"/>
+    <w:lsdException w:name="toc 1" w:uiPriority="39"/>
+    <w:lsdException w:name="toc 2" w:uiPriority="39"/>
+    <w:lsdException w:name="toc 3" w:uiPriority="39"/>
+    <w:lsdException w:name="toc 4" w:uiPriority="39"/>
+    <w:lsdException w:name="toc 5" w:uiPriority="39"/>
+    <w:lsdException w:name="toc 6" w:uiPriority="39"/>
+    <w:lsdException w:name="toc 7" w:uiPriority="39"/>
+    <w:lsdException w:name="toc 8" w:uiPriority="39"/>
+    <w:lsdException w:name="toc 9" w:uiPriority="39"/>
+    <w:lsdException w:name="caption" w:uiPriority="35" w:qFormat="1"/>
+    <w:lsdException w:name="Title" w:semiHidden="0" w:uiPriority="10" w:unhideWhenUsed="0" w:qFormat="1"/>
+    <w:lsdException w:name="Default Paragraph Font" w:uiPriority="1"/>
+    <w:lsdException w:name="Subtitle" w:semiHidden="0" w:uiPriority="11" w:unhideWhenUsed="0" w:qFormat="1"/>
+    <w:lsdException w:name="Strong" w:semiHidden="0" w:uiPriority="22" w:unhideWhenUsed="0" w:qFormat="1"/>
+    <w:lsdException w:name="Emphasis" w:semiHidden="0" w:uiPriority="20" w:unhideWhenUsed="0" w:qFormat="1"/>
+    <w:lsdException w:name="Table Grid" w:semiHidden="0" w:uiPriority="59" w:unhideWhenUsed="0"/>
+    <w:lsdException w:name="Placeholder Text" w:unhideWhenUsed="0"/>
+    <w:lsdException w:name="No Spacing" w:semiHidden="0" w:uiPriority="1" w:unhideWhenUsed="0" w:qFormat="1"/>
+    <w:lsdException w:name="Light Shading" w:semiHidden="0" w:uiPriority="60" w:unhideWhenUsed="0"/>
+    <w:lsdException w:name="Light List" w:semiHidden="0" w:uiPriority="61" w:unhideWhenUsed="0"/>
+    <w:lsdException w:name="Light Grid" w:semiHidden="0" w:uiPriority="62" w:unhideWhenUsed="0"/>
+    <w:lsdException w:name="Medium Shading 1" w:semiHidden="0" w:uiPriority="63" w:unhideWhenUsed="0"/>
+    <w:lsdException w:name="Medium Shading 2" w:semiHidden="0" w:uiPriority="64" w:unhideWhenUsed="0"/>
+    <w:lsdException w:name="Medium List 1" w:semiHidden="0" w:uiPriority="65" w:unhideWhenUsed="0"/>
+    <w:lsdException w:name="Medium List 2" w:semiHidden="0" w:uiPriority="66" w:unhideWhenUsed="0"/>
+    <w:lsdException w:name="Medium Grid 1" w:semiHidden="0" w:uiPriority="67" w:unhideWhenUsed="0"/>
+    <w:lsdException w:name="Medium Grid 2" w:semiHidden="0" w:uiPriority="68" w:unhideWhenUsed="0"/>
+    <w:lsdException w:name="Medium Grid 3" w:semiHidden="0" w:uiPriority="69" w:unhideWhenUsed="0"/>
+    <w:lsdException w:name="Dark List" w:semiHidden="0" w:uiPriority="70" w:unhideWhenUsed="0"/>
+    <w:lsdException w:name="Colorful Shading" w:semiHidden="0" w:uiPriority="71" w:unhideWhenUsed="0"/>
+    <w:lsdException w:name="Colorful List" w:semiHidden="0" w:uiPriority="72" w:unhideWhenUsed="0"/>
+    <w:lsdException w:name="Colorful Grid" w:semiHidden="0" w:uiPriority="73" w:unhideWhenUsed="0"/>
+    <w:lsdException w:name="Light Shading Accent 1" w:semiHidden="0" w:uiPriority="60" w:unhideWhenUsed="0"/>
+    <w:lsdException w:name="Light List Accent 1" w:semiHidden="0" w:uiPriority="61" w:unhideWhenUsed="0"/>
+    <w:lsdException w:name="Light Grid Accent 1" w:semiHidden="0" w:uiPriority="62" w:unhideWhenUsed="0"/>
+    <w:lsdException w:name="Medium Shading 1 Accent 1" w:semiHidden="0" w:uiPriority="63" w:unhideWhenUsed="0"/>
+    <w:lsdException w:name="Medium Shading 2 Accent 1" w:semiHidden="0" w:uiPriority="64" w:unhideWhenUsed="0"/>
+    <w:lsdException w:name="Medium List 1 Accent 1" w:semiHidden="0" w:uiPriority="65" w:unhideWhenUsed="0"/>
+    <w:lsdException w:name="Revision" w:unhideWhenUsed="0"/>
+    <w:lsdException w:name="List Paragraph" w:semiHidden="0" w:uiPriority="34" w:unhideWhenUsed="0" w:qFormat="1"/>
+    <w:lsdException w:name="Quote" w:semiHidden="0" w:uiPriority="29" w:unhideWhenUsed="0" w:qFormat="1"/>
+    <w:lsdException w:name="Intense Quote" w:semiHidden="0" w:uiPriority="30" w:unhideWhenUsed="0" w:qFormat="1"/>
+    <w:lsdException w:name="Medium List 2 Accent 1" w:semiHidden="0" w:uiPriority="66" w:unhideWhenUsed="0"/>
+    <w:lsdException w:name="Medium Grid 1 Accent 1" w:semiHidden="0" w:uiPriority="67" w:unhideWhenUsed="0"/>
+    <w:lsdException w:name="Medium Grid 2 Accent 1" w:semiHidden="0" w:uiPriority="68" w:unhideWhenUsed="0"/>
+    <w:lsdException w:name="Medium Grid 3 Accent 1" w:semiHidden="0" w:uiPriority="69" w:unhideWhenUsed="0"/>
+    <w:lsdException w:name="Dark List Accent 1" w:semiHidden="0" w:uiPriority="70" w:unhideWhenUsed="0"/>
+    <w:lsdException w:name="Colorful Shading Accent 1" w:semiHidden="0" w:uiPriority="71" w:unhideWhenUsed="0"/>
+    <w:lsdException w:name="Colorful List Accent 1" w:semiHidden="0" w:uiPriority="72" w:unhideWhenUsed="0"/>
+    <w:lsdException w:name="Colorful Grid Accent 1" w:semiHidden="0" w:uiPriority="73" w:unhideWhenUsed="0"/>
+    <w:lsdException w:name="Light Shading Accent 2" w:semiHidden="0" w:uiPriority="60" w:unhideWhenUsed="0"/>
+    <w:lsdException w:name="Light List Accent 2" w:semiHidden="0" w:uiPriority="61" w:unhideWhenUsed="0"/>
+    <w:lsdException w:name="Light Grid Accent 2" w:semiHidden="0" w:uiPriority="62" w:unhideWhenUsed="0"/>
+    <w:lsdException w:name="Medium Shading 1 Accent 2" w:semiHidden="0" w:uiPriority="63" w:unhideWhenUsed="0"/>
+    <w:lsdException w:name="Medium Shading 2 Accent 2" w:semiHidden="0" w:uiPriority="64" w:unhideWhenUsed="0"/>
+    <w:lsdException w:name="Medium List 1 Accent 2" w:semiHidden="0" w:uiPriority="65" w:unhideWhenUsed="0"/>
+    <w:lsdException w:name="Medium List 2 Accent 2" w:semiHidden="0" w:uiPriority="66" w:unhideWhenUsed="0"/>
+    <w:lsdException w:name="Medium Grid 1 Accent 2" w:semiHidden="0" w:uiPriority="67" w:unhideWhenUsed="0"/>
+    <w:lsdException w:name="Medium Grid 2 Accent 2" w:semiHidden="0" w:uiPriority="68" w:unhideWhenUsed="0"/>
+    <w:lsdException w:name="Medium Grid 3 Accent 2" w:semiHidden="0" w:uiPriority="69" w:unhideWhenUsed="0"/>
+    <w:lsdException w:name="Dark List Accent 2" w:semiHidden="0" w:uiPriority="70" w:unhideWhenUsed="0"/>
+    <w:lsdException w:name="Colorful Shading Accent 2" w:semiHidden="0" w:uiPriority="71" w:unhideWhenUsed="0"/>
+    <w:lsdException w:name="Colorful List Accent 2" w:semiHidden="0" w:uiPriority="72" w:unhideWhenUsed="0"/>
+    <w:lsdException w:name="Colorful Grid Accent 2" w:semiHidden="0" w:uiPriority="73" w:unhideWhenUsed="0"/>
+    <w:lsdException w:name="Light Shading Accent 3" w:semiHidden="0" w:uiPriority="60" w:unhideWhenUsed="0"/>
+    <w:lsdException w:name="Light List Accent 3" w:semiHidden="0" w:uiPriority="61" w:unhideWhenUsed="0"/>
+    <w:lsdException w:name="Light Grid Accent 3" w:semiHidden="0" w:uiPriority="62" w:unhideWhenUsed="0"/>
+    <w:lsdException w:name="Medium Shading 1 Accent 3" w:semiHidden="0" w:uiPriority="63" w:unhideWhenUsed="0"/>
+    <w:lsdException w:name="Medium Shading 2 Accent 3" w:semiHidden="0" w:uiPriority="64" w:unhideWhenUsed="0"/>
+    <w:lsdException w:name="Medium List 1 Accent 3" w:semiHidden="0" w:uiPriority="65" w:unhideWhenUsed="0"/>
+    <w:lsdException w:name="Medium List 2 Accent 3" w:semiHidden="0" w:uiPriority="66" w:unhideWhenUsed="0"/>
+    <w:lsdException w:name="Medium Grid 1 Accent 3" w:semiHidden="0" w:uiPriority="67" w:unhideWhenUsed="0"/>
+    <w:lsdException w:name="Medium Grid 2 Accent 3" w:semiHidden="0" w:uiPriority="68" w:unhideWhenUsed="0"/>
+    <w:lsdException w:name="Medium Grid 3 Accent 3" w:semiHidden="0" w:uiPriority="69" w:unhideWhenUsed="0"/>
+    <w:lsdException w:name="Dark List Accent 3" w:semiHidden="0" w:uiPriority="70" w:unhideWhenUsed="0"/>
+    <w:lsdException w:name="Colorful Shading Accent 3" w:semiHidden="0" w:uiPriority="71" w:unhideWhenUsed="0"/>
+    <w:lsdException w:name="Colorful List Accent 3" w:semiHidden="0" w:uiPriority="72" w:unhideWhenUsed="0"/>
+    <w:lsdException w:name="Colorful Grid Accent 3" w:semiHidden="0" w:uiPriority="73" w:unhideWhenUsed="0"/>
+    <w:lsdException w:name="Light Shading Accent 4" w:semiHidden="0" w:uiPriority="60" w:unhideWhenUsed="0"/>
+    <w:lsdException w:name="Light List Accent 4" w:semiHidden="0" w:uiPriority="61" w:unhideWhenUsed="0"/>
+    <w:lsdException w:name="Light Grid Accent 4" w:semiHidden="0" w:uiPriority="62" w:unhideWhenUsed="0"/>
+    <w:lsdException w:name="Medium Shading 1 Accent 4" w:semiHidden="0" w:uiPriority="63" w:unhideWhenUsed="0"/>
+    <w:lsdException w:name="Medium Shading 2 Accent 4" w:semiHidden="0" w:uiPriority="64" w:unhideWhenUsed="0"/>
+    <w:lsdException w:name="Medium List 1 Accent 4" w:semiHidden="0" w:uiPriority="65" w:unhideWhenUsed="0"/>
+    <w:lsdException w:name="Medium List 2 Accent 4" w:semiHidden="0" w:uiPriority="66" w:unhideWhenUsed="0"/>
+    <w:lsdException w:name="Medium Grid 1 Accent 4" w:semiHidden="0" w:uiPriority="67" w:unhideWhenUsed="0"/>
+    <w:lsdException w:name="Medium Grid 2 Accent 4" w:semiHidden="0" w:uiPriority="68" w:unhideWhenUsed="0"/>
+    <w:lsdException w:name="Medium Grid 3 Accent 4" w:semiHidden="0" w:uiPriority="69" w:unhideWhenUsed="0"/>
+    <w:lsdException w:name="Dark List Accent 4" w:semiHidden="0" w:uiPriority="70" w:unhideWhenUsed="0"/>
+    <w:lsdException w:name="Colorful Shading Accent 4" w:semiHidden="0" w:uiPriority="71" w:unhideWhenUsed="0"/>
+    <w:lsdException w:name="Colorful List Accent 4" w:semiHidden="0" w:uiPriority="72" w:unhideWhenUsed="0"/>
+    <w:lsdException w:name="Colorful Grid Accent 4" w:semiHidden="0" w:uiPriority="73" w:unhideWhenUsed="0"/>
+    <w:lsdException w:name="Light Shading Accent 5" w:semiHidden="0" w:uiPriority="60" w:unhideWhenUsed="0"/>
+    <w:lsdException w:name="Light List Accent 5" w:semiHidden="0" w:uiPriority="61" w:unhideWhenUsed="0"/>
+    <w:lsdException w:name="Light Grid Accent 5" w:semiHidden="0" w:uiPriority="62" w:unhideWhenUsed="0"/>
+    <w:lsdException w:name="Medium Shading 1 Accent 5" w:semiHidden="0" w:uiPriority="63" w:unhideWhenUsed="0"/>
+    <w:lsdException w:name="Medium Shading 2 Accent 5" w:semiHidden="0" w:uiPriority="64" w:unhideWhenUsed="0"/>
+    <w:lsdException w:name="Medium List 1 Accent 5" w:semiHidden="0" w:uiPriority="65" w:unhideWhenUsed="0"/>
+    <w:lsdException w:name="Medium List 2 Accent 5" w:semiHidden="0" w:uiPriority="66" w:unhideWhenUsed="0"/>
+    <w:lsdException w:name="Medium Grid 1 Accent 5" w:semiHidden="0" w:uiPriority="67" w:unhideWhenUsed="0"/>
+    <w:lsdException w:name="Medium Grid 2 Accent 5" w:semiHidden="0" w:uiPriority="68" w:unhideWhenUsed="0"/>
+    <w:lsdException w:name="Medium Grid 3 Accent 5" w:semiHidden="0" w:uiPriority="69" w:unhideWhenUsed="0"/>
+    <w:lsdException w:name="Dark List Accent 5" w:semiHidden="0" w:uiPriority="70" w:unhideWhenUsed="0"/>
+    <w:lsdException w:name="Colorful Shading Accent 5" w:semiHidden="0" w:uiPriority="71" w:unhideWhenUsed="0"/>
+    <w:lsdException w:name="Colorful List Accent 5" w:semiHidden="0" w:uiPriority="72" w:unhideWhenUsed="0"/>
+    <w:lsdException w:name="Colorful Grid Accent 5" w:semiHidden="0" w:uiPriority="73" w:unhideWhenUsed="0"/>
+    <w:lsdException w:name="Light Shading Accent 6" w:semiHidden="0" w:uiPriority="60" w:unhideWhenUsed="0"/>
+    <w:lsdException w:name="Light List Accent 6" w:semiHidden="0" w:uiPriority="61" w:unhideWhenUsed="0"/>
+    <w:lsdException w:name="Light Grid Accent 6" w:semiHidden="0" w:uiPriority="62" w:unhideWhenUsed="0"/>
+    <w:lsdException w:name="Medium Shading 1 Accent 6" w:semiHidden="0" w:uiPriority="63" w:unhideWhenUsed="0"/>
+    <w:lsdException w:name="Medium Shading 2 Accent 6" w:semiHidden="0" w:uiPriority="64" w:unhideWhenUsed="0"/>
+    <w:lsdException w:name="Medium List 1 Accent 6" w:semiHidden="0" w:uiPriority="65" w:unhideWhenUsed="0"/>
+    <w:lsdException w:name="Medium List 2 Accent 6" w:semiHidden="0" w:uiPriority="66" w:unhideWhenUsed="0"/>
+    <w:lsdException w:name="Medium Grid 1 Accent 6" w:semiHidden="0" w:uiPriority="67" w:unhideWhenUsed="0"/>
+    <w:lsdException w:name="Medium Grid 2 Accent 6" w:semiHidden="0" w:uiPriority="68" w:unhideWhenUsed="0"/>
+    <w:lsdException w:name="Medium Grid 3 Accent 6" w:semiHidden="0" w:uiPriority="69" w:unhideWhenUsed="0"/>
+    <w:lsdException w:name="Dark List Accent 6" w:semiHidden="0" w:uiPriority="70" w:unhideWhenUsed="0"/>
+    <w:lsdException w:name="Colorful Shading Accent 6" w:semiHidden="0" w:uiPriority="71" w:unhideWhenUsed="0"/>
+    <w:lsdException w:name="Colorful List Accent 6" w:semiHidden="0" w:uiPriority="72" w:unhideWhenUsed="0"/>
+    <w:lsdException w:name="Colorful Grid Accent 6" w:semiHidden="0" w:uiPriority="73" w:unhideWhenUsed="0"/>
+    <w:lsdException w:name="Subtle Emphasis" w:semiHidden="0" w:uiPriority="19" w:unhideWhenUsed="0" w:qFormat="1"/>
+    <w:lsdException w:name="Intense Emphasis" w:semiHidden="0" w:uiPriority="21" w:unhideWhenUsed="0" w:qFormat="1"/>
+    <w:lsdException w:name="Subtle Reference" w:semiHidden="0" w:uiPriority="31" w:unhideWhenUsed="0" w:qFormat="1"/>
+    <w:lsdException w:name="Intense Reference" w:semiHidden="0" w:uiPriority="32" w:unhideWhenUsed="0" w:qFormat="1"/>
+    <w:lsdException w:name="Book Title" w:semiHidden="0" w:uiPriority="33" w:unhideWhenUsed="0" w:qFormat="1"/>
+    <w:lsdException w:name="Bibliography" w:uiPriority="37"/>
+    <w:lsdException w:name="TOC Heading" w:uiPriority="39" w:qFormat="1"/>
+  </w:latentStyles>
+  <w:style w:type="paragraph" w:default="1" w:styleId="Normal">
+    <w:name w:val="Normal"/>
+    <w:qFormat/>
+  </w:style>
+  <w:style w:type="character" w:default="1" w:styleId="DefaultParagraphFont">
+    <w:name w:val="Default Paragraph Font"/>
+    <w:uiPriority w:val="1"/>
+    <w:semiHidden/>
+    <w:unhideWhenUsed/>
+  </w:style>
+  <w:style w:type="table" w:default="1" w:styleId="TableNormal">
+    <w:name w:val="Normal Table"/>
+    <w:uiPriority w:val="99"/>
+    <w:semiHidden/>
+    <w:unhideWhenUsed/>
+    <w:tblPr>
+      <w:tblInd w:w="0" w:type="dxa"/>
+      <w:tblCellMar>
+        <w:top w:w="0" w:type="dxa"/>
+        <w:left w:w="108" w:type="dxa"/>
+        <w:bottom w:w="0" w:type="dxa"/>
+        <w:right w:w="108" w:type="dxa"/>
+      </w:tblCellMar>
+    </w:tblPr>
+  </w:style>
+  <w:style w:type="numbering" w:default="1" w:styleId="NoList">
+    <w:name w:val="No List"/>
+    <w:uiPriority w:val="99"/>
+    <w:semiHidden/>
+    <w:unhideWhenUsed/>
+  </w:style>
+  <w:style w:type="character" w:styleId="PlaceholderText">
+    <w:name w:val="Placeholder Text"/>
+    <w:basedOn w:val="DefaultParagraphFont"/>
+    <w:uiPriority w:val="99"/>
+    <w:semiHidden/>
+    <w:rsid w:val="00D22871"/>
+    <w:rPr>
+      <w:color w:val="808080"/>
+    </w:rPr>
+  </w:style>
+</w:styles>
+</file>
+
+<file path=word/glossary/webSettings.xml><?xml version="1.0" encoding="utf-8"?>
+<w:webSettings xmlns:mc="http://schemas.openxmlformats.org/markup-compatibility/2006" xmlns:r="http://schemas.openxmlformats.org/officeDocument/2006/relationships" xmlns:w="http://schemas.openxmlformats.org/wordprocessingml/2006/main" xmlns:w14="http://schemas.microsoft.com/office/word/2010/wordml" mc:Ignorable="w14">
+  <w:optimizeForBrowser/>
+  <w:allowPNG/>
+</w:webSettings>
+</file>
+
 <file path=word/theme/theme1.xml><?xml version="1.0" encoding="utf-8"?>
 <a:theme xmlns:a="http://schemas.openxmlformats.org/drawingml/2006/main" name="Office Theme">
   <a:themeElements>
@@ -6611,7 +8542,7 @@
 </file>
 
 <file path=customXml/itemProps1.xml><?xml version="1.0" encoding="utf-8"?>
-<ds:datastoreItem xmlns:ds="http://schemas.openxmlformats.org/officeDocument/2006/customXml" ds:itemID="{9AA97D68-28E8-4A29-94B9-9325A8A52F43}">
+<ds:datastoreItem xmlns:ds="http://schemas.openxmlformats.org/officeDocument/2006/customXml" ds:itemID="{53EECC7A-0DDA-4DBE-9B1C-168C427BE2E3}">
   <ds:schemaRefs>
     <ds:schemaRef ds:uri="http://schemas.openxmlformats.org/officeDocument/2006/bibliography"/>
   </ds:schemaRefs>

</xml_diff>